<commit_message>
add controller aprendices and centros
</commit_message>
<xml_diff>
--- a/documentacion API.docx
+++ b/documentacion API.docx
@@ -825,6 +825,13 @@
                 <w:szCs w:val="24"/>
               </w:rPr>
             </w:pPr>
+            <w:r>
+              <w:rPr>
+                <w:sz w:val="24"/>
+                <w:szCs w:val="24"/>
+              </w:rPr>
+              <w:t>-15</w:t>
+            </w:r>
           </w:p>
         </w:tc>
         <w:tc>
@@ -835,6 +842,45 @@
             <w:pPr>
               <w:jc w:val="center"/>
               <w:cnfStyle w:val="000000100000" w:firstRow="0" w:lastRow="0" w:firstColumn="0" w:lastColumn="0" w:oddVBand="0" w:evenVBand="0" w:oddHBand="1" w:evenHBand="0" w:firstRowFirstColumn="0" w:firstRowLastColumn="0" w:lastRowFirstColumn="0" w:lastRowLastColumn="0"/>
+              <w:rPr>
+                <w:sz w:val="24"/>
+                <w:szCs w:val="24"/>
+              </w:rPr>
+            </w:pPr>
+            <w:r>
+              <w:rPr>
+                <w:sz w:val="24"/>
+                <w:szCs w:val="24"/>
+              </w:rPr>
+              <w:t>Centro no existe</w:t>
+            </w:r>
+          </w:p>
+        </w:tc>
+      </w:tr>
+      <w:tr>
+        <w:tc>
+          <w:tcPr>
+            <w:cnfStyle w:val="001000000000" w:firstRow="0" w:lastRow="0" w:firstColumn="1" w:lastColumn="0" w:oddVBand="0" w:evenVBand="0" w:oddHBand="0" w:evenHBand="0" w:firstRowFirstColumn="0" w:firstRowLastColumn="0" w:lastRowFirstColumn="0" w:lastRowLastColumn="0"/>
+            <w:tcW w:w="10460" w:type="dxa"/>
+          </w:tcPr>
+          <w:p>
+            <w:pPr>
+              <w:jc w:val="center"/>
+              <w:rPr>
+                <w:sz w:val="24"/>
+                <w:szCs w:val="24"/>
+              </w:rPr>
+            </w:pPr>
+          </w:p>
+        </w:tc>
+        <w:tc>
+          <w:tcPr>
+            <w:tcW w:w="10461" w:type="dxa"/>
+          </w:tcPr>
+          <w:p>
+            <w:pPr>
+              <w:jc w:val="center"/>
+              <w:cnfStyle w:val="000000000000" w:firstRow="0" w:lastRow="0" w:firstColumn="0" w:lastColumn="0" w:oddVBand="0" w:evenVBand="0" w:oddHBand="0" w:evenHBand="0" w:firstRowFirstColumn="0" w:firstRowLastColumn="0" w:lastRowFirstColumn="0" w:lastRowLastColumn="0"/>
               <w:rPr>
                 <w:sz w:val="24"/>
                 <w:szCs w:val="24"/>
@@ -1107,23 +1153,13 @@
                 <w:lang w:val="en-US"/>
               </w:rPr>
             </w:pPr>
-            <w:proofErr w:type="gramStart"/>
-            <w:r>
-              <w:rPr>
-                <w:sz w:val="24"/>
-                <w:szCs w:val="24"/>
-                <w:lang w:val="en-US"/>
-              </w:rPr>
-              <w:t>.then</w:t>
-            </w:r>
-            <w:proofErr w:type="gramEnd"/>
-            <w:r>
-              <w:rPr>
-                <w:sz w:val="24"/>
-                <w:szCs w:val="24"/>
-                <w:lang w:val="en-US"/>
-              </w:rPr>
-              <w:t>(data=&gt;</w:t>
+            <w:r>
+              <w:rPr>
+                <w:sz w:val="24"/>
+                <w:szCs w:val="24"/>
+                <w:lang w:val="en-US"/>
+              </w:rPr>
+              <w:t>.then(data=&gt;</w:t>
             </w:r>
             <w:proofErr w:type="spellStart"/>
             <w:r>
@@ -1153,23 +1189,13 @@
                 <w:lang w:val="en-US"/>
               </w:rPr>
             </w:pPr>
-            <w:proofErr w:type="gramStart"/>
-            <w:r>
-              <w:rPr>
-                <w:sz w:val="24"/>
-                <w:szCs w:val="24"/>
-                <w:lang w:val="en-US"/>
-              </w:rPr>
-              <w:t>.then</w:t>
-            </w:r>
-            <w:proofErr w:type="gramEnd"/>
-            <w:r>
-              <w:rPr>
-                <w:sz w:val="24"/>
-                <w:szCs w:val="24"/>
-                <w:lang w:val="en-US"/>
-              </w:rPr>
-              <w:t>(data=&gt;console.log(data))</w:t>
+            <w:r>
+              <w:rPr>
+                <w:sz w:val="24"/>
+                <w:szCs w:val="24"/>
+                <w:lang w:val="en-US"/>
+              </w:rPr>
+              <w:t>.then(data=&gt;console.log(data))</w:t>
             </w:r>
           </w:p>
         </w:tc>
@@ -1457,23 +1483,13 @@
                 <w:lang w:val="en-US"/>
               </w:rPr>
             </w:pPr>
-            <w:proofErr w:type="gramStart"/>
-            <w:r>
-              <w:rPr>
-                <w:sz w:val="24"/>
-                <w:szCs w:val="24"/>
-                <w:lang w:val="en-US"/>
-              </w:rPr>
-              <w:t>.then</w:t>
-            </w:r>
-            <w:proofErr w:type="gramEnd"/>
-            <w:r>
-              <w:rPr>
-                <w:sz w:val="24"/>
-                <w:szCs w:val="24"/>
-                <w:lang w:val="en-US"/>
-              </w:rPr>
-              <w:t>(data=&gt;</w:t>
+            <w:r>
+              <w:rPr>
+                <w:sz w:val="24"/>
+                <w:szCs w:val="24"/>
+                <w:lang w:val="en-US"/>
+              </w:rPr>
+              <w:t>.then(data=&gt;</w:t>
             </w:r>
             <w:proofErr w:type="spellStart"/>
             <w:r>
@@ -1503,23 +1519,13 @@
                 <w:lang w:val="en-US"/>
               </w:rPr>
             </w:pPr>
-            <w:proofErr w:type="gramStart"/>
-            <w:r>
-              <w:rPr>
-                <w:sz w:val="24"/>
-                <w:szCs w:val="24"/>
-                <w:lang w:val="en-US"/>
-              </w:rPr>
-              <w:t>.then</w:t>
-            </w:r>
-            <w:proofErr w:type="gramEnd"/>
-            <w:r>
-              <w:rPr>
-                <w:sz w:val="24"/>
-                <w:szCs w:val="24"/>
-                <w:lang w:val="en-US"/>
-              </w:rPr>
-              <w:t>(data=&gt;console.log(data))</w:t>
+            <w:r>
+              <w:rPr>
+                <w:sz w:val="24"/>
+                <w:szCs w:val="24"/>
+                <w:lang w:val="en-US"/>
+              </w:rPr>
+              <w:t>.then(data=&gt;console.log(data))</w:t>
             </w:r>
           </w:p>
         </w:tc>
@@ -1759,23 +1765,13 @@
                 <w:lang w:val="en-US"/>
               </w:rPr>
             </w:pPr>
-            <w:proofErr w:type="gramStart"/>
-            <w:r>
-              <w:rPr>
-                <w:sz w:val="24"/>
-                <w:szCs w:val="24"/>
-                <w:lang w:val="en-US"/>
-              </w:rPr>
-              <w:t>Fetch(</w:t>
-            </w:r>
-            <w:proofErr w:type="gramEnd"/>
-            <w:r>
-              <w:rPr>
-                <w:sz w:val="24"/>
-                <w:szCs w:val="24"/>
-                <w:lang w:val="en-US"/>
-              </w:rPr>
-              <w:t>‘http://127.0.0.1:3000/</w:t>
+            <w:r>
+              <w:rPr>
+                <w:sz w:val="24"/>
+                <w:szCs w:val="24"/>
+                <w:lang w:val="en-US"/>
+              </w:rPr>
+              <w:t>Fetch(‘http://127.0.0.1:3000/</w:t>
             </w:r>
             <w:proofErr w:type="spellStart"/>
             <w:r>
@@ -1805,23 +1801,13 @@
                 <w:lang w:val="en-US"/>
               </w:rPr>
             </w:pPr>
-            <w:proofErr w:type="gramStart"/>
-            <w:r>
-              <w:rPr>
-                <w:sz w:val="24"/>
-                <w:szCs w:val="24"/>
-                <w:lang w:val="en-US"/>
-              </w:rPr>
-              <w:t>.then</w:t>
-            </w:r>
-            <w:proofErr w:type="gramEnd"/>
-            <w:r>
-              <w:rPr>
-                <w:sz w:val="24"/>
-                <w:szCs w:val="24"/>
-                <w:lang w:val="en-US"/>
-              </w:rPr>
-              <w:t>(data=&gt;</w:t>
+            <w:r>
+              <w:rPr>
+                <w:sz w:val="24"/>
+                <w:szCs w:val="24"/>
+                <w:lang w:val="en-US"/>
+              </w:rPr>
+              <w:t>.then(data=&gt;</w:t>
             </w:r>
             <w:proofErr w:type="spellStart"/>
             <w:r>
@@ -1851,23 +1837,13 @@
                 <w:lang w:val="en-US"/>
               </w:rPr>
             </w:pPr>
-            <w:proofErr w:type="gramStart"/>
-            <w:r>
-              <w:rPr>
-                <w:sz w:val="24"/>
-                <w:szCs w:val="24"/>
-                <w:lang w:val="en-US"/>
-              </w:rPr>
-              <w:t>.then</w:t>
-            </w:r>
-            <w:proofErr w:type="gramEnd"/>
-            <w:r>
-              <w:rPr>
-                <w:sz w:val="24"/>
-                <w:szCs w:val="24"/>
-                <w:lang w:val="en-US"/>
-              </w:rPr>
-              <w:t>(data=&gt;console.log(data))</w:t>
+            <w:r>
+              <w:rPr>
+                <w:sz w:val="24"/>
+                <w:szCs w:val="24"/>
+                <w:lang w:val="en-US"/>
+              </w:rPr>
+              <w:t>.then(data=&gt;console.log(data))</w:t>
             </w:r>
           </w:p>
         </w:tc>
@@ -2115,27 +2091,480 @@
                 <w:sz w:val="24"/>
                 <w:szCs w:val="24"/>
               </w:rPr>
+              <w:t>datos={</w:t>
+            </w:r>
+          </w:p>
+          <w:p>
+            <w:pPr>
+              <w:cnfStyle w:val="000000000000" w:firstRow="0" w:lastRow="0" w:firstColumn="0" w:lastColumn="0" w:oddVBand="0" w:evenVBand="0" w:oddHBand="0" w:evenHBand="0" w:firstRowFirstColumn="0" w:firstRowLastColumn="0" w:lastRowFirstColumn="0" w:lastRowLastColumn="0"/>
+              <w:rPr>
+                <w:sz w:val="24"/>
+                <w:szCs w:val="24"/>
+                <w:lang w:val="es-MX"/>
+              </w:rPr>
+            </w:pPr>
+            <w:proofErr w:type="spellStart"/>
+            <w:r>
+              <w:rPr>
+                <w:sz w:val="24"/>
+                <w:szCs w:val="24"/>
+                <w:lang w:val="es-MX"/>
+              </w:rPr>
+              <w:t>Id_User</w:t>
+            </w:r>
+            <w:proofErr w:type="spellEnd"/>
+            <w:r>
+              <w:rPr>
+                <w:sz w:val="24"/>
+                <w:szCs w:val="24"/>
+                <w:lang w:val="es-MX"/>
+              </w:rPr>
+              <w:t>: 1234567890,</w:t>
+            </w:r>
+          </w:p>
+          <w:p>
+            <w:pPr>
+              <w:cnfStyle w:val="000000000000" w:firstRow="0" w:lastRow="0" w:firstColumn="0" w:lastColumn="0" w:oddVBand="0" w:evenVBand="0" w:oddHBand="0" w:evenHBand="0" w:firstRowFirstColumn="0" w:firstRowLastColumn="0" w:lastRowFirstColumn="0" w:lastRowLastColumn="0"/>
+              <w:rPr>
+                <w:sz w:val="24"/>
+                <w:szCs w:val="24"/>
+                <w:lang w:val="es-MX"/>
+              </w:rPr>
+            </w:pPr>
+            <w:proofErr w:type="spellStart"/>
+            <w:r>
+              <w:rPr>
+                <w:sz w:val="24"/>
+                <w:szCs w:val="24"/>
+                <w:lang w:val="es-MX"/>
+              </w:rPr>
+              <w:t>Nom_User</w:t>
+            </w:r>
+            <w:proofErr w:type="spellEnd"/>
+            <w:r>
+              <w:rPr>
+                <w:sz w:val="24"/>
+                <w:szCs w:val="24"/>
+                <w:lang w:val="es-MX"/>
+              </w:rPr>
+              <w:t>: "</w:t>
+            </w:r>
+            <w:proofErr w:type="spellStart"/>
+            <w:r>
+              <w:rPr>
+                <w:sz w:val="24"/>
+                <w:szCs w:val="24"/>
+                <w:lang w:val="es-MX"/>
+              </w:rPr>
+              <w:t>user</w:t>
+            </w:r>
+            <w:proofErr w:type="spellEnd"/>
+            <w:r>
+              <w:rPr>
+                <w:sz w:val="24"/>
+                <w:szCs w:val="24"/>
+                <w:lang w:val="es-MX"/>
+              </w:rPr>
+              <w:t>",</w:t>
+            </w:r>
+          </w:p>
+          <w:p>
+            <w:pPr>
+              <w:cnfStyle w:val="000000000000" w:firstRow="0" w:lastRow="0" w:firstColumn="0" w:lastColumn="0" w:oddVBand="0" w:evenVBand="0" w:oddHBand="0" w:evenHBand="0" w:firstRowFirstColumn="0" w:firstRowLastColumn="0" w:lastRowFirstColumn="0" w:lastRowLastColumn="0"/>
+              <w:rPr>
+                <w:sz w:val="24"/>
+                <w:szCs w:val="24"/>
+              </w:rPr>
+            </w:pPr>
+            <w:proofErr w:type="spellStart"/>
+            <w:r>
+              <w:rPr>
+                <w:sz w:val="24"/>
+                <w:szCs w:val="24"/>
+              </w:rPr>
+              <w:t>Ape_User</w:t>
+            </w:r>
+            <w:proofErr w:type="spellEnd"/>
+            <w:r>
+              <w:rPr>
+                <w:sz w:val="24"/>
+                <w:szCs w:val="24"/>
+              </w:rPr>
+              <w:t xml:space="preserve">: "apellido </w:t>
+            </w:r>
+            <w:proofErr w:type="spellStart"/>
+            <w:r>
+              <w:rPr>
+                <w:sz w:val="24"/>
+                <w:szCs w:val="24"/>
+              </w:rPr>
+              <w:t>user</w:t>
+            </w:r>
+            <w:proofErr w:type="spellEnd"/>
+            <w:r>
+              <w:rPr>
+                <w:sz w:val="24"/>
+                <w:szCs w:val="24"/>
+              </w:rPr>
+              <w:t>",</w:t>
+            </w:r>
+          </w:p>
+          <w:p>
+            <w:pPr>
+              <w:cnfStyle w:val="000000000000" w:firstRow="0" w:lastRow="0" w:firstColumn="0" w:lastColumn="0" w:oddVBand="0" w:evenVBand="0" w:oddHBand="0" w:evenHBand="0" w:firstRowFirstColumn="0" w:firstRowLastColumn="0" w:lastRowFirstColumn="0" w:lastRowLastColumn="0"/>
+              <w:rPr>
+                <w:sz w:val="24"/>
+                <w:szCs w:val="24"/>
+              </w:rPr>
+            </w:pPr>
+            <w:proofErr w:type="spellStart"/>
+            <w:r>
+              <w:rPr>
+                <w:sz w:val="24"/>
+                <w:szCs w:val="24"/>
+              </w:rPr>
+              <w:t>Tel_User</w:t>
+            </w:r>
+            <w:proofErr w:type="spellEnd"/>
+            <w:r>
+              <w:rPr>
+                <w:sz w:val="24"/>
+                <w:szCs w:val="24"/>
+              </w:rPr>
+              <w:t>: "</w:t>
+            </w:r>
+            <w:proofErr w:type="spellStart"/>
+            <w:r>
+              <w:rPr>
+                <w:sz w:val="24"/>
+                <w:szCs w:val="24"/>
+              </w:rPr>
+              <w:t>telefono</w:t>
+            </w:r>
+            <w:proofErr w:type="spellEnd"/>
+            <w:r>
+              <w:rPr>
+                <w:sz w:val="24"/>
+                <w:szCs w:val="24"/>
+              </w:rPr>
+              <w:t>",</w:t>
+            </w:r>
+          </w:p>
+          <w:p>
+            <w:pPr>
+              <w:cnfStyle w:val="000000000000" w:firstRow="0" w:lastRow="0" w:firstColumn="0" w:lastColumn="0" w:oddVBand="0" w:evenVBand="0" w:oddHBand="0" w:evenHBand="0" w:firstRowFirstColumn="0" w:firstRowLastColumn="0" w:lastRowFirstColumn="0" w:lastRowLastColumn="0"/>
+              <w:rPr>
+                <w:sz w:val="24"/>
+                <w:szCs w:val="24"/>
+              </w:rPr>
+            </w:pPr>
+            <w:proofErr w:type="spellStart"/>
+            <w:r>
+              <w:rPr>
+                <w:sz w:val="24"/>
+                <w:szCs w:val="24"/>
+              </w:rPr>
+              <w:t>Ema_User</w:t>
+            </w:r>
+            <w:proofErr w:type="spellEnd"/>
+            <w:r>
+              <w:rPr>
+                <w:sz w:val="24"/>
+                <w:szCs w:val="24"/>
+              </w:rPr>
+              <w:t>: "prueba@gmail.com",</w:t>
+            </w:r>
+          </w:p>
+          <w:p>
+            <w:pPr>
+              <w:cnfStyle w:val="000000000000" w:firstRow="0" w:lastRow="0" w:firstColumn="0" w:lastColumn="0" w:oddVBand="0" w:evenVBand="0" w:oddHBand="0" w:evenHBand="0" w:firstRowFirstColumn="0" w:firstRowLastColumn="0" w:lastRowFirstColumn="0" w:lastRowLastColumn="0"/>
+              <w:rPr>
+                <w:sz w:val="24"/>
+                <w:szCs w:val="24"/>
+                <w:lang w:val="en-US"/>
+              </w:rPr>
+            </w:pPr>
+            <w:proofErr w:type="spellStart"/>
+            <w:r>
+              <w:rPr>
+                <w:sz w:val="24"/>
+                <w:szCs w:val="24"/>
+                <w:lang w:val="en-US"/>
+              </w:rPr>
+              <w:t>Dir_User</w:t>
+            </w:r>
+            <w:proofErr w:type="spellEnd"/>
+            <w:r>
+              <w:rPr>
+                <w:sz w:val="24"/>
+                <w:szCs w:val="24"/>
+                <w:lang w:val="en-US"/>
+              </w:rPr>
+              <w:t>: "567 Pine Ave",</w:t>
+            </w:r>
+          </w:p>
+          <w:p>
+            <w:pPr>
+              <w:cnfStyle w:val="000000000000" w:firstRow="0" w:lastRow="0" w:firstColumn="0" w:lastColumn="0" w:oddVBand="0" w:evenVBand="0" w:oddHBand="0" w:evenHBand="0" w:firstRowFirstColumn="0" w:firstRowLastColumn="0" w:lastRowFirstColumn="0" w:lastRowLastColumn="0"/>
+              <w:rPr>
+                <w:sz w:val="24"/>
+                <w:szCs w:val="24"/>
+                <w:lang w:val="en-US"/>
+              </w:rPr>
+            </w:pPr>
+            <w:proofErr w:type="spellStart"/>
+            <w:r>
+              <w:rPr>
+                <w:sz w:val="24"/>
+                <w:szCs w:val="24"/>
+                <w:lang w:val="en-US"/>
+              </w:rPr>
+              <w:t>Pass_User</w:t>
+            </w:r>
+            <w:proofErr w:type="spellEnd"/>
+            <w:r>
+              <w:rPr>
+                <w:sz w:val="24"/>
+                <w:szCs w:val="24"/>
+                <w:lang w:val="en-US"/>
+              </w:rPr>
+              <w:t>: "1234567890",</w:t>
+            </w:r>
+          </w:p>
+          <w:p>
+            <w:pPr>
+              <w:cnfStyle w:val="000000000000" w:firstRow="0" w:lastRow="0" w:firstColumn="0" w:lastColumn="0" w:oddVBand="0" w:evenVBand="0" w:oddHBand="0" w:evenHBand="0" w:firstRowFirstColumn="0" w:firstRowLastColumn="0" w:lastRowFirstColumn="0" w:lastRowLastColumn="0"/>
+              <w:rPr>
+                <w:sz w:val="24"/>
+                <w:szCs w:val="24"/>
+                <w:lang w:val="en-US"/>
+              </w:rPr>
+            </w:pPr>
+            <w:proofErr w:type="spellStart"/>
+            <w:r>
+              <w:rPr>
+                <w:sz w:val="24"/>
+                <w:szCs w:val="24"/>
+                <w:lang w:val="en-US"/>
+              </w:rPr>
+              <w:lastRenderedPageBreak/>
+              <w:t>Fot_Per_User</w:t>
+            </w:r>
+            <w:proofErr w:type="spellEnd"/>
+            <w:r>
+              <w:rPr>
+                <w:sz w:val="24"/>
+                <w:szCs w:val="24"/>
+                <w:lang w:val="en-US"/>
+              </w:rPr>
+              <w:t>: "https://example.com/user20.jpg",</w:t>
+            </w:r>
+          </w:p>
+          <w:p>
+            <w:pPr>
+              <w:cnfStyle w:val="000000000000" w:firstRow="0" w:lastRow="0" w:firstColumn="0" w:lastColumn="0" w:oddVBand="0" w:evenVBand="0" w:oddHBand="0" w:evenHBand="0" w:firstRowFirstColumn="0" w:firstRowLastColumn="0" w:lastRowFirstColumn="0" w:lastRowLastColumn="0"/>
+              <w:rPr>
+                <w:sz w:val="24"/>
+                <w:szCs w:val="24"/>
+                <w:lang w:val="en-US"/>
+              </w:rPr>
+            </w:pPr>
+            <w:proofErr w:type="spellStart"/>
+            <w:r>
+              <w:rPr>
+                <w:sz w:val="24"/>
+                <w:szCs w:val="24"/>
+                <w:lang w:val="en-US"/>
+              </w:rPr>
+              <w:t>Rol_User_Fk</w:t>
+            </w:r>
+            <w:proofErr w:type="spellEnd"/>
+            <w:r>
+              <w:rPr>
+                <w:sz w:val="24"/>
+                <w:szCs w:val="24"/>
+                <w:lang w:val="en-US"/>
+              </w:rPr>
+              <w:t>: "1"</w:t>
+            </w:r>
+          </w:p>
+          <w:p>
+            <w:pPr>
+              <w:cnfStyle w:val="000000000000" w:firstRow="0" w:lastRow="0" w:firstColumn="0" w:lastColumn="0" w:oddVBand="0" w:evenVBand="0" w:oddHBand="0" w:evenHBand="0" w:firstRowFirstColumn="0" w:firstRowLastColumn="0" w:lastRowFirstColumn="0" w:lastRowLastColumn="0"/>
+              <w:rPr>
+                <w:sz w:val="24"/>
+                <w:szCs w:val="24"/>
+                <w:lang w:val="en-US"/>
+              </w:rPr>
+            </w:pPr>
+            <w:r>
+              <w:rPr>
+                <w:sz w:val="24"/>
+                <w:szCs w:val="24"/>
+                <w:lang w:val="en-US"/>
+              </w:rPr>
+              <w:t>}</w:t>
+            </w:r>
+          </w:p>
+          <w:p>
+            <w:pPr>
+              <w:cnfStyle w:val="000000000000" w:firstRow="0" w:lastRow="0" w:firstColumn="0" w:lastColumn="0" w:oddVBand="0" w:evenVBand="0" w:oddHBand="0" w:evenHBand="0" w:firstRowFirstColumn="0" w:firstRowLastColumn="0" w:lastRowFirstColumn="0" w:lastRowLastColumn="0"/>
+              <w:rPr>
+                <w:sz w:val="24"/>
+                <w:szCs w:val="24"/>
+                <w:lang w:val="en-US"/>
+              </w:rPr>
+            </w:pPr>
+          </w:p>
+          <w:p>
+            <w:pPr>
+              <w:cnfStyle w:val="000000000000" w:firstRow="0" w:lastRow="0" w:firstColumn="0" w:lastColumn="0" w:oddVBand="0" w:evenVBand="0" w:oddHBand="0" w:evenHBand="0" w:firstRowFirstColumn="0" w:firstRowLastColumn="0" w:lastRowFirstColumn="0" w:lastRowLastColumn="0"/>
+              <w:rPr>
+                <w:sz w:val="24"/>
+                <w:szCs w:val="24"/>
+                <w:lang w:val="en-US"/>
+              </w:rPr>
+            </w:pPr>
+            <w:r>
+              <w:rPr>
+                <w:sz w:val="24"/>
+                <w:szCs w:val="24"/>
+                <w:lang w:val="en-US"/>
+              </w:rPr>
+              <w:t>fetch('http://127.0.0.1:3000/</w:t>
+            </w:r>
+            <w:proofErr w:type="spellStart"/>
+            <w:r>
+              <w:rPr>
+                <w:sz w:val="24"/>
+                <w:szCs w:val="24"/>
+                <w:lang w:val="en-US"/>
+              </w:rPr>
+              <w:t>api</w:t>
+            </w:r>
+            <w:proofErr w:type="spellEnd"/>
+            <w:r>
+              <w:rPr>
+                <w:sz w:val="24"/>
+                <w:szCs w:val="24"/>
+                <w:lang w:val="en-US"/>
+              </w:rPr>
+              <w:t>/</w:t>
+            </w:r>
+            <w:r>
+              <w:rPr>
+                <w:sz w:val="24"/>
+                <w:szCs w:val="24"/>
+                <w:lang w:val="en-US"/>
+              </w:rPr>
+              <w:t>users/add</w:t>
+            </w:r>
+            <w:r>
+              <w:rPr>
+                <w:sz w:val="24"/>
+                <w:szCs w:val="24"/>
+                <w:lang w:val="en-US"/>
+              </w:rPr>
+              <w:t xml:space="preserve">’, </w:t>
+            </w:r>
+            <w:r>
+              <w:rPr>
+                <w:sz w:val="24"/>
+                <w:szCs w:val="24"/>
+                <w:lang w:val="en-US"/>
+              </w:rPr>
+              <w:t>{</w:t>
+            </w:r>
+          </w:p>
+          <w:p>
+            <w:pPr>
+              <w:cnfStyle w:val="000000000000" w:firstRow="0" w:lastRow="0" w:firstColumn="0" w:lastColumn="0" w:oddVBand="0" w:evenVBand="0" w:oddHBand="0" w:evenHBand="0" w:firstRowFirstColumn="0" w:firstRowLastColumn="0" w:lastRowFirstColumn="0" w:lastRowLastColumn="0"/>
+              <w:rPr>
+                <w:sz w:val="24"/>
+                <w:szCs w:val="24"/>
+                <w:lang w:val="en-US"/>
+              </w:rPr>
+            </w:pPr>
+            <w:r>
+              <w:rPr>
+                <w:sz w:val="24"/>
+                <w:szCs w:val="24"/>
+                <w:lang w:val="en-US"/>
+              </w:rPr>
+              <w:t>method: "POST",</w:t>
+            </w:r>
+          </w:p>
+          <w:p>
+            <w:pPr>
+              <w:cnfStyle w:val="000000000000" w:firstRow="0" w:lastRow="0" w:firstColumn="0" w:lastColumn="0" w:oddVBand="0" w:evenVBand="0" w:oddHBand="0" w:evenHBand="0" w:firstRowFirstColumn="0" w:firstRowLastColumn="0" w:lastRowFirstColumn="0" w:lastRowLastColumn="0"/>
+              <w:rPr>
+                <w:sz w:val="24"/>
+                <w:szCs w:val="24"/>
+                <w:lang w:val="en-US"/>
+              </w:rPr>
+            </w:pPr>
+            <w:r>
+              <w:rPr>
+                <w:sz w:val="24"/>
+                <w:szCs w:val="24"/>
+                <w:lang w:val="en-US"/>
+              </w:rPr>
+              <w:t xml:space="preserve">body: </w:t>
+            </w:r>
+            <w:proofErr w:type="spellStart"/>
+            <w:r>
+              <w:rPr>
+                <w:sz w:val="24"/>
+                <w:szCs w:val="24"/>
+                <w:lang w:val="en-US"/>
+              </w:rPr>
+              <w:t>JSON.stringify</w:t>
+            </w:r>
+            <w:proofErr w:type="spellEnd"/>
+            <w:r>
+              <w:rPr>
+                <w:sz w:val="24"/>
+                <w:szCs w:val="24"/>
+                <w:lang w:val="en-US"/>
+              </w:rPr>
+              <w:t>(</w:t>
+            </w:r>
+            <w:proofErr w:type="spellStart"/>
+            <w:r>
+              <w:rPr>
+                <w:sz w:val="24"/>
+                <w:szCs w:val="24"/>
+                <w:lang w:val="en-US"/>
+              </w:rPr>
               <w:t>datos</w:t>
             </w:r>
-            <w:proofErr w:type="gramStart"/>
-            <w:r>
-              <w:rPr>
-                <w:sz w:val="24"/>
-                <w:szCs w:val="24"/>
-              </w:rPr>
-              <w:t>={</w:t>
-            </w:r>
-            <w:proofErr w:type="gramEnd"/>
-          </w:p>
-          <w:p>
-            <w:pPr>
-              <w:cnfStyle w:val="000000000000" w:firstRow="0" w:lastRow="0" w:firstColumn="0" w:lastColumn="0" w:oddVBand="0" w:evenVBand="0" w:oddHBand="0" w:evenHBand="0" w:firstRowFirstColumn="0" w:firstRowLastColumn="0" w:lastRowFirstColumn="0" w:lastRowLastColumn="0"/>
-              <w:rPr>
-                <w:sz w:val="24"/>
-                <w:szCs w:val="24"/>
-                <w:lang w:val="en-US"/>
-              </w:rPr>
-            </w:pPr>
+            <w:proofErr w:type="spellEnd"/>
+            <w:r>
+              <w:rPr>
+                <w:sz w:val="24"/>
+                <w:szCs w:val="24"/>
+                <w:lang w:val="en-US"/>
+              </w:rPr>
+              <w:t>),</w:t>
+            </w:r>
+          </w:p>
+          <w:p>
+            <w:pPr>
+              <w:cnfStyle w:val="000000000000" w:firstRow="0" w:lastRow="0" w:firstColumn="0" w:lastColumn="0" w:oddVBand="0" w:evenVBand="0" w:oddHBand="0" w:evenHBand="0" w:firstRowFirstColumn="0" w:firstRowLastColumn="0" w:lastRowFirstColumn="0" w:lastRowLastColumn="0"/>
+              <w:rPr>
+                <w:sz w:val="24"/>
+                <w:szCs w:val="24"/>
+                <w:lang w:val="en-US"/>
+              </w:rPr>
+            </w:pPr>
+            <w:r>
+              <w:rPr>
+                <w:sz w:val="24"/>
+                <w:szCs w:val="24"/>
+                <w:lang w:val="en-US"/>
+              </w:rPr>
+              <w:t>headers: { "Content-type": "application/</w:t>
+            </w:r>
             <w:proofErr w:type="spellStart"/>
             <w:r>
               <w:rPr>
@@ -2143,7 +2572,7 @@
                 <w:szCs w:val="24"/>
                 <w:lang w:val="en-US"/>
               </w:rPr>
-              <w:t>Id_User</w:t>
+              <w:t>json</w:t>
             </w:r>
             <w:proofErr w:type="spellEnd"/>
             <w:r>
@@ -2152,18 +2581,26 @@
                 <w:szCs w:val="24"/>
                 <w:lang w:val="en-US"/>
               </w:rPr>
-              <w:t>: 1234567890,</w:t>
-            </w:r>
-          </w:p>
-          <w:p>
-            <w:pPr>
-              <w:cnfStyle w:val="000000000000" w:firstRow="0" w:lastRow="0" w:firstColumn="0" w:lastColumn="0" w:oddVBand="0" w:evenVBand="0" w:oddHBand="0" w:evenHBand="0" w:firstRowFirstColumn="0" w:firstRowLastColumn="0" w:lastRowFirstColumn="0" w:lastRowLastColumn="0"/>
-              <w:rPr>
-                <w:sz w:val="24"/>
-                <w:szCs w:val="24"/>
-                <w:lang w:val="en-US"/>
-              </w:rPr>
-            </w:pPr>
+              <w:t>; charset=UTF-8" }</w:t>
+            </w:r>
+          </w:p>
+          <w:p>
+            <w:pPr>
+              <w:cnfStyle w:val="000000000000" w:firstRow="0" w:lastRow="0" w:firstColumn="0" w:lastColumn="0" w:oddVBand="0" w:evenVBand="0" w:oddHBand="0" w:evenHBand="0" w:firstRowFirstColumn="0" w:firstRowLastColumn="0" w:lastRowFirstColumn="0" w:lastRowLastColumn="0"/>
+              <w:rPr>
+                <w:sz w:val="24"/>
+                <w:szCs w:val="24"/>
+                <w:lang w:val="en-US"/>
+              </w:rPr>
+            </w:pPr>
+            <w:r>
+              <w:rPr>
+                <w:sz w:val="24"/>
+                <w:szCs w:val="24"/>
+                <w:lang w:val="en-US"/>
+              </w:rPr>
+              <w:t>}).then(data=&gt;</w:t>
+            </w:r>
             <w:proofErr w:type="spellStart"/>
             <w:r>
               <w:rPr>
@@ -2171,7 +2608,7 @@
                 <w:szCs w:val="24"/>
                 <w:lang w:val="en-US"/>
               </w:rPr>
-              <w:t>Nom_User</w:t>
+              <w:t>data.json</w:t>
             </w:r>
             <w:proofErr w:type="spellEnd"/>
             <w:r>
@@ -2180,504 +2617,6 @@
                 <w:szCs w:val="24"/>
                 <w:lang w:val="en-US"/>
               </w:rPr>
-              <w:t>: "user",</w:t>
-            </w:r>
-          </w:p>
-          <w:p>
-            <w:pPr>
-              <w:cnfStyle w:val="000000000000" w:firstRow="0" w:lastRow="0" w:firstColumn="0" w:lastColumn="0" w:oddVBand="0" w:evenVBand="0" w:oddHBand="0" w:evenHBand="0" w:firstRowFirstColumn="0" w:firstRowLastColumn="0" w:lastRowFirstColumn="0" w:lastRowLastColumn="0"/>
-              <w:rPr>
-                <w:sz w:val="24"/>
-                <w:szCs w:val="24"/>
-              </w:rPr>
-            </w:pPr>
-            <w:proofErr w:type="spellStart"/>
-            <w:r>
-              <w:rPr>
-                <w:sz w:val="24"/>
-                <w:szCs w:val="24"/>
-              </w:rPr>
-              <w:t>Ape_User</w:t>
-            </w:r>
-            <w:proofErr w:type="spellEnd"/>
-            <w:r>
-              <w:rPr>
-                <w:sz w:val="24"/>
-                <w:szCs w:val="24"/>
-              </w:rPr>
-              <w:t xml:space="preserve">: "apellido </w:t>
-            </w:r>
-            <w:proofErr w:type="spellStart"/>
-            <w:r>
-              <w:rPr>
-                <w:sz w:val="24"/>
-                <w:szCs w:val="24"/>
-              </w:rPr>
-              <w:t>user</w:t>
-            </w:r>
-            <w:proofErr w:type="spellEnd"/>
-            <w:r>
-              <w:rPr>
-                <w:sz w:val="24"/>
-                <w:szCs w:val="24"/>
-              </w:rPr>
-              <w:t>",</w:t>
-            </w:r>
-          </w:p>
-          <w:p>
-            <w:pPr>
-              <w:cnfStyle w:val="000000000000" w:firstRow="0" w:lastRow="0" w:firstColumn="0" w:lastColumn="0" w:oddVBand="0" w:evenVBand="0" w:oddHBand="0" w:evenHBand="0" w:firstRowFirstColumn="0" w:firstRowLastColumn="0" w:lastRowFirstColumn="0" w:lastRowLastColumn="0"/>
-              <w:rPr>
-                <w:sz w:val="24"/>
-                <w:szCs w:val="24"/>
-              </w:rPr>
-            </w:pPr>
-            <w:proofErr w:type="spellStart"/>
-            <w:r>
-              <w:rPr>
-                <w:sz w:val="24"/>
-                <w:szCs w:val="24"/>
-              </w:rPr>
-              <w:t>Tel_User</w:t>
-            </w:r>
-            <w:proofErr w:type="spellEnd"/>
-            <w:r>
-              <w:rPr>
-                <w:sz w:val="24"/>
-                <w:szCs w:val="24"/>
-              </w:rPr>
-              <w:t>: "</w:t>
-            </w:r>
-            <w:proofErr w:type="spellStart"/>
-            <w:r>
-              <w:rPr>
-                <w:sz w:val="24"/>
-                <w:szCs w:val="24"/>
-              </w:rPr>
-              <w:t>telefono</w:t>
-            </w:r>
-            <w:proofErr w:type="spellEnd"/>
-            <w:r>
-              <w:rPr>
-                <w:sz w:val="24"/>
-                <w:szCs w:val="24"/>
-              </w:rPr>
-              <w:t>",</w:t>
-            </w:r>
-          </w:p>
-          <w:p>
-            <w:pPr>
-              <w:cnfStyle w:val="000000000000" w:firstRow="0" w:lastRow="0" w:firstColumn="0" w:lastColumn="0" w:oddVBand="0" w:evenVBand="0" w:oddHBand="0" w:evenHBand="0" w:firstRowFirstColumn="0" w:firstRowLastColumn="0" w:lastRowFirstColumn="0" w:lastRowLastColumn="0"/>
-              <w:rPr>
-                <w:sz w:val="24"/>
-                <w:szCs w:val="24"/>
-              </w:rPr>
-            </w:pPr>
-            <w:proofErr w:type="spellStart"/>
-            <w:r>
-              <w:rPr>
-                <w:sz w:val="24"/>
-                <w:szCs w:val="24"/>
-              </w:rPr>
-              <w:t>Ema_User</w:t>
-            </w:r>
-            <w:proofErr w:type="spellEnd"/>
-            <w:r>
-              <w:rPr>
-                <w:sz w:val="24"/>
-                <w:szCs w:val="24"/>
-              </w:rPr>
-              <w:t>: "prueba@gmail.com",</w:t>
-            </w:r>
-          </w:p>
-          <w:p>
-            <w:pPr>
-              <w:cnfStyle w:val="000000000000" w:firstRow="0" w:lastRow="0" w:firstColumn="0" w:lastColumn="0" w:oddVBand="0" w:evenVBand="0" w:oddHBand="0" w:evenHBand="0" w:firstRowFirstColumn="0" w:firstRowLastColumn="0" w:lastRowFirstColumn="0" w:lastRowLastColumn="0"/>
-              <w:rPr>
-                <w:sz w:val="24"/>
-                <w:szCs w:val="24"/>
-                <w:lang w:val="en-US"/>
-              </w:rPr>
-            </w:pPr>
-            <w:proofErr w:type="spellStart"/>
-            <w:r>
-              <w:rPr>
-                <w:sz w:val="24"/>
-                <w:szCs w:val="24"/>
-                <w:lang w:val="en-US"/>
-              </w:rPr>
-              <w:t>Dir_User</w:t>
-            </w:r>
-            <w:proofErr w:type="spellEnd"/>
-            <w:r>
-              <w:rPr>
-                <w:sz w:val="24"/>
-                <w:szCs w:val="24"/>
-                <w:lang w:val="en-US"/>
-              </w:rPr>
-              <w:t>: "567 Pine Ave",</w:t>
-            </w:r>
-          </w:p>
-          <w:p>
-            <w:pPr>
-              <w:cnfStyle w:val="000000000000" w:firstRow="0" w:lastRow="0" w:firstColumn="0" w:lastColumn="0" w:oddVBand="0" w:evenVBand="0" w:oddHBand="0" w:evenHBand="0" w:firstRowFirstColumn="0" w:firstRowLastColumn="0" w:lastRowFirstColumn="0" w:lastRowLastColumn="0"/>
-              <w:rPr>
-                <w:sz w:val="24"/>
-                <w:szCs w:val="24"/>
-                <w:lang w:val="en-US"/>
-              </w:rPr>
-            </w:pPr>
-            <w:proofErr w:type="spellStart"/>
-            <w:r>
-              <w:rPr>
-                <w:sz w:val="24"/>
-                <w:szCs w:val="24"/>
-                <w:lang w:val="en-US"/>
-              </w:rPr>
-              <w:t>Pass_User</w:t>
-            </w:r>
-            <w:proofErr w:type="spellEnd"/>
-            <w:r>
-              <w:rPr>
-                <w:sz w:val="24"/>
-                <w:szCs w:val="24"/>
-                <w:lang w:val="en-US"/>
-              </w:rPr>
-              <w:t>: "1234567890",</w:t>
-            </w:r>
-          </w:p>
-          <w:p>
-            <w:pPr>
-              <w:cnfStyle w:val="000000000000" w:firstRow="0" w:lastRow="0" w:firstColumn="0" w:lastColumn="0" w:oddVBand="0" w:evenVBand="0" w:oddHBand="0" w:evenHBand="0" w:firstRowFirstColumn="0" w:firstRowLastColumn="0" w:lastRowFirstColumn="0" w:lastRowLastColumn="0"/>
-              <w:rPr>
-                <w:sz w:val="24"/>
-                <w:szCs w:val="24"/>
-                <w:lang w:val="en-US"/>
-              </w:rPr>
-            </w:pPr>
-            <w:proofErr w:type="spellStart"/>
-            <w:r>
-              <w:rPr>
-                <w:sz w:val="24"/>
-                <w:szCs w:val="24"/>
-                <w:lang w:val="en-US"/>
-              </w:rPr>
-              <w:t>Fot_Per_User</w:t>
-            </w:r>
-            <w:proofErr w:type="spellEnd"/>
-            <w:r>
-              <w:rPr>
-                <w:sz w:val="24"/>
-                <w:szCs w:val="24"/>
-                <w:lang w:val="en-US"/>
-              </w:rPr>
-              <w:t>: "https://example.com/user20.jpg",</w:t>
-            </w:r>
-          </w:p>
-          <w:p>
-            <w:pPr>
-              <w:cnfStyle w:val="000000000000" w:firstRow="0" w:lastRow="0" w:firstColumn="0" w:lastColumn="0" w:oddVBand="0" w:evenVBand="0" w:oddHBand="0" w:evenHBand="0" w:firstRowFirstColumn="0" w:firstRowLastColumn="0" w:lastRowFirstColumn="0" w:lastRowLastColumn="0"/>
-              <w:rPr>
-                <w:sz w:val="24"/>
-                <w:szCs w:val="24"/>
-                <w:lang w:val="en-US"/>
-              </w:rPr>
-            </w:pPr>
-            <w:proofErr w:type="spellStart"/>
-            <w:r>
-              <w:rPr>
-                <w:sz w:val="24"/>
-                <w:szCs w:val="24"/>
-                <w:lang w:val="en-US"/>
-              </w:rPr>
-              <w:t>Rol_User_Fk</w:t>
-            </w:r>
-            <w:proofErr w:type="spellEnd"/>
-            <w:r>
-              <w:rPr>
-                <w:sz w:val="24"/>
-                <w:szCs w:val="24"/>
-                <w:lang w:val="en-US"/>
-              </w:rPr>
-              <w:t>: "1"</w:t>
-            </w:r>
-          </w:p>
-          <w:p>
-            <w:pPr>
-              <w:cnfStyle w:val="000000000000" w:firstRow="0" w:lastRow="0" w:firstColumn="0" w:lastColumn="0" w:oddVBand="0" w:evenVBand="0" w:oddHBand="0" w:evenHBand="0" w:firstRowFirstColumn="0" w:firstRowLastColumn="0" w:lastRowFirstColumn="0" w:lastRowLastColumn="0"/>
-              <w:rPr>
-                <w:sz w:val="24"/>
-                <w:szCs w:val="24"/>
-                <w:lang w:val="en-US"/>
-              </w:rPr>
-            </w:pPr>
-            <w:r>
-              <w:rPr>
-                <w:sz w:val="24"/>
-                <w:szCs w:val="24"/>
-                <w:lang w:val="en-US"/>
-              </w:rPr>
-              <w:lastRenderedPageBreak/>
-              <w:t>}</w:t>
-            </w:r>
-          </w:p>
-          <w:p>
-            <w:pPr>
-              <w:cnfStyle w:val="000000000000" w:firstRow="0" w:lastRow="0" w:firstColumn="0" w:lastColumn="0" w:oddVBand="0" w:evenVBand="0" w:oddHBand="0" w:evenHBand="0" w:firstRowFirstColumn="0" w:firstRowLastColumn="0" w:lastRowFirstColumn="0" w:lastRowLastColumn="0"/>
-              <w:rPr>
-                <w:sz w:val="24"/>
-                <w:szCs w:val="24"/>
-                <w:lang w:val="en-US"/>
-              </w:rPr>
-            </w:pPr>
-          </w:p>
-          <w:p>
-            <w:pPr>
-              <w:cnfStyle w:val="000000000000" w:firstRow="0" w:lastRow="0" w:firstColumn="0" w:lastColumn="0" w:oddVBand="0" w:evenVBand="0" w:oddHBand="0" w:evenHBand="0" w:firstRowFirstColumn="0" w:firstRowLastColumn="0" w:lastRowFirstColumn="0" w:lastRowLastColumn="0"/>
-              <w:rPr>
-                <w:sz w:val="24"/>
-                <w:szCs w:val="24"/>
-                <w:lang w:val="en-US"/>
-              </w:rPr>
-            </w:pPr>
-            <w:proofErr w:type="gramStart"/>
-            <w:r>
-              <w:rPr>
-                <w:sz w:val="24"/>
-                <w:szCs w:val="24"/>
-                <w:lang w:val="en-US"/>
-              </w:rPr>
-              <w:t>fetch(</w:t>
-            </w:r>
-            <w:proofErr w:type="gramEnd"/>
-            <w:r>
-              <w:rPr>
-                <w:sz w:val="24"/>
-                <w:szCs w:val="24"/>
-                <w:lang w:val="en-US"/>
-              </w:rPr>
-              <w:t>'http://127.0.0.1:3000/</w:t>
-            </w:r>
-            <w:proofErr w:type="spellStart"/>
-            <w:r>
-              <w:rPr>
-                <w:sz w:val="24"/>
-                <w:szCs w:val="24"/>
-                <w:lang w:val="en-US"/>
-              </w:rPr>
-              <w:t>api</w:t>
-            </w:r>
-            <w:proofErr w:type="spellEnd"/>
-            <w:r>
-              <w:rPr>
-                <w:sz w:val="24"/>
-                <w:szCs w:val="24"/>
-                <w:lang w:val="en-US"/>
-              </w:rPr>
-              <w:t>/</w:t>
-            </w:r>
-            <w:r>
-              <w:rPr>
-                <w:sz w:val="24"/>
-                <w:szCs w:val="24"/>
-                <w:lang w:val="en-US"/>
-              </w:rPr>
-              <w:t>users/add</w:t>
-            </w:r>
-            <w:r>
-              <w:rPr>
-                <w:sz w:val="24"/>
-                <w:szCs w:val="24"/>
-                <w:lang w:val="en-US"/>
-              </w:rPr>
-              <w:t xml:space="preserve">’, </w:t>
-            </w:r>
-            <w:r>
-              <w:rPr>
-                <w:sz w:val="24"/>
-                <w:szCs w:val="24"/>
-                <w:lang w:val="en-US"/>
-              </w:rPr>
-              <w:t>{</w:t>
-            </w:r>
-          </w:p>
-          <w:p>
-            <w:pPr>
-              <w:cnfStyle w:val="000000000000" w:firstRow="0" w:lastRow="0" w:firstColumn="0" w:lastColumn="0" w:oddVBand="0" w:evenVBand="0" w:oddHBand="0" w:evenHBand="0" w:firstRowFirstColumn="0" w:firstRowLastColumn="0" w:lastRowFirstColumn="0" w:lastRowLastColumn="0"/>
-              <w:rPr>
-                <w:sz w:val="24"/>
-                <w:szCs w:val="24"/>
-                <w:lang w:val="en-US"/>
-              </w:rPr>
-            </w:pPr>
-            <w:r>
-              <w:rPr>
-                <w:sz w:val="24"/>
-                <w:szCs w:val="24"/>
-                <w:lang w:val="en-US"/>
-              </w:rPr>
-              <w:t>method: "POST",</w:t>
-            </w:r>
-          </w:p>
-          <w:p>
-            <w:pPr>
-              <w:cnfStyle w:val="000000000000" w:firstRow="0" w:lastRow="0" w:firstColumn="0" w:lastColumn="0" w:oddVBand="0" w:evenVBand="0" w:oddHBand="0" w:evenHBand="0" w:firstRowFirstColumn="0" w:firstRowLastColumn="0" w:lastRowFirstColumn="0" w:lastRowLastColumn="0"/>
-              <w:rPr>
-                <w:sz w:val="24"/>
-                <w:szCs w:val="24"/>
-                <w:lang w:val="en-US"/>
-              </w:rPr>
-            </w:pPr>
-            <w:r>
-              <w:rPr>
-                <w:sz w:val="24"/>
-                <w:szCs w:val="24"/>
-                <w:lang w:val="en-US"/>
-              </w:rPr>
-              <w:t xml:space="preserve">body: </w:t>
-            </w:r>
-            <w:proofErr w:type="spellStart"/>
-            <w:r>
-              <w:rPr>
-                <w:sz w:val="24"/>
-                <w:szCs w:val="24"/>
-                <w:lang w:val="en-US"/>
-              </w:rPr>
-              <w:t>JSON.stringify</w:t>
-            </w:r>
-            <w:proofErr w:type="spellEnd"/>
-            <w:r>
-              <w:rPr>
-                <w:sz w:val="24"/>
-                <w:szCs w:val="24"/>
-                <w:lang w:val="en-US"/>
-              </w:rPr>
-              <w:t>(</w:t>
-            </w:r>
-            <w:proofErr w:type="spellStart"/>
-            <w:r>
-              <w:rPr>
-                <w:sz w:val="24"/>
-                <w:szCs w:val="24"/>
-                <w:lang w:val="en-US"/>
-              </w:rPr>
-              <w:t>datos</w:t>
-            </w:r>
-            <w:proofErr w:type="spellEnd"/>
-            <w:r>
-              <w:rPr>
-                <w:sz w:val="24"/>
-                <w:szCs w:val="24"/>
-                <w:lang w:val="en-US"/>
-              </w:rPr>
-              <w:t>),</w:t>
-            </w:r>
-          </w:p>
-          <w:p>
-            <w:pPr>
-              <w:cnfStyle w:val="000000000000" w:firstRow="0" w:lastRow="0" w:firstColumn="0" w:lastColumn="0" w:oddVBand="0" w:evenVBand="0" w:oddHBand="0" w:evenHBand="0" w:firstRowFirstColumn="0" w:firstRowLastColumn="0" w:lastRowFirstColumn="0" w:lastRowLastColumn="0"/>
-              <w:rPr>
-                <w:sz w:val="24"/>
-                <w:szCs w:val="24"/>
-                <w:lang w:val="en-US"/>
-              </w:rPr>
-            </w:pPr>
-            <w:r>
-              <w:rPr>
-                <w:sz w:val="24"/>
-                <w:szCs w:val="24"/>
-                <w:lang w:val="en-US"/>
-              </w:rPr>
-              <w:t xml:space="preserve">headers: </w:t>
-            </w:r>
-            <w:proofErr w:type="gramStart"/>
-            <w:r>
-              <w:rPr>
-                <w:sz w:val="24"/>
-                <w:szCs w:val="24"/>
-                <w:lang w:val="en-US"/>
-              </w:rPr>
-              <w:t>{ "</w:t>
-            </w:r>
-            <w:proofErr w:type="gramEnd"/>
-            <w:r>
-              <w:rPr>
-                <w:sz w:val="24"/>
-                <w:szCs w:val="24"/>
-                <w:lang w:val="en-US"/>
-              </w:rPr>
-              <w:t>Content-type": "application/</w:t>
-            </w:r>
-            <w:proofErr w:type="spellStart"/>
-            <w:r>
-              <w:rPr>
-                <w:sz w:val="24"/>
-                <w:szCs w:val="24"/>
-                <w:lang w:val="en-US"/>
-              </w:rPr>
-              <w:t>json</w:t>
-            </w:r>
-            <w:proofErr w:type="spellEnd"/>
-            <w:r>
-              <w:rPr>
-                <w:sz w:val="24"/>
-                <w:szCs w:val="24"/>
-                <w:lang w:val="en-US"/>
-              </w:rPr>
-              <w:t>; charset=UTF-8" }</w:t>
-            </w:r>
-          </w:p>
-          <w:p>
-            <w:pPr>
-              <w:cnfStyle w:val="000000000000" w:firstRow="0" w:lastRow="0" w:firstColumn="0" w:lastColumn="0" w:oddVBand="0" w:evenVBand="0" w:oddHBand="0" w:evenHBand="0" w:firstRowFirstColumn="0" w:firstRowLastColumn="0" w:lastRowFirstColumn="0" w:lastRowLastColumn="0"/>
-              <w:rPr>
-                <w:sz w:val="24"/>
-                <w:szCs w:val="24"/>
-                <w:lang w:val="en-US"/>
-              </w:rPr>
-            </w:pPr>
-            <w:r>
-              <w:rPr>
-                <w:sz w:val="24"/>
-                <w:szCs w:val="24"/>
-                <w:lang w:val="en-US"/>
-              </w:rPr>
-              <w:t>}</w:t>
-            </w:r>
-            <w:proofErr w:type="gramStart"/>
-            <w:r>
-              <w:rPr>
-                <w:sz w:val="24"/>
-                <w:szCs w:val="24"/>
-                <w:lang w:val="en-US"/>
-              </w:rPr>
-              <w:t>).then</w:t>
-            </w:r>
-            <w:proofErr w:type="gramEnd"/>
-            <w:r>
-              <w:rPr>
-                <w:sz w:val="24"/>
-                <w:szCs w:val="24"/>
-                <w:lang w:val="en-US"/>
-              </w:rPr>
-              <w:t>(data=&gt;</w:t>
-            </w:r>
-            <w:proofErr w:type="spellStart"/>
-            <w:r>
-              <w:rPr>
-                <w:sz w:val="24"/>
-                <w:szCs w:val="24"/>
-                <w:lang w:val="en-US"/>
-              </w:rPr>
-              <w:t>data.json</w:t>
-            </w:r>
-            <w:proofErr w:type="spellEnd"/>
-            <w:r>
-              <w:rPr>
-                <w:sz w:val="24"/>
-                <w:szCs w:val="24"/>
-                <w:lang w:val="en-US"/>
-              </w:rPr>
               <w:t>())</w:t>
             </w:r>
           </w:p>
@@ -2690,23 +2629,13 @@
                 <w:lang w:val="en-US"/>
               </w:rPr>
             </w:pPr>
-            <w:proofErr w:type="gramStart"/>
-            <w:r>
-              <w:rPr>
-                <w:sz w:val="24"/>
-                <w:szCs w:val="24"/>
-                <w:lang w:val="en-US"/>
-              </w:rPr>
-              <w:t>.then</w:t>
-            </w:r>
-            <w:proofErr w:type="gramEnd"/>
-            <w:r>
-              <w:rPr>
-                <w:sz w:val="24"/>
-                <w:szCs w:val="24"/>
-                <w:lang w:val="en-US"/>
-              </w:rPr>
-              <w:t>(data =&gt; console.log(data))</w:t>
+            <w:r>
+              <w:rPr>
+                <w:sz w:val="24"/>
+                <w:szCs w:val="24"/>
+                <w:lang w:val="en-US"/>
+              </w:rPr>
+              <w:t>.then(data =&gt; console.log(data))</w:t>
             </w:r>
           </w:p>
           <w:p>
@@ -3871,350 +3800,296 @@
                 <w:sz w:val="24"/>
                 <w:szCs w:val="24"/>
               </w:rPr>
+              <w:t>datos={</w:t>
+            </w:r>
+          </w:p>
+          <w:p>
+            <w:pPr>
+              <w:cnfStyle w:val="000000100000" w:firstRow="0" w:lastRow="0" w:firstColumn="0" w:lastColumn="0" w:oddVBand="0" w:evenVBand="0" w:oddHBand="1" w:evenHBand="0" w:firstRowFirstColumn="0" w:firstRowLastColumn="0" w:lastRowFirstColumn="0" w:lastRowLastColumn="0"/>
+              <w:rPr>
+                <w:sz w:val="24"/>
+                <w:szCs w:val="24"/>
+              </w:rPr>
+            </w:pPr>
+            <w:proofErr w:type="spellStart"/>
+            <w:r>
+              <w:rPr>
+                <w:sz w:val="24"/>
+                <w:szCs w:val="24"/>
+              </w:rPr>
+              <w:t>Ema_User</w:t>
+            </w:r>
+            <w:proofErr w:type="spellEnd"/>
+            <w:r>
+              <w:rPr>
+                <w:sz w:val="24"/>
+                <w:szCs w:val="24"/>
+              </w:rPr>
+              <w:t>: "prueba@gmail.com",</w:t>
+            </w:r>
+          </w:p>
+          <w:p>
+            <w:pPr>
+              <w:cnfStyle w:val="000000100000" w:firstRow="0" w:lastRow="0" w:firstColumn="0" w:lastColumn="0" w:oddVBand="0" w:evenVBand="0" w:oddHBand="1" w:evenHBand="0" w:firstRowFirstColumn="0" w:firstRowLastColumn="0" w:lastRowFirstColumn="0" w:lastRowLastColumn="0"/>
+              <w:rPr>
+                <w:sz w:val="24"/>
+                <w:szCs w:val="24"/>
+              </w:rPr>
+            </w:pPr>
+            <w:proofErr w:type="spellStart"/>
+            <w:r>
+              <w:rPr>
+                <w:sz w:val="24"/>
+                <w:szCs w:val="24"/>
+              </w:rPr>
+              <w:t>Pass_User</w:t>
+            </w:r>
+            <w:proofErr w:type="spellEnd"/>
+            <w:r>
+              <w:rPr>
+                <w:sz w:val="24"/>
+                <w:szCs w:val="24"/>
+              </w:rPr>
+              <w:t>: "1234567890"</w:t>
+            </w:r>
+          </w:p>
+          <w:p>
+            <w:pPr>
+              <w:cnfStyle w:val="000000100000" w:firstRow="0" w:lastRow="0" w:firstColumn="0" w:lastColumn="0" w:oddVBand="0" w:evenVBand="0" w:oddHBand="1" w:evenHBand="0" w:firstRowFirstColumn="0" w:firstRowLastColumn="0" w:lastRowFirstColumn="0" w:lastRowLastColumn="0"/>
+              <w:rPr>
+                <w:sz w:val="24"/>
+                <w:szCs w:val="24"/>
+              </w:rPr>
+            </w:pPr>
+            <w:r>
+              <w:rPr>
+                <w:sz w:val="24"/>
+                <w:szCs w:val="24"/>
+              </w:rPr>
+              <w:t>}</w:t>
+            </w:r>
+          </w:p>
+          <w:p>
+            <w:pPr>
+              <w:cnfStyle w:val="000000100000" w:firstRow="0" w:lastRow="0" w:firstColumn="0" w:lastColumn="0" w:oddVBand="0" w:evenVBand="0" w:oddHBand="1" w:evenHBand="0" w:firstRowFirstColumn="0" w:firstRowLastColumn="0" w:lastRowFirstColumn="0" w:lastRowLastColumn="0"/>
+              <w:rPr>
+                <w:sz w:val="24"/>
+                <w:szCs w:val="24"/>
+              </w:rPr>
+            </w:pPr>
+          </w:p>
+          <w:p>
+            <w:pPr>
+              <w:cnfStyle w:val="000000100000" w:firstRow="0" w:lastRow="0" w:firstColumn="0" w:lastColumn="0" w:oddVBand="0" w:evenVBand="0" w:oddHBand="1" w:evenHBand="0" w:firstRowFirstColumn="0" w:firstRowLastColumn="0" w:lastRowFirstColumn="0" w:lastRowLastColumn="0"/>
+              <w:rPr>
+                <w:sz w:val="24"/>
+                <w:szCs w:val="24"/>
+              </w:rPr>
+            </w:pPr>
+            <w:proofErr w:type="spellStart"/>
+            <w:r>
+              <w:rPr>
+                <w:sz w:val="24"/>
+                <w:szCs w:val="24"/>
+              </w:rPr>
+              <w:t>fetch</w:t>
+            </w:r>
+            <w:proofErr w:type="spellEnd"/>
+            <w:r>
+              <w:rPr>
+                <w:sz w:val="24"/>
+                <w:szCs w:val="24"/>
+              </w:rPr>
+              <w:t>('http://127.0.0.1:3000/api/</w:t>
+            </w:r>
+            <w:proofErr w:type="spellStart"/>
+            <w:r>
+              <w:rPr>
+                <w:sz w:val="24"/>
+                <w:szCs w:val="24"/>
+              </w:rPr>
+              <w:t>users</w:t>
+            </w:r>
+            <w:proofErr w:type="spellEnd"/>
+            <w:r>
+              <w:rPr>
+                <w:sz w:val="24"/>
+                <w:szCs w:val="24"/>
+              </w:rPr>
+              <w:t>/</w:t>
+            </w:r>
+            <w:proofErr w:type="spellStart"/>
+            <w:r>
+              <w:rPr>
+                <w:sz w:val="24"/>
+                <w:szCs w:val="24"/>
+              </w:rPr>
+              <w:t>login</w:t>
+            </w:r>
+            <w:proofErr w:type="spellEnd"/>
+            <w:r>
+              <w:rPr>
+                <w:sz w:val="24"/>
+                <w:szCs w:val="24"/>
+              </w:rPr>
+              <w:t>/</w:t>
+            </w:r>
+            <w:proofErr w:type="spellStart"/>
+            <w:r>
+              <w:rPr>
+                <w:sz w:val="24"/>
+                <w:szCs w:val="24"/>
+              </w:rPr>
+              <w:t>verify</w:t>
+            </w:r>
+            <w:proofErr w:type="spellEnd"/>
+            <w:r>
+              <w:rPr>
+                <w:sz w:val="24"/>
+                <w:szCs w:val="24"/>
+              </w:rPr>
+              <w:t>', {</w:t>
+            </w:r>
+          </w:p>
+          <w:p>
+            <w:pPr>
+              <w:cnfStyle w:val="000000100000" w:firstRow="0" w:lastRow="0" w:firstColumn="0" w:lastColumn="0" w:oddVBand="0" w:evenVBand="0" w:oddHBand="1" w:evenHBand="0" w:firstRowFirstColumn="0" w:firstRowLastColumn="0" w:lastRowFirstColumn="0" w:lastRowLastColumn="0"/>
+              <w:rPr>
+                <w:sz w:val="24"/>
+                <w:szCs w:val="24"/>
+                <w:lang w:val="en-US"/>
+              </w:rPr>
+            </w:pPr>
+            <w:r>
+              <w:rPr>
+                <w:sz w:val="24"/>
+                <w:szCs w:val="24"/>
+                <w:lang w:val="en-US"/>
+              </w:rPr>
+              <w:t>method: "POST",</w:t>
+            </w:r>
+          </w:p>
+          <w:p>
+            <w:pPr>
+              <w:cnfStyle w:val="000000100000" w:firstRow="0" w:lastRow="0" w:firstColumn="0" w:lastColumn="0" w:oddVBand="0" w:evenVBand="0" w:oddHBand="1" w:evenHBand="0" w:firstRowFirstColumn="0" w:firstRowLastColumn="0" w:lastRowFirstColumn="0" w:lastRowLastColumn="0"/>
+              <w:rPr>
+                <w:sz w:val="24"/>
+                <w:szCs w:val="24"/>
+                <w:lang w:val="en-US"/>
+              </w:rPr>
+            </w:pPr>
+            <w:r>
+              <w:rPr>
+                <w:sz w:val="24"/>
+                <w:szCs w:val="24"/>
+                <w:lang w:val="en-US"/>
+              </w:rPr>
+              <w:t xml:space="preserve">body: </w:t>
+            </w:r>
+            <w:proofErr w:type="spellStart"/>
+            <w:r>
+              <w:rPr>
+                <w:sz w:val="24"/>
+                <w:szCs w:val="24"/>
+                <w:lang w:val="en-US"/>
+              </w:rPr>
+              <w:t>JSON.stringify</w:t>
+            </w:r>
+            <w:proofErr w:type="spellEnd"/>
+            <w:r>
+              <w:rPr>
+                <w:sz w:val="24"/>
+                <w:szCs w:val="24"/>
+                <w:lang w:val="en-US"/>
+              </w:rPr>
+              <w:t>(</w:t>
+            </w:r>
+            <w:proofErr w:type="spellStart"/>
+            <w:r>
+              <w:rPr>
+                <w:sz w:val="24"/>
+                <w:szCs w:val="24"/>
+                <w:lang w:val="en-US"/>
+              </w:rPr>
               <w:t>datos</w:t>
             </w:r>
-            <w:proofErr w:type="gramStart"/>
-            <w:r>
-              <w:rPr>
-                <w:sz w:val="24"/>
-                <w:szCs w:val="24"/>
-              </w:rPr>
-              <w:t>={</w:t>
-            </w:r>
-            <w:proofErr w:type="gramEnd"/>
-          </w:p>
-          <w:p>
-            <w:pPr>
-              <w:cnfStyle w:val="000000100000" w:firstRow="0" w:lastRow="0" w:firstColumn="0" w:lastColumn="0" w:oddVBand="0" w:evenVBand="0" w:oddHBand="1" w:evenHBand="0" w:firstRowFirstColumn="0" w:firstRowLastColumn="0" w:lastRowFirstColumn="0" w:lastRowLastColumn="0"/>
-              <w:rPr>
-                <w:sz w:val="24"/>
-                <w:szCs w:val="24"/>
-              </w:rPr>
-            </w:pPr>
+            <w:proofErr w:type="spellEnd"/>
+            <w:r>
+              <w:rPr>
+                <w:sz w:val="24"/>
+                <w:szCs w:val="24"/>
+                <w:lang w:val="en-US"/>
+              </w:rPr>
+              <w:t>),</w:t>
+            </w:r>
+          </w:p>
+          <w:p>
+            <w:pPr>
+              <w:cnfStyle w:val="000000100000" w:firstRow="0" w:lastRow="0" w:firstColumn="0" w:lastColumn="0" w:oddVBand="0" w:evenVBand="0" w:oddHBand="1" w:evenHBand="0" w:firstRowFirstColumn="0" w:firstRowLastColumn="0" w:lastRowFirstColumn="0" w:lastRowLastColumn="0"/>
+              <w:rPr>
+                <w:sz w:val="24"/>
+                <w:szCs w:val="24"/>
+                <w:lang w:val="en-US"/>
+              </w:rPr>
+            </w:pPr>
+            <w:r>
+              <w:rPr>
+                <w:sz w:val="24"/>
+                <w:szCs w:val="24"/>
+                <w:lang w:val="en-US"/>
+              </w:rPr>
+              <w:t>headers: { "Content-type": "application/</w:t>
+            </w:r>
             <w:proofErr w:type="spellStart"/>
             <w:r>
               <w:rPr>
                 <w:sz w:val="24"/>
                 <w:szCs w:val="24"/>
-              </w:rPr>
-              <w:t>Ema_User</w:t>
+                <w:lang w:val="en-US"/>
+              </w:rPr>
+              <w:t>json</w:t>
             </w:r>
             <w:proofErr w:type="spellEnd"/>
             <w:r>
               <w:rPr>
                 <w:sz w:val="24"/>
                 <w:szCs w:val="24"/>
-              </w:rPr>
-              <w:t>: "prueba@gmail.com",</w:t>
-            </w:r>
-          </w:p>
-          <w:p>
-            <w:pPr>
-              <w:cnfStyle w:val="000000100000" w:firstRow="0" w:lastRow="0" w:firstColumn="0" w:lastColumn="0" w:oddVBand="0" w:evenVBand="0" w:oddHBand="1" w:evenHBand="0" w:firstRowFirstColumn="0" w:firstRowLastColumn="0" w:lastRowFirstColumn="0" w:lastRowLastColumn="0"/>
-              <w:rPr>
-                <w:sz w:val="24"/>
-                <w:szCs w:val="24"/>
-              </w:rPr>
-            </w:pPr>
+                <w:lang w:val="en-US"/>
+              </w:rPr>
+              <w:t>; charset=UTF-8" }</w:t>
+            </w:r>
+          </w:p>
+          <w:p>
+            <w:pPr>
+              <w:cnfStyle w:val="000000100000" w:firstRow="0" w:lastRow="0" w:firstColumn="0" w:lastColumn="0" w:oddVBand="0" w:evenVBand="0" w:oddHBand="1" w:evenHBand="0" w:firstRowFirstColumn="0" w:firstRowLastColumn="0" w:lastRowFirstColumn="0" w:lastRowLastColumn="0"/>
+              <w:rPr>
+                <w:sz w:val="24"/>
+                <w:szCs w:val="24"/>
+                <w:lang w:val="en-US"/>
+              </w:rPr>
+            </w:pPr>
+            <w:r>
+              <w:rPr>
+                <w:sz w:val="24"/>
+                <w:szCs w:val="24"/>
+                <w:lang w:val="en-US"/>
+              </w:rPr>
+              <w:t>}).then(data=&gt;</w:t>
+            </w:r>
             <w:proofErr w:type="spellStart"/>
             <w:r>
               <w:rPr>
                 <w:sz w:val="24"/>
                 <w:szCs w:val="24"/>
-              </w:rPr>
-              <w:t>Pass_User</w:t>
+                <w:lang w:val="en-US"/>
+              </w:rPr>
+              <w:t>data.json</w:t>
             </w:r>
             <w:proofErr w:type="spellEnd"/>
             <w:r>
               <w:rPr>
                 <w:sz w:val="24"/>
                 <w:szCs w:val="24"/>
-              </w:rPr>
-              <w:t>: "1234567890"</w:t>
-            </w:r>
-          </w:p>
-          <w:p>
-            <w:pPr>
-              <w:cnfStyle w:val="000000100000" w:firstRow="0" w:lastRow="0" w:firstColumn="0" w:lastColumn="0" w:oddVBand="0" w:evenVBand="0" w:oddHBand="1" w:evenHBand="0" w:firstRowFirstColumn="0" w:firstRowLastColumn="0" w:lastRowFirstColumn="0" w:lastRowLastColumn="0"/>
-              <w:rPr>
-                <w:sz w:val="24"/>
-                <w:szCs w:val="24"/>
-              </w:rPr>
-            </w:pPr>
-            <w:r>
-              <w:rPr>
-                <w:sz w:val="24"/>
-                <w:szCs w:val="24"/>
-              </w:rPr>
-              <w:t>}</w:t>
-            </w:r>
-          </w:p>
-          <w:p>
-            <w:pPr>
-              <w:cnfStyle w:val="000000100000" w:firstRow="0" w:lastRow="0" w:firstColumn="0" w:lastColumn="0" w:oddVBand="0" w:evenVBand="0" w:oddHBand="1" w:evenHBand="0" w:firstRowFirstColumn="0" w:firstRowLastColumn="0" w:lastRowFirstColumn="0" w:lastRowLastColumn="0"/>
-              <w:rPr>
-                <w:sz w:val="24"/>
-                <w:szCs w:val="24"/>
-              </w:rPr>
-            </w:pPr>
-          </w:p>
-          <w:p>
-            <w:pPr>
-              <w:cnfStyle w:val="000000100000" w:firstRow="0" w:lastRow="0" w:firstColumn="0" w:lastColumn="0" w:oddVBand="0" w:evenVBand="0" w:oddHBand="1" w:evenHBand="0" w:firstRowFirstColumn="0" w:firstRowLastColumn="0" w:lastRowFirstColumn="0" w:lastRowLastColumn="0"/>
-              <w:rPr>
-                <w:sz w:val="24"/>
-                <w:szCs w:val="24"/>
-              </w:rPr>
-            </w:pPr>
-            <w:proofErr w:type="spellStart"/>
-            <w:proofErr w:type="gramStart"/>
-            <w:r>
-              <w:rPr>
-                <w:sz w:val="24"/>
-                <w:szCs w:val="24"/>
-              </w:rPr>
-              <w:t>fetch</w:t>
-            </w:r>
-            <w:proofErr w:type="spellEnd"/>
-            <w:r>
-              <w:rPr>
-                <w:sz w:val="24"/>
-                <w:szCs w:val="24"/>
-              </w:rPr>
-              <w:t>(</w:t>
-            </w:r>
-            <w:proofErr w:type="gramEnd"/>
-            <w:r>
-              <w:rPr>
-                <w:sz w:val="24"/>
-                <w:szCs w:val="24"/>
-              </w:rPr>
-              <w:t>'http://127.0.0.1:3000/api/</w:t>
-            </w:r>
-            <w:proofErr w:type="spellStart"/>
-            <w:r>
-              <w:rPr>
-                <w:sz w:val="24"/>
-                <w:szCs w:val="24"/>
-              </w:rPr>
-              <w:t>users</w:t>
-            </w:r>
-            <w:proofErr w:type="spellEnd"/>
-            <w:r>
-              <w:rPr>
-                <w:sz w:val="24"/>
-                <w:szCs w:val="24"/>
-              </w:rPr>
-              <w:t>/</w:t>
-            </w:r>
-            <w:proofErr w:type="spellStart"/>
-            <w:r>
-              <w:rPr>
-                <w:sz w:val="24"/>
-                <w:szCs w:val="24"/>
-              </w:rPr>
-              <w:t>login</w:t>
-            </w:r>
-            <w:proofErr w:type="spellEnd"/>
-            <w:r>
-              <w:rPr>
-                <w:sz w:val="24"/>
-                <w:szCs w:val="24"/>
-              </w:rPr>
-              <w:t>/</w:t>
-            </w:r>
-            <w:proofErr w:type="spellStart"/>
-            <w:r>
-              <w:rPr>
-                <w:sz w:val="24"/>
-                <w:szCs w:val="24"/>
-              </w:rPr>
-              <w:t>verify</w:t>
-            </w:r>
-            <w:proofErr w:type="spellEnd"/>
-            <w:r>
-              <w:rPr>
-                <w:sz w:val="24"/>
-                <w:szCs w:val="24"/>
-              </w:rPr>
-              <w:t>', {</w:t>
-            </w:r>
-          </w:p>
-          <w:p>
-            <w:pPr>
-              <w:cnfStyle w:val="000000100000" w:firstRow="0" w:lastRow="0" w:firstColumn="0" w:lastColumn="0" w:oddVBand="0" w:evenVBand="0" w:oddHBand="1" w:evenHBand="0" w:firstRowFirstColumn="0" w:firstRowLastColumn="0" w:lastRowFirstColumn="0" w:lastRowLastColumn="0"/>
-              <w:rPr>
-                <w:sz w:val="24"/>
-                <w:szCs w:val="24"/>
-                <w:lang w:val="en-US"/>
-              </w:rPr>
-            </w:pPr>
-            <w:r>
-              <w:rPr>
-                <w:sz w:val="24"/>
-                <w:szCs w:val="24"/>
-                <w:lang w:val="en-US"/>
-              </w:rPr>
-              <w:t>method: "POST",</w:t>
-            </w:r>
-          </w:p>
-          <w:p>
-            <w:pPr>
-              <w:cnfStyle w:val="000000100000" w:firstRow="0" w:lastRow="0" w:firstColumn="0" w:lastColumn="0" w:oddVBand="0" w:evenVBand="0" w:oddHBand="1" w:evenHBand="0" w:firstRowFirstColumn="0" w:firstRowLastColumn="0" w:lastRowFirstColumn="0" w:lastRowLastColumn="0"/>
-              <w:rPr>
-                <w:sz w:val="24"/>
-                <w:szCs w:val="24"/>
-                <w:lang w:val="en-US"/>
-              </w:rPr>
-            </w:pPr>
-            <w:r>
-              <w:rPr>
-                <w:sz w:val="24"/>
-                <w:szCs w:val="24"/>
-                <w:lang w:val="en-US"/>
-              </w:rPr>
-              <w:t xml:space="preserve">body: </w:t>
-            </w:r>
-            <w:proofErr w:type="spellStart"/>
-            <w:r>
-              <w:rPr>
-                <w:sz w:val="24"/>
-                <w:szCs w:val="24"/>
-                <w:lang w:val="en-US"/>
-              </w:rPr>
-              <w:t>JSON.stringify</w:t>
-            </w:r>
-            <w:proofErr w:type="spellEnd"/>
-            <w:r>
-              <w:rPr>
-                <w:sz w:val="24"/>
-                <w:szCs w:val="24"/>
-                <w:lang w:val="en-US"/>
-              </w:rPr>
-              <w:t>(</w:t>
-            </w:r>
-            <w:proofErr w:type="spellStart"/>
-            <w:r>
-              <w:rPr>
-                <w:sz w:val="24"/>
-                <w:szCs w:val="24"/>
-                <w:lang w:val="en-US"/>
-              </w:rPr>
-              <w:t>datos</w:t>
-            </w:r>
-            <w:proofErr w:type="spellEnd"/>
-            <w:r>
-              <w:rPr>
-                <w:sz w:val="24"/>
-                <w:szCs w:val="24"/>
-                <w:lang w:val="en-US"/>
-              </w:rPr>
-              <w:t>),</w:t>
-            </w:r>
-          </w:p>
-          <w:p>
-            <w:pPr>
-              <w:cnfStyle w:val="000000100000" w:firstRow="0" w:lastRow="0" w:firstColumn="0" w:lastColumn="0" w:oddVBand="0" w:evenVBand="0" w:oddHBand="1" w:evenHBand="0" w:firstRowFirstColumn="0" w:firstRowLastColumn="0" w:lastRowFirstColumn="0" w:lastRowLastColumn="0"/>
-              <w:rPr>
-                <w:sz w:val="24"/>
-                <w:szCs w:val="24"/>
-                <w:lang w:val="en-US"/>
-              </w:rPr>
-            </w:pPr>
-            <w:r>
-              <w:rPr>
-                <w:sz w:val="24"/>
-                <w:szCs w:val="24"/>
-                <w:lang w:val="en-US"/>
-              </w:rPr>
-              <w:t xml:space="preserve">headers: </w:t>
-            </w:r>
-            <w:proofErr w:type="gramStart"/>
-            <w:r>
-              <w:rPr>
-                <w:sz w:val="24"/>
-                <w:szCs w:val="24"/>
-                <w:lang w:val="en-US"/>
-              </w:rPr>
-              <w:t>{ "</w:t>
-            </w:r>
-            <w:proofErr w:type="gramEnd"/>
-            <w:r>
-              <w:rPr>
-                <w:sz w:val="24"/>
-                <w:szCs w:val="24"/>
-                <w:lang w:val="en-US"/>
-              </w:rPr>
-              <w:t>Content-type": "application/</w:t>
-            </w:r>
-            <w:proofErr w:type="spellStart"/>
-            <w:r>
-              <w:rPr>
-                <w:sz w:val="24"/>
-                <w:szCs w:val="24"/>
-                <w:lang w:val="en-US"/>
-              </w:rPr>
-              <w:t>json</w:t>
-            </w:r>
-            <w:proofErr w:type="spellEnd"/>
-            <w:r>
-              <w:rPr>
-                <w:sz w:val="24"/>
-                <w:szCs w:val="24"/>
-                <w:lang w:val="en-US"/>
-              </w:rPr>
-              <w:t>; charset=UTF-8" }</w:t>
-            </w:r>
-          </w:p>
-          <w:p>
-            <w:pPr>
-              <w:cnfStyle w:val="000000100000" w:firstRow="0" w:lastRow="0" w:firstColumn="0" w:lastColumn="0" w:oddVBand="0" w:evenVBand="0" w:oddHBand="1" w:evenHBand="0" w:firstRowFirstColumn="0" w:firstRowLastColumn="0" w:lastRowFirstColumn="0" w:lastRowLastColumn="0"/>
-              <w:rPr>
-                <w:sz w:val="24"/>
-                <w:szCs w:val="24"/>
-                <w:lang w:val="en-US"/>
-              </w:rPr>
-            </w:pPr>
-            <w:r>
-              <w:rPr>
-                <w:sz w:val="24"/>
-                <w:szCs w:val="24"/>
-                <w:lang w:val="en-US"/>
-              </w:rPr>
-              <w:t>}</w:t>
-            </w:r>
-            <w:proofErr w:type="gramStart"/>
-            <w:r>
-              <w:rPr>
-                <w:sz w:val="24"/>
-                <w:szCs w:val="24"/>
-                <w:lang w:val="en-US"/>
-              </w:rPr>
-              <w:t>).then</w:t>
-            </w:r>
-            <w:proofErr w:type="gramEnd"/>
-            <w:r>
-              <w:rPr>
-                <w:sz w:val="24"/>
-                <w:szCs w:val="24"/>
-                <w:lang w:val="en-US"/>
-              </w:rPr>
-              <w:t>(data=&gt;</w:t>
-            </w:r>
-            <w:proofErr w:type="spellStart"/>
-            <w:r>
-              <w:rPr>
-                <w:sz w:val="24"/>
-                <w:szCs w:val="24"/>
-                <w:lang w:val="en-US"/>
-              </w:rPr>
-              <w:t>data.json</w:t>
-            </w:r>
-            <w:proofErr w:type="spellEnd"/>
-            <w:r>
-              <w:rPr>
-                <w:sz w:val="24"/>
-                <w:szCs w:val="24"/>
                 <w:lang w:val="en-US"/>
               </w:rPr>
               <w:t>())</w:t>
@@ -4229,23 +4104,13 @@
                 <w:lang w:val="en-US"/>
               </w:rPr>
             </w:pPr>
-            <w:proofErr w:type="gramStart"/>
-            <w:r>
-              <w:rPr>
-                <w:sz w:val="24"/>
-                <w:szCs w:val="24"/>
-                <w:lang w:val="en-US"/>
-              </w:rPr>
-              <w:t>.then</w:t>
-            </w:r>
-            <w:proofErr w:type="gramEnd"/>
-            <w:r>
-              <w:rPr>
-                <w:sz w:val="24"/>
-                <w:szCs w:val="24"/>
-                <w:lang w:val="en-US"/>
-              </w:rPr>
-              <w:t>(data =&gt; console.log(data))</w:t>
+            <w:r>
+              <w:rPr>
+                <w:sz w:val="24"/>
+                <w:szCs w:val="24"/>
+                <w:lang w:val="en-US"/>
+              </w:rPr>
+              <w:t>.then(data =&gt; console.log(data))</w:t>
             </w:r>
           </w:p>
           <w:p>
@@ -4377,541 +4242,487 @@
                 <w:sz w:val="24"/>
                 <w:szCs w:val="24"/>
               </w:rPr>
+              <w:t>datos={</w:t>
+            </w:r>
+          </w:p>
+          <w:p>
+            <w:pPr>
+              <w:cnfStyle w:val="000000000000" w:firstRow="0" w:lastRow="0" w:firstColumn="0" w:lastColumn="0" w:oddVBand="0" w:evenVBand="0" w:oddHBand="0" w:evenHBand="0" w:firstRowFirstColumn="0" w:firstRowLastColumn="0" w:lastRowFirstColumn="0" w:lastRowLastColumn="0"/>
+              <w:rPr>
+                <w:sz w:val="24"/>
+                <w:szCs w:val="24"/>
+              </w:rPr>
+            </w:pPr>
+            <w:proofErr w:type="spellStart"/>
+            <w:r>
+              <w:rPr>
+                <w:sz w:val="24"/>
+                <w:szCs w:val="24"/>
+              </w:rPr>
+              <w:t>Nom_User</w:t>
+            </w:r>
+            <w:proofErr w:type="spellEnd"/>
+            <w:r>
+              <w:rPr>
+                <w:sz w:val="24"/>
+                <w:szCs w:val="24"/>
+              </w:rPr>
+              <w:t>: "</w:t>
+            </w:r>
+            <w:proofErr w:type="spellStart"/>
+            <w:r>
+              <w:rPr>
+                <w:sz w:val="24"/>
+                <w:szCs w:val="24"/>
+              </w:rPr>
+              <w:t>user</w:t>
+            </w:r>
+            <w:proofErr w:type="spellEnd"/>
+            <w:r>
+              <w:rPr>
+                <w:sz w:val="24"/>
+                <w:szCs w:val="24"/>
+              </w:rPr>
+              <w:t>",</w:t>
+            </w:r>
+          </w:p>
+          <w:p>
+            <w:pPr>
+              <w:cnfStyle w:val="000000000000" w:firstRow="0" w:lastRow="0" w:firstColumn="0" w:lastColumn="0" w:oddVBand="0" w:evenVBand="0" w:oddHBand="0" w:evenHBand="0" w:firstRowFirstColumn="0" w:firstRowLastColumn="0" w:lastRowFirstColumn="0" w:lastRowLastColumn="0"/>
+              <w:rPr>
+                <w:sz w:val="24"/>
+                <w:szCs w:val="24"/>
+              </w:rPr>
+            </w:pPr>
+            <w:proofErr w:type="spellStart"/>
+            <w:r>
+              <w:rPr>
+                <w:sz w:val="24"/>
+                <w:szCs w:val="24"/>
+              </w:rPr>
+              <w:t>Ape_User</w:t>
+            </w:r>
+            <w:proofErr w:type="spellEnd"/>
+            <w:r>
+              <w:rPr>
+                <w:sz w:val="24"/>
+                <w:szCs w:val="24"/>
+              </w:rPr>
+              <w:t xml:space="preserve">: "apellido </w:t>
+            </w:r>
+            <w:proofErr w:type="spellStart"/>
+            <w:r>
+              <w:rPr>
+                <w:sz w:val="24"/>
+                <w:szCs w:val="24"/>
+              </w:rPr>
+              <w:t>user</w:t>
+            </w:r>
+            <w:proofErr w:type="spellEnd"/>
+            <w:r>
+              <w:rPr>
+                <w:sz w:val="24"/>
+                <w:szCs w:val="24"/>
+              </w:rPr>
+              <w:t>",</w:t>
+            </w:r>
+          </w:p>
+          <w:p>
+            <w:pPr>
+              <w:cnfStyle w:val="000000000000" w:firstRow="0" w:lastRow="0" w:firstColumn="0" w:lastColumn="0" w:oddVBand="0" w:evenVBand="0" w:oddHBand="0" w:evenHBand="0" w:firstRowFirstColumn="0" w:firstRowLastColumn="0" w:lastRowFirstColumn="0" w:lastRowLastColumn="0"/>
+              <w:rPr>
+                <w:sz w:val="24"/>
+                <w:szCs w:val="24"/>
+              </w:rPr>
+            </w:pPr>
+            <w:proofErr w:type="spellStart"/>
+            <w:r>
+              <w:rPr>
+                <w:sz w:val="24"/>
+                <w:szCs w:val="24"/>
+              </w:rPr>
+              <w:t>Tel_User</w:t>
+            </w:r>
+            <w:proofErr w:type="spellEnd"/>
+            <w:r>
+              <w:rPr>
+                <w:sz w:val="24"/>
+                <w:szCs w:val="24"/>
+              </w:rPr>
+              <w:t>: "</w:t>
+            </w:r>
+            <w:proofErr w:type="spellStart"/>
+            <w:r>
+              <w:rPr>
+                <w:sz w:val="24"/>
+                <w:szCs w:val="24"/>
+              </w:rPr>
+              <w:t>telefono</w:t>
+            </w:r>
+            <w:proofErr w:type="spellEnd"/>
+            <w:r>
+              <w:rPr>
+                <w:sz w:val="24"/>
+                <w:szCs w:val="24"/>
+              </w:rPr>
+              <w:t>",</w:t>
+            </w:r>
+          </w:p>
+          <w:p>
+            <w:pPr>
+              <w:cnfStyle w:val="000000000000" w:firstRow="0" w:lastRow="0" w:firstColumn="0" w:lastColumn="0" w:oddVBand="0" w:evenVBand="0" w:oddHBand="0" w:evenHBand="0" w:firstRowFirstColumn="0" w:firstRowLastColumn="0" w:lastRowFirstColumn="0" w:lastRowLastColumn="0"/>
+              <w:rPr>
+                <w:sz w:val="24"/>
+                <w:szCs w:val="24"/>
+              </w:rPr>
+            </w:pPr>
+            <w:proofErr w:type="spellStart"/>
+            <w:r>
+              <w:rPr>
+                <w:sz w:val="24"/>
+                <w:szCs w:val="24"/>
+              </w:rPr>
+              <w:t>Ema_User</w:t>
+            </w:r>
+            <w:proofErr w:type="spellEnd"/>
+            <w:r>
+              <w:rPr>
+                <w:sz w:val="24"/>
+                <w:szCs w:val="24"/>
+              </w:rPr>
+              <w:t>: "prueba@gmail.com",</w:t>
+            </w:r>
+          </w:p>
+          <w:p>
+            <w:pPr>
+              <w:cnfStyle w:val="000000000000" w:firstRow="0" w:lastRow="0" w:firstColumn="0" w:lastColumn="0" w:oddVBand="0" w:evenVBand="0" w:oddHBand="0" w:evenHBand="0" w:firstRowFirstColumn="0" w:firstRowLastColumn="0" w:lastRowFirstColumn="0" w:lastRowLastColumn="0"/>
+              <w:rPr>
+                <w:sz w:val="24"/>
+                <w:szCs w:val="24"/>
+                <w:lang w:val="en-US"/>
+              </w:rPr>
+            </w:pPr>
+            <w:proofErr w:type="spellStart"/>
+            <w:r>
+              <w:rPr>
+                <w:sz w:val="24"/>
+                <w:szCs w:val="24"/>
+                <w:lang w:val="en-US"/>
+              </w:rPr>
+              <w:t>Dir_User</w:t>
+            </w:r>
+            <w:proofErr w:type="spellEnd"/>
+            <w:r>
+              <w:rPr>
+                <w:sz w:val="24"/>
+                <w:szCs w:val="24"/>
+                <w:lang w:val="en-US"/>
+              </w:rPr>
+              <w:t>: "567 Pine Ave",</w:t>
+            </w:r>
+          </w:p>
+          <w:p>
+            <w:pPr>
+              <w:cnfStyle w:val="000000000000" w:firstRow="0" w:lastRow="0" w:firstColumn="0" w:lastColumn="0" w:oddVBand="0" w:evenVBand="0" w:oddHBand="0" w:evenHBand="0" w:firstRowFirstColumn="0" w:firstRowLastColumn="0" w:lastRowFirstColumn="0" w:lastRowLastColumn="0"/>
+              <w:rPr>
+                <w:sz w:val="24"/>
+                <w:szCs w:val="24"/>
+                <w:lang w:val="en-US"/>
+              </w:rPr>
+            </w:pPr>
+            <w:proofErr w:type="spellStart"/>
+            <w:r>
+              <w:rPr>
+                <w:sz w:val="24"/>
+                <w:szCs w:val="24"/>
+                <w:lang w:val="en-US"/>
+              </w:rPr>
+              <w:t>Pass_User</w:t>
+            </w:r>
+            <w:proofErr w:type="spellEnd"/>
+            <w:r>
+              <w:rPr>
+                <w:sz w:val="24"/>
+                <w:szCs w:val="24"/>
+                <w:lang w:val="en-US"/>
+              </w:rPr>
+              <w:t>: "1234567890",</w:t>
+            </w:r>
+          </w:p>
+          <w:p>
+            <w:pPr>
+              <w:cnfStyle w:val="000000000000" w:firstRow="0" w:lastRow="0" w:firstColumn="0" w:lastColumn="0" w:oddVBand="0" w:evenVBand="0" w:oddHBand="0" w:evenHBand="0" w:firstRowFirstColumn="0" w:firstRowLastColumn="0" w:lastRowFirstColumn="0" w:lastRowLastColumn="0"/>
+              <w:rPr>
+                <w:sz w:val="24"/>
+                <w:szCs w:val="24"/>
+                <w:lang w:val="en-US"/>
+              </w:rPr>
+            </w:pPr>
+            <w:proofErr w:type="spellStart"/>
+            <w:r>
+              <w:rPr>
+                <w:sz w:val="24"/>
+                <w:szCs w:val="24"/>
+                <w:lang w:val="en-US"/>
+              </w:rPr>
+              <w:t>Fot_Per_User</w:t>
+            </w:r>
+            <w:proofErr w:type="spellEnd"/>
+            <w:r>
+              <w:rPr>
+                <w:sz w:val="24"/>
+                <w:szCs w:val="24"/>
+                <w:lang w:val="en-US"/>
+              </w:rPr>
+              <w:t>: "https://example.com/user20.jpg",</w:t>
+            </w:r>
+          </w:p>
+          <w:p>
+            <w:pPr>
+              <w:cnfStyle w:val="000000000000" w:firstRow="0" w:lastRow="0" w:firstColumn="0" w:lastColumn="0" w:oddVBand="0" w:evenVBand="0" w:oddHBand="0" w:evenHBand="0" w:firstRowFirstColumn="0" w:firstRowLastColumn="0" w:lastRowFirstColumn="0" w:lastRowLastColumn="0"/>
+              <w:rPr>
+                <w:sz w:val="24"/>
+                <w:szCs w:val="24"/>
+              </w:rPr>
+            </w:pPr>
+            <w:proofErr w:type="spellStart"/>
+            <w:r>
+              <w:rPr>
+                <w:sz w:val="24"/>
+                <w:szCs w:val="24"/>
+              </w:rPr>
+              <w:t>Rol_User_Fk</w:t>
+            </w:r>
+            <w:proofErr w:type="spellEnd"/>
+            <w:r>
+              <w:rPr>
+                <w:sz w:val="24"/>
+                <w:szCs w:val="24"/>
+              </w:rPr>
+              <w:t>: "1"</w:t>
+            </w:r>
+          </w:p>
+          <w:p>
+            <w:pPr>
+              <w:cnfStyle w:val="000000000000" w:firstRow="0" w:lastRow="0" w:firstColumn="0" w:lastColumn="0" w:oddVBand="0" w:evenVBand="0" w:oddHBand="0" w:evenHBand="0" w:firstRowFirstColumn="0" w:firstRowLastColumn="0" w:lastRowFirstColumn="0" w:lastRowLastColumn="0"/>
+              <w:rPr>
+                <w:sz w:val="24"/>
+                <w:szCs w:val="24"/>
+              </w:rPr>
+            </w:pPr>
+            <w:r>
+              <w:rPr>
+                <w:sz w:val="24"/>
+                <w:szCs w:val="24"/>
+              </w:rPr>
+              <w:t>}</w:t>
+            </w:r>
+          </w:p>
+          <w:p>
+            <w:pPr>
+              <w:cnfStyle w:val="000000000000" w:firstRow="0" w:lastRow="0" w:firstColumn="0" w:lastColumn="0" w:oddVBand="0" w:evenVBand="0" w:oddHBand="0" w:evenHBand="0" w:firstRowFirstColumn="0" w:firstRowLastColumn="0" w:lastRowFirstColumn="0" w:lastRowLastColumn="0"/>
+              <w:rPr>
+                <w:sz w:val="24"/>
+                <w:szCs w:val="24"/>
+              </w:rPr>
+            </w:pPr>
+          </w:p>
+          <w:p>
+            <w:pPr>
+              <w:cnfStyle w:val="000000000000" w:firstRow="0" w:lastRow="0" w:firstColumn="0" w:lastColumn="0" w:oddVBand="0" w:evenVBand="0" w:oddHBand="0" w:evenHBand="0" w:firstRowFirstColumn="0" w:firstRowLastColumn="0" w:lastRowFirstColumn="0" w:lastRowLastColumn="0"/>
+              <w:rPr>
+                <w:sz w:val="24"/>
+                <w:szCs w:val="24"/>
+              </w:rPr>
+            </w:pPr>
+            <w:proofErr w:type="spellStart"/>
+            <w:r>
+              <w:rPr>
+                <w:sz w:val="24"/>
+                <w:szCs w:val="24"/>
+              </w:rPr>
+              <w:t>fetch</w:t>
+            </w:r>
+            <w:proofErr w:type="spellEnd"/>
+            <w:r>
+              <w:rPr>
+                <w:sz w:val="24"/>
+                <w:szCs w:val="24"/>
+              </w:rPr>
+              <w:t>('http://127.0.0.1:3000/api/</w:t>
+            </w:r>
+            <w:proofErr w:type="spellStart"/>
+            <w:r>
+              <w:rPr>
+                <w:sz w:val="24"/>
+                <w:szCs w:val="24"/>
+              </w:rPr>
+              <w:t>users</w:t>
+            </w:r>
+            <w:proofErr w:type="spellEnd"/>
+            <w:r>
+              <w:rPr>
+                <w:sz w:val="24"/>
+                <w:szCs w:val="24"/>
+              </w:rPr>
+              <w:t>/</w:t>
+            </w:r>
+            <w:proofErr w:type="spellStart"/>
+            <w:r>
+              <w:rPr>
+                <w:sz w:val="24"/>
+                <w:szCs w:val="24"/>
+              </w:rPr>
+              <w:t>update</w:t>
+            </w:r>
+            <w:proofErr w:type="spellEnd"/>
+            <w:r>
+              <w:rPr>
+                <w:sz w:val="24"/>
+                <w:szCs w:val="24"/>
+              </w:rPr>
+              <w:t>/1234567890, {</w:t>
+            </w:r>
+          </w:p>
+          <w:p>
+            <w:pPr>
+              <w:cnfStyle w:val="000000000000" w:firstRow="0" w:lastRow="0" w:firstColumn="0" w:lastColumn="0" w:oddVBand="0" w:evenVBand="0" w:oddHBand="0" w:evenHBand="0" w:firstRowFirstColumn="0" w:firstRowLastColumn="0" w:lastRowFirstColumn="0" w:lastRowLastColumn="0"/>
+              <w:rPr>
+                <w:sz w:val="24"/>
+                <w:szCs w:val="24"/>
+                <w:lang w:val="en-US"/>
+              </w:rPr>
+            </w:pPr>
+            <w:r>
+              <w:rPr>
+                <w:sz w:val="24"/>
+                <w:szCs w:val="24"/>
+                <w:lang w:val="en-US"/>
+              </w:rPr>
+              <w:t>method: "PUT",</w:t>
+            </w:r>
+          </w:p>
+          <w:p>
+            <w:pPr>
+              <w:cnfStyle w:val="000000000000" w:firstRow="0" w:lastRow="0" w:firstColumn="0" w:lastColumn="0" w:oddVBand="0" w:evenVBand="0" w:oddHBand="0" w:evenHBand="0" w:firstRowFirstColumn="0" w:firstRowLastColumn="0" w:lastRowFirstColumn="0" w:lastRowLastColumn="0"/>
+              <w:rPr>
+                <w:sz w:val="24"/>
+                <w:szCs w:val="24"/>
+                <w:lang w:val="en-US"/>
+              </w:rPr>
+            </w:pPr>
+            <w:r>
+              <w:rPr>
+                <w:sz w:val="24"/>
+                <w:szCs w:val="24"/>
+                <w:lang w:val="en-US"/>
+              </w:rPr>
+              <w:t xml:space="preserve">body: </w:t>
+            </w:r>
+            <w:proofErr w:type="spellStart"/>
+            <w:r>
+              <w:rPr>
+                <w:sz w:val="24"/>
+                <w:szCs w:val="24"/>
+                <w:lang w:val="en-US"/>
+              </w:rPr>
+              <w:t>JSON.stringify</w:t>
+            </w:r>
+            <w:proofErr w:type="spellEnd"/>
+            <w:r>
+              <w:rPr>
+                <w:sz w:val="24"/>
+                <w:szCs w:val="24"/>
+                <w:lang w:val="en-US"/>
+              </w:rPr>
+              <w:t>(</w:t>
+            </w:r>
+            <w:proofErr w:type="spellStart"/>
+            <w:r>
+              <w:rPr>
+                <w:sz w:val="24"/>
+                <w:szCs w:val="24"/>
+                <w:lang w:val="en-US"/>
+              </w:rPr>
               <w:t>datos</w:t>
             </w:r>
-            <w:proofErr w:type="gramStart"/>
-            <w:r>
-              <w:rPr>
-                <w:sz w:val="24"/>
-                <w:szCs w:val="24"/>
-              </w:rPr>
-              <w:t>={</w:t>
-            </w:r>
-            <w:proofErr w:type="gramEnd"/>
-          </w:p>
-          <w:p>
-            <w:pPr>
-              <w:cnfStyle w:val="000000000000" w:firstRow="0" w:lastRow="0" w:firstColumn="0" w:lastColumn="0" w:oddVBand="0" w:evenVBand="0" w:oddHBand="0" w:evenHBand="0" w:firstRowFirstColumn="0" w:firstRowLastColumn="0" w:lastRowFirstColumn="0" w:lastRowLastColumn="0"/>
-              <w:rPr>
-                <w:sz w:val="24"/>
-                <w:szCs w:val="24"/>
-              </w:rPr>
-            </w:pPr>
+            <w:proofErr w:type="spellEnd"/>
+            <w:r>
+              <w:rPr>
+                <w:sz w:val="24"/>
+                <w:szCs w:val="24"/>
+                <w:lang w:val="en-US"/>
+              </w:rPr>
+              <w:t>),</w:t>
+            </w:r>
+          </w:p>
+          <w:p>
+            <w:pPr>
+              <w:cnfStyle w:val="000000000000" w:firstRow="0" w:lastRow="0" w:firstColumn="0" w:lastColumn="0" w:oddVBand="0" w:evenVBand="0" w:oddHBand="0" w:evenHBand="0" w:firstRowFirstColumn="0" w:firstRowLastColumn="0" w:lastRowFirstColumn="0" w:lastRowLastColumn="0"/>
+              <w:rPr>
+                <w:sz w:val="24"/>
+                <w:szCs w:val="24"/>
+                <w:lang w:val="en-US"/>
+              </w:rPr>
+            </w:pPr>
+            <w:r>
+              <w:rPr>
+                <w:sz w:val="24"/>
+                <w:szCs w:val="24"/>
+                <w:lang w:val="en-US"/>
+              </w:rPr>
+              <w:t>headers: { "Content-type": "application/</w:t>
+            </w:r>
             <w:proofErr w:type="spellStart"/>
             <w:r>
               <w:rPr>
                 <w:sz w:val="24"/>
                 <w:szCs w:val="24"/>
-              </w:rPr>
-              <w:t>Nom_User</w:t>
+                <w:lang w:val="en-US"/>
+              </w:rPr>
+              <w:t>json</w:t>
             </w:r>
             <w:proofErr w:type="spellEnd"/>
             <w:r>
               <w:rPr>
                 <w:sz w:val="24"/>
                 <w:szCs w:val="24"/>
-              </w:rPr>
-              <w:t>: "</w:t>
+                <w:lang w:val="en-US"/>
+              </w:rPr>
+              <w:t>; charset=UTF-8" }</w:t>
+            </w:r>
+          </w:p>
+          <w:p>
+            <w:pPr>
+              <w:cnfStyle w:val="000000000000" w:firstRow="0" w:lastRow="0" w:firstColumn="0" w:lastColumn="0" w:oddVBand="0" w:evenVBand="0" w:oddHBand="0" w:evenHBand="0" w:firstRowFirstColumn="0" w:firstRowLastColumn="0" w:lastRowFirstColumn="0" w:lastRowLastColumn="0"/>
+              <w:rPr>
+                <w:sz w:val="24"/>
+                <w:szCs w:val="24"/>
+                <w:lang w:val="en-US"/>
+              </w:rPr>
+            </w:pPr>
+            <w:r>
+              <w:rPr>
+                <w:sz w:val="24"/>
+                <w:szCs w:val="24"/>
+                <w:lang w:val="en-US"/>
+              </w:rPr>
+              <w:t>}).then(data=&gt;</w:t>
             </w:r>
             <w:proofErr w:type="spellStart"/>
             <w:r>
               <w:rPr>
                 <w:sz w:val="24"/>
                 <w:szCs w:val="24"/>
-              </w:rPr>
-              <w:t>user</w:t>
+                <w:lang w:val="en-US"/>
+              </w:rPr>
+              <w:t>data.json</w:t>
             </w:r>
             <w:proofErr w:type="spellEnd"/>
             <w:r>
               <w:rPr>
                 <w:sz w:val="24"/>
                 <w:szCs w:val="24"/>
-              </w:rPr>
-              <w:t>",</w:t>
-            </w:r>
-          </w:p>
-          <w:p>
-            <w:pPr>
-              <w:cnfStyle w:val="000000000000" w:firstRow="0" w:lastRow="0" w:firstColumn="0" w:lastColumn="0" w:oddVBand="0" w:evenVBand="0" w:oddHBand="0" w:evenHBand="0" w:firstRowFirstColumn="0" w:firstRowLastColumn="0" w:lastRowFirstColumn="0" w:lastRowLastColumn="0"/>
-              <w:rPr>
-                <w:sz w:val="24"/>
-                <w:szCs w:val="24"/>
-              </w:rPr>
-            </w:pPr>
-            <w:proofErr w:type="spellStart"/>
-            <w:r>
-              <w:rPr>
-                <w:sz w:val="24"/>
-                <w:szCs w:val="24"/>
-              </w:rPr>
-              <w:t>Ape_User</w:t>
-            </w:r>
-            <w:proofErr w:type="spellEnd"/>
-            <w:r>
-              <w:rPr>
-                <w:sz w:val="24"/>
-                <w:szCs w:val="24"/>
-              </w:rPr>
-              <w:t xml:space="preserve">: "apellido </w:t>
-            </w:r>
-            <w:proofErr w:type="spellStart"/>
-            <w:r>
-              <w:rPr>
-                <w:sz w:val="24"/>
-                <w:szCs w:val="24"/>
-              </w:rPr>
-              <w:t>user</w:t>
-            </w:r>
-            <w:proofErr w:type="spellEnd"/>
-            <w:r>
-              <w:rPr>
-                <w:sz w:val="24"/>
-                <w:szCs w:val="24"/>
-              </w:rPr>
-              <w:t>",</w:t>
-            </w:r>
-          </w:p>
-          <w:p>
-            <w:pPr>
-              <w:cnfStyle w:val="000000000000" w:firstRow="0" w:lastRow="0" w:firstColumn="0" w:lastColumn="0" w:oddVBand="0" w:evenVBand="0" w:oddHBand="0" w:evenHBand="0" w:firstRowFirstColumn="0" w:firstRowLastColumn="0" w:lastRowFirstColumn="0" w:lastRowLastColumn="0"/>
-              <w:rPr>
-                <w:sz w:val="24"/>
-                <w:szCs w:val="24"/>
-              </w:rPr>
-            </w:pPr>
-            <w:proofErr w:type="spellStart"/>
-            <w:r>
-              <w:rPr>
-                <w:sz w:val="24"/>
-                <w:szCs w:val="24"/>
-              </w:rPr>
-              <w:t>Tel_User</w:t>
-            </w:r>
-            <w:proofErr w:type="spellEnd"/>
-            <w:r>
-              <w:rPr>
-                <w:sz w:val="24"/>
-                <w:szCs w:val="24"/>
-              </w:rPr>
-              <w:t>: "</w:t>
-            </w:r>
-            <w:proofErr w:type="spellStart"/>
-            <w:r>
-              <w:rPr>
-                <w:sz w:val="24"/>
-                <w:szCs w:val="24"/>
-              </w:rPr>
-              <w:t>telefono</w:t>
-            </w:r>
-            <w:proofErr w:type="spellEnd"/>
-            <w:r>
-              <w:rPr>
-                <w:sz w:val="24"/>
-                <w:szCs w:val="24"/>
-              </w:rPr>
-              <w:t>",</w:t>
-            </w:r>
-          </w:p>
-          <w:p>
-            <w:pPr>
-              <w:cnfStyle w:val="000000000000" w:firstRow="0" w:lastRow="0" w:firstColumn="0" w:lastColumn="0" w:oddVBand="0" w:evenVBand="0" w:oddHBand="0" w:evenHBand="0" w:firstRowFirstColumn="0" w:firstRowLastColumn="0" w:lastRowFirstColumn="0" w:lastRowLastColumn="0"/>
-              <w:rPr>
-                <w:sz w:val="24"/>
-                <w:szCs w:val="24"/>
-              </w:rPr>
-            </w:pPr>
-            <w:proofErr w:type="spellStart"/>
-            <w:r>
-              <w:rPr>
-                <w:sz w:val="24"/>
-                <w:szCs w:val="24"/>
-              </w:rPr>
-              <w:t>Ema_User</w:t>
-            </w:r>
-            <w:proofErr w:type="spellEnd"/>
-            <w:r>
-              <w:rPr>
-                <w:sz w:val="24"/>
-                <w:szCs w:val="24"/>
-              </w:rPr>
-              <w:t>: "prueba@gmail.com",</w:t>
-            </w:r>
-          </w:p>
-          <w:p>
-            <w:pPr>
-              <w:cnfStyle w:val="000000000000" w:firstRow="0" w:lastRow="0" w:firstColumn="0" w:lastColumn="0" w:oddVBand="0" w:evenVBand="0" w:oddHBand="0" w:evenHBand="0" w:firstRowFirstColumn="0" w:firstRowLastColumn="0" w:lastRowFirstColumn="0" w:lastRowLastColumn="0"/>
-              <w:rPr>
-                <w:sz w:val="24"/>
-                <w:szCs w:val="24"/>
-                <w:lang w:val="en-US"/>
-              </w:rPr>
-            </w:pPr>
-            <w:proofErr w:type="spellStart"/>
-            <w:r>
-              <w:rPr>
-                <w:sz w:val="24"/>
-                <w:szCs w:val="24"/>
-                <w:lang w:val="en-US"/>
-              </w:rPr>
-              <w:t>Dir_User</w:t>
-            </w:r>
-            <w:proofErr w:type="spellEnd"/>
-            <w:r>
-              <w:rPr>
-                <w:sz w:val="24"/>
-                <w:szCs w:val="24"/>
-                <w:lang w:val="en-US"/>
-              </w:rPr>
-              <w:t>: "567 Pine Ave",</w:t>
-            </w:r>
-          </w:p>
-          <w:p>
-            <w:pPr>
-              <w:cnfStyle w:val="000000000000" w:firstRow="0" w:lastRow="0" w:firstColumn="0" w:lastColumn="0" w:oddVBand="0" w:evenVBand="0" w:oddHBand="0" w:evenHBand="0" w:firstRowFirstColumn="0" w:firstRowLastColumn="0" w:lastRowFirstColumn="0" w:lastRowLastColumn="0"/>
-              <w:rPr>
-                <w:sz w:val="24"/>
-                <w:szCs w:val="24"/>
-                <w:lang w:val="en-US"/>
-              </w:rPr>
-            </w:pPr>
-            <w:proofErr w:type="spellStart"/>
-            <w:r>
-              <w:rPr>
-                <w:sz w:val="24"/>
-                <w:szCs w:val="24"/>
-                <w:lang w:val="en-US"/>
-              </w:rPr>
-              <w:t>Pass_User</w:t>
-            </w:r>
-            <w:proofErr w:type="spellEnd"/>
-            <w:r>
-              <w:rPr>
-                <w:sz w:val="24"/>
-                <w:szCs w:val="24"/>
-                <w:lang w:val="en-US"/>
-              </w:rPr>
-              <w:t>: "1234567890",</w:t>
-            </w:r>
-          </w:p>
-          <w:p>
-            <w:pPr>
-              <w:cnfStyle w:val="000000000000" w:firstRow="0" w:lastRow="0" w:firstColumn="0" w:lastColumn="0" w:oddVBand="0" w:evenVBand="0" w:oddHBand="0" w:evenHBand="0" w:firstRowFirstColumn="0" w:firstRowLastColumn="0" w:lastRowFirstColumn="0" w:lastRowLastColumn="0"/>
-              <w:rPr>
-                <w:sz w:val="24"/>
-                <w:szCs w:val="24"/>
-                <w:lang w:val="en-US"/>
-              </w:rPr>
-            </w:pPr>
-            <w:proofErr w:type="spellStart"/>
-            <w:r>
-              <w:rPr>
-                <w:sz w:val="24"/>
-                <w:szCs w:val="24"/>
-                <w:lang w:val="en-US"/>
-              </w:rPr>
-              <w:t>Fot_Per_User</w:t>
-            </w:r>
-            <w:proofErr w:type="spellEnd"/>
-            <w:r>
-              <w:rPr>
-                <w:sz w:val="24"/>
-                <w:szCs w:val="24"/>
-                <w:lang w:val="en-US"/>
-              </w:rPr>
-              <w:t>: "https://example.com/user20.jpg",</w:t>
-            </w:r>
-          </w:p>
-          <w:p>
-            <w:pPr>
-              <w:cnfStyle w:val="000000000000" w:firstRow="0" w:lastRow="0" w:firstColumn="0" w:lastColumn="0" w:oddVBand="0" w:evenVBand="0" w:oddHBand="0" w:evenHBand="0" w:firstRowFirstColumn="0" w:firstRowLastColumn="0" w:lastRowFirstColumn="0" w:lastRowLastColumn="0"/>
-              <w:rPr>
-                <w:sz w:val="24"/>
-                <w:szCs w:val="24"/>
-              </w:rPr>
-            </w:pPr>
-            <w:proofErr w:type="spellStart"/>
-            <w:r>
-              <w:rPr>
-                <w:sz w:val="24"/>
-                <w:szCs w:val="24"/>
-              </w:rPr>
-              <w:t>Rol_User_Fk</w:t>
-            </w:r>
-            <w:proofErr w:type="spellEnd"/>
-            <w:r>
-              <w:rPr>
-                <w:sz w:val="24"/>
-                <w:szCs w:val="24"/>
-              </w:rPr>
-              <w:t>: "1"</w:t>
-            </w:r>
-          </w:p>
-          <w:p>
-            <w:pPr>
-              <w:cnfStyle w:val="000000000000" w:firstRow="0" w:lastRow="0" w:firstColumn="0" w:lastColumn="0" w:oddVBand="0" w:evenVBand="0" w:oddHBand="0" w:evenHBand="0" w:firstRowFirstColumn="0" w:firstRowLastColumn="0" w:lastRowFirstColumn="0" w:lastRowLastColumn="0"/>
-              <w:rPr>
-                <w:sz w:val="24"/>
-                <w:szCs w:val="24"/>
-              </w:rPr>
-            </w:pPr>
-            <w:r>
-              <w:rPr>
-                <w:sz w:val="24"/>
-                <w:szCs w:val="24"/>
-              </w:rPr>
-              <w:t>}</w:t>
-            </w:r>
-          </w:p>
-          <w:p>
-            <w:pPr>
-              <w:cnfStyle w:val="000000000000" w:firstRow="0" w:lastRow="0" w:firstColumn="0" w:lastColumn="0" w:oddVBand="0" w:evenVBand="0" w:oddHBand="0" w:evenHBand="0" w:firstRowFirstColumn="0" w:firstRowLastColumn="0" w:lastRowFirstColumn="0" w:lastRowLastColumn="0"/>
-              <w:rPr>
-                <w:sz w:val="24"/>
-                <w:szCs w:val="24"/>
-              </w:rPr>
-            </w:pPr>
-          </w:p>
-          <w:p>
-            <w:pPr>
-              <w:cnfStyle w:val="000000000000" w:firstRow="0" w:lastRow="0" w:firstColumn="0" w:lastColumn="0" w:oddVBand="0" w:evenVBand="0" w:oddHBand="0" w:evenHBand="0" w:firstRowFirstColumn="0" w:firstRowLastColumn="0" w:lastRowFirstColumn="0" w:lastRowLastColumn="0"/>
-              <w:rPr>
-                <w:sz w:val="24"/>
-                <w:szCs w:val="24"/>
-              </w:rPr>
-            </w:pPr>
-            <w:proofErr w:type="spellStart"/>
-            <w:proofErr w:type="gramStart"/>
-            <w:r>
-              <w:rPr>
-                <w:sz w:val="24"/>
-                <w:szCs w:val="24"/>
-              </w:rPr>
-              <w:t>fetch</w:t>
-            </w:r>
-            <w:proofErr w:type="spellEnd"/>
-            <w:r>
-              <w:rPr>
-                <w:sz w:val="24"/>
-                <w:szCs w:val="24"/>
-              </w:rPr>
-              <w:t>(</w:t>
-            </w:r>
-            <w:proofErr w:type="gramEnd"/>
-            <w:r>
-              <w:rPr>
-                <w:sz w:val="24"/>
-                <w:szCs w:val="24"/>
-              </w:rPr>
-              <w:t>'http://127.0.0.1:3000/api/</w:t>
-            </w:r>
-            <w:proofErr w:type="spellStart"/>
-            <w:r>
-              <w:rPr>
-                <w:sz w:val="24"/>
-                <w:szCs w:val="24"/>
-              </w:rPr>
-              <w:t>users</w:t>
-            </w:r>
-            <w:proofErr w:type="spellEnd"/>
-            <w:r>
-              <w:rPr>
-                <w:sz w:val="24"/>
-                <w:szCs w:val="24"/>
-              </w:rPr>
-              <w:t>/</w:t>
-            </w:r>
-            <w:proofErr w:type="spellStart"/>
-            <w:r>
-              <w:rPr>
-                <w:sz w:val="24"/>
-                <w:szCs w:val="24"/>
-              </w:rPr>
-              <w:t>update</w:t>
-            </w:r>
-            <w:proofErr w:type="spellEnd"/>
-            <w:r>
-              <w:rPr>
-                <w:sz w:val="24"/>
-                <w:szCs w:val="24"/>
-              </w:rPr>
-              <w:t>/1234567890, {</w:t>
-            </w:r>
-          </w:p>
-          <w:p>
-            <w:pPr>
-              <w:cnfStyle w:val="000000000000" w:firstRow="0" w:lastRow="0" w:firstColumn="0" w:lastColumn="0" w:oddVBand="0" w:evenVBand="0" w:oddHBand="0" w:evenHBand="0" w:firstRowFirstColumn="0" w:firstRowLastColumn="0" w:lastRowFirstColumn="0" w:lastRowLastColumn="0"/>
-              <w:rPr>
-                <w:sz w:val="24"/>
-                <w:szCs w:val="24"/>
-                <w:lang w:val="en-US"/>
-              </w:rPr>
-            </w:pPr>
-            <w:r>
-              <w:rPr>
-                <w:sz w:val="24"/>
-                <w:szCs w:val="24"/>
-                <w:lang w:val="en-US"/>
-              </w:rPr>
-              <w:t>method: "PUT",</w:t>
-            </w:r>
-          </w:p>
-          <w:p>
-            <w:pPr>
-              <w:cnfStyle w:val="000000000000" w:firstRow="0" w:lastRow="0" w:firstColumn="0" w:lastColumn="0" w:oddVBand="0" w:evenVBand="0" w:oddHBand="0" w:evenHBand="0" w:firstRowFirstColumn="0" w:firstRowLastColumn="0" w:lastRowFirstColumn="0" w:lastRowLastColumn="0"/>
-              <w:rPr>
-                <w:sz w:val="24"/>
-                <w:szCs w:val="24"/>
-                <w:lang w:val="en-US"/>
-              </w:rPr>
-            </w:pPr>
-            <w:r>
-              <w:rPr>
-                <w:sz w:val="24"/>
-                <w:szCs w:val="24"/>
-                <w:lang w:val="en-US"/>
-              </w:rPr>
-              <w:t xml:space="preserve">body: </w:t>
-            </w:r>
-            <w:proofErr w:type="spellStart"/>
-            <w:r>
-              <w:rPr>
-                <w:sz w:val="24"/>
-                <w:szCs w:val="24"/>
-                <w:lang w:val="en-US"/>
-              </w:rPr>
-              <w:t>JSON.stringify</w:t>
-            </w:r>
-            <w:proofErr w:type="spellEnd"/>
-            <w:r>
-              <w:rPr>
-                <w:sz w:val="24"/>
-                <w:szCs w:val="24"/>
-                <w:lang w:val="en-US"/>
-              </w:rPr>
-              <w:t>(</w:t>
-            </w:r>
-            <w:proofErr w:type="spellStart"/>
-            <w:r>
-              <w:rPr>
-                <w:sz w:val="24"/>
-                <w:szCs w:val="24"/>
-                <w:lang w:val="en-US"/>
-              </w:rPr>
-              <w:t>datos</w:t>
-            </w:r>
-            <w:proofErr w:type="spellEnd"/>
-            <w:r>
-              <w:rPr>
-                <w:sz w:val="24"/>
-                <w:szCs w:val="24"/>
-                <w:lang w:val="en-US"/>
-              </w:rPr>
-              <w:t>),</w:t>
-            </w:r>
-          </w:p>
-          <w:p>
-            <w:pPr>
-              <w:cnfStyle w:val="000000000000" w:firstRow="0" w:lastRow="0" w:firstColumn="0" w:lastColumn="0" w:oddVBand="0" w:evenVBand="0" w:oddHBand="0" w:evenHBand="0" w:firstRowFirstColumn="0" w:firstRowLastColumn="0" w:lastRowFirstColumn="0" w:lastRowLastColumn="0"/>
-              <w:rPr>
-                <w:sz w:val="24"/>
-                <w:szCs w:val="24"/>
-                <w:lang w:val="en-US"/>
-              </w:rPr>
-            </w:pPr>
-            <w:r>
-              <w:rPr>
-                <w:sz w:val="24"/>
-                <w:szCs w:val="24"/>
-                <w:lang w:val="en-US"/>
-              </w:rPr>
-              <w:t xml:space="preserve">headers: </w:t>
-            </w:r>
-            <w:proofErr w:type="gramStart"/>
-            <w:r>
-              <w:rPr>
-                <w:sz w:val="24"/>
-                <w:szCs w:val="24"/>
-                <w:lang w:val="en-US"/>
-              </w:rPr>
-              <w:t>{ "</w:t>
-            </w:r>
-            <w:proofErr w:type="gramEnd"/>
-            <w:r>
-              <w:rPr>
-                <w:sz w:val="24"/>
-                <w:szCs w:val="24"/>
-                <w:lang w:val="en-US"/>
-              </w:rPr>
-              <w:t>Content-type": "application/</w:t>
-            </w:r>
-            <w:proofErr w:type="spellStart"/>
-            <w:r>
-              <w:rPr>
-                <w:sz w:val="24"/>
-                <w:szCs w:val="24"/>
-                <w:lang w:val="en-US"/>
-              </w:rPr>
-              <w:t>json</w:t>
-            </w:r>
-            <w:proofErr w:type="spellEnd"/>
-            <w:r>
-              <w:rPr>
-                <w:sz w:val="24"/>
-                <w:szCs w:val="24"/>
-                <w:lang w:val="en-US"/>
-              </w:rPr>
-              <w:t>; charset=UTF-8" }</w:t>
-            </w:r>
-          </w:p>
-          <w:p>
-            <w:pPr>
-              <w:cnfStyle w:val="000000000000" w:firstRow="0" w:lastRow="0" w:firstColumn="0" w:lastColumn="0" w:oddVBand="0" w:evenVBand="0" w:oddHBand="0" w:evenHBand="0" w:firstRowFirstColumn="0" w:firstRowLastColumn="0" w:lastRowFirstColumn="0" w:lastRowLastColumn="0"/>
-              <w:rPr>
-                <w:sz w:val="24"/>
-                <w:szCs w:val="24"/>
-                <w:lang w:val="en-US"/>
-              </w:rPr>
-            </w:pPr>
-            <w:r>
-              <w:rPr>
-                <w:sz w:val="24"/>
-                <w:szCs w:val="24"/>
-                <w:lang w:val="en-US"/>
-              </w:rPr>
-              <w:t>}</w:t>
-            </w:r>
-            <w:proofErr w:type="gramStart"/>
-            <w:r>
-              <w:rPr>
-                <w:sz w:val="24"/>
-                <w:szCs w:val="24"/>
-                <w:lang w:val="en-US"/>
-              </w:rPr>
-              <w:t>).then</w:t>
-            </w:r>
-            <w:proofErr w:type="gramEnd"/>
-            <w:r>
-              <w:rPr>
-                <w:sz w:val="24"/>
-                <w:szCs w:val="24"/>
-                <w:lang w:val="en-US"/>
-              </w:rPr>
-              <w:t>(data=&gt;</w:t>
-            </w:r>
-            <w:proofErr w:type="spellStart"/>
-            <w:r>
-              <w:rPr>
-                <w:sz w:val="24"/>
-                <w:szCs w:val="24"/>
-                <w:lang w:val="en-US"/>
-              </w:rPr>
-              <w:t>data.json</w:t>
-            </w:r>
-            <w:proofErr w:type="spellEnd"/>
-            <w:r>
-              <w:rPr>
-                <w:sz w:val="24"/>
-                <w:szCs w:val="24"/>
                 <w:lang w:val="en-US"/>
               </w:rPr>
               <w:t>())</w:t>
@@ -4926,23 +4737,13 @@
                 <w:lang w:val="en-US"/>
               </w:rPr>
             </w:pPr>
-            <w:proofErr w:type="gramStart"/>
-            <w:r>
-              <w:rPr>
-                <w:sz w:val="24"/>
-                <w:szCs w:val="24"/>
-                <w:lang w:val="en-US"/>
-              </w:rPr>
-              <w:t>.then</w:t>
-            </w:r>
-            <w:proofErr w:type="gramEnd"/>
-            <w:r>
-              <w:rPr>
-                <w:sz w:val="24"/>
-                <w:szCs w:val="24"/>
-                <w:lang w:val="en-US"/>
-              </w:rPr>
-              <w:t>(data =&gt; console.log(data))</w:t>
+            <w:r>
+              <w:rPr>
+                <w:sz w:val="24"/>
+                <w:szCs w:val="24"/>
+                <w:lang w:val="en-US"/>
+              </w:rPr>
+              <w:t>.then(data =&gt; console.log(data))</w:t>
             </w:r>
           </w:p>
           <w:p>
@@ -5096,23 +4897,13 @@
                 <w:lang w:val="en-US"/>
               </w:rPr>
             </w:pPr>
-            <w:proofErr w:type="gramStart"/>
-            <w:r>
-              <w:rPr>
-                <w:sz w:val="24"/>
-                <w:szCs w:val="24"/>
-                <w:lang w:val="en-US"/>
-              </w:rPr>
-              <w:t>Fetch(</w:t>
-            </w:r>
-            <w:proofErr w:type="gramEnd"/>
-            <w:r>
-              <w:rPr>
-                <w:sz w:val="24"/>
-                <w:szCs w:val="24"/>
-                <w:lang w:val="en-US"/>
-              </w:rPr>
-              <w:t>‘http://127.0.0.1:3000/</w:t>
+            <w:r>
+              <w:rPr>
+                <w:sz w:val="24"/>
+                <w:szCs w:val="24"/>
+                <w:lang w:val="en-US"/>
+              </w:rPr>
+              <w:t>Fetch(‘http://127.0.0.1:3000/</w:t>
             </w:r>
             <w:proofErr w:type="spellStart"/>
             <w:r>
@@ -5157,19 +4948,9 @@
                 <w:szCs w:val="24"/>
                 <w:lang w:val="en-US"/>
               </w:rPr>
-              <w:t>method</w:t>
-            </w:r>
-            <w:proofErr w:type="gramStart"/>
-            <w:r>
-              <w:rPr>
-                <w:sz w:val="24"/>
-                <w:szCs w:val="24"/>
-                <w:lang w:val="en-US"/>
-              </w:rPr>
-              <w:t>:”DELETE</w:t>
+              <w:t>method:”DELETE</w:t>
             </w:r>
             <w:proofErr w:type="spellEnd"/>
-            <w:proofErr w:type="gramEnd"/>
             <w:r>
               <w:rPr>
                 <w:sz w:val="24"/>
@@ -5214,23 +4995,13 @@
                 <w:lang w:val="en-US"/>
               </w:rPr>
             </w:pPr>
-            <w:proofErr w:type="gramStart"/>
-            <w:r>
-              <w:rPr>
-                <w:sz w:val="24"/>
-                <w:szCs w:val="24"/>
-                <w:lang w:val="en-US"/>
-              </w:rPr>
-              <w:t>.then</w:t>
-            </w:r>
-            <w:proofErr w:type="gramEnd"/>
-            <w:r>
-              <w:rPr>
-                <w:sz w:val="24"/>
-                <w:szCs w:val="24"/>
-                <w:lang w:val="en-US"/>
-              </w:rPr>
-              <w:t>(data=&gt;</w:t>
+            <w:r>
+              <w:rPr>
+                <w:sz w:val="24"/>
+                <w:szCs w:val="24"/>
+                <w:lang w:val="en-US"/>
+              </w:rPr>
+              <w:t>.then(data=&gt;</w:t>
             </w:r>
             <w:proofErr w:type="spellStart"/>
             <w:r>
@@ -5260,23 +5031,14 @@
                 <w:lang w:val="en-US"/>
               </w:rPr>
             </w:pPr>
-            <w:proofErr w:type="gramStart"/>
-            <w:r>
-              <w:rPr>
-                <w:sz w:val="24"/>
-                <w:szCs w:val="24"/>
-                <w:lang w:val="en-US"/>
-              </w:rPr>
-              <w:t>.then</w:t>
-            </w:r>
-            <w:proofErr w:type="gramEnd"/>
-            <w:r>
-              <w:rPr>
-                <w:sz w:val="24"/>
-                <w:szCs w:val="24"/>
-                <w:lang w:val="en-US"/>
-              </w:rPr>
-              <w:t>(data=&gt;console.log(data))</w:t>
+            <w:r>
+              <w:rPr>
+                <w:sz w:val="24"/>
+                <w:szCs w:val="24"/>
+                <w:lang w:val="en-US"/>
+              </w:rPr>
+              <w:lastRenderedPageBreak/>
+              <w:t>.then(data=&gt;console.log(data))</w:t>
             </w:r>
           </w:p>
         </w:tc>
@@ -5479,19 +5241,11 @@
                 <w:lang w:val="en-US"/>
               </w:rPr>
             </w:pPr>
-            <w:proofErr w:type="gramStart"/>
-            <w:r>
-              <w:rPr>
-                <w:lang w:val="en-US"/>
-              </w:rPr>
-              <w:t>.then</w:t>
-            </w:r>
-            <w:proofErr w:type="gramEnd"/>
-            <w:r>
-              <w:rPr>
-                <w:lang w:val="en-US"/>
-              </w:rPr>
-              <w:t>(data=&gt;</w:t>
+            <w:r>
+              <w:rPr>
+                <w:lang w:val="en-US"/>
+              </w:rPr>
+              <w:t>.then(data=&gt;</w:t>
             </w:r>
             <w:proofErr w:type="spellStart"/>
             <w:r>
@@ -5515,19 +5269,11 @@
                 <w:lang w:val="en-US"/>
               </w:rPr>
             </w:pPr>
-            <w:proofErr w:type="gramStart"/>
-            <w:r>
-              <w:rPr>
-                <w:lang w:val="en-US"/>
-              </w:rPr>
-              <w:t>.then</w:t>
-            </w:r>
-            <w:proofErr w:type="gramEnd"/>
-            <w:r>
-              <w:rPr>
-                <w:lang w:val="en-US"/>
-              </w:rPr>
-              <w:t>(data=&gt;console.log(data))</w:t>
+            <w:r>
+              <w:rPr>
+                <w:lang w:val="en-US"/>
+              </w:rPr>
+              <w:t>.then(data=&gt;console.log(data))</w:t>
             </w:r>
           </w:p>
         </w:tc>
@@ -5767,19 +5513,11 @@
                 <w:lang w:val="en-US"/>
               </w:rPr>
             </w:pPr>
-            <w:proofErr w:type="gramStart"/>
-            <w:r>
-              <w:rPr>
-                <w:lang w:val="en-US"/>
-              </w:rPr>
-              <w:t>.then</w:t>
-            </w:r>
-            <w:proofErr w:type="gramEnd"/>
-            <w:r>
-              <w:rPr>
-                <w:lang w:val="en-US"/>
-              </w:rPr>
-              <w:t>(data=&gt;</w:t>
+            <w:r>
+              <w:rPr>
+                <w:lang w:val="en-US"/>
+              </w:rPr>
+              <w:t>.then(data=&gt;</w:t>
             </w:r>
             <w:proofErr w:type="spellStart"/>
             <w:r>
@@ -5803,19 +5541,11 @@
                 <w:lang w:val="en-US"/>
               </w:rPr>
             </w:pPr>
-            <w:proofErr w:type="gramStart"/>
-            <w:r>
-              <w:rPr>
-                <w:lang w:val="en-US"/>
-              </w:rPr>
-              <w:t>.then</w:t>
-            </w:r>
-            <w:proofErr w:type="gramEnd"/>
-            <w:r>
-              <w:rPr>
-                <w:lang w:val="en-US"/>
-              </w:rPr>
-              <w:t>(data=&gt;console.log(data))</w:t>
+            <w:r>
+              <w:rPr>
+                <w:lang w:val="en-US"/>
+              </w:rPr>
+              <w:t>.then(data=&gt;console.log(data))</w:t>
             </w:r>
           </w:p>
         </w:tc>
@@ -6169,14 +5899,12 @@
               <w:t>datos</w:t>
             </w:r>
             <w:proofErr w:type="spellEnd"/>
-            <w:proofErr w:type="gramStart"/>
             <w:r>
               <w:rPr>
                 <w:lang w:val="en-US"/>
               </w:rPr>
               <w:t>={</w:t>
             </w:r>
-            <w:proofErr w:type="gramEnd"/>
           </w:p>
           <w:p>
             <w:pPr>
@@ -6383,21 +6111,7 @@
               <w:rPr>
                 <w:lang w:val="en-US"/>
               </w:rPr>
-              <w:t xml:space="preserve">headers: </w:t>
-            </w:r>
-            <w:proofErr w:type="gramStart"/>
-            <w:r>
-              <w:rPr>
-                <w:lang w:val="en-US"/>
-              </w:rPr>
-              <w:t>{ "</w:t>
-            </w:r>
-            <w:proofErr w:type="gramEnd"/>
-            <w:r>
-              <w:rPr>
-                <w:lang w:val="en-US"/>
-              </w:rPr>
-              <w:t>Content-type": "application/</w:t>
+              <w:t>headers: { "Content-type": "application/</w:t>
             </w:r>
             <w:proofErr w:type="spellStart"/>
             <w:r>
@@ -6425,21 +6139,7 @@
               <w:rPr>
                 <w:lang w:val="en-US"/>
               </w:rPr>
-              <w:t>}</w:t>
-            </w:r>
-            <w:proofErr w:type="gramStart"/>
-            <w:r>
-              <w:rPr>
-                <w:lang w:val="en-US"/>
-              </w:rPr>
-              <w:t>).then</w:t>
-            </w:r>
-            <w:proofErr w:type="gramEnd"/>
-            <w:r>
-              <w:rPr>
-                <w:lang w:val="en-US"/>
-              </w:rPr>
-              <w:t>(data=&gt;</w:t>
+              <w:t>}).then(data=&gt;</w:t>
             </w:r>
             <w:proofErr w:type="spellStart"/>
             <w:r>
@@ -6463,19 +6163,11 @@
                 <w:lang w:val="en-US"/>
               </w:rPr>
             </w:pPr>
-            <w:proofErr w:type="gramStart"/>
-            <w:r>
-              <w:rPr>
-                <w:lang w:val="en-US"/>
-              </w:rPr>
-              <w:t>.then</w:t>
-            </w:r>
-            <w:proofErr w:type="gramEnd"/>
-            <w:r>
-              <w:rPr>
-                <w:lang w:val="en-US"/>
-              </w:rPr>
-              <w:t>(data =&gt; console.log(data))</w:t>
+            <w:r>
+              <w:rPr>
+                <w:lang w:val="en-US"/>
+              </w:rPr>
+              <w:t>.then(data =&gt; console.log(data))</w:t>
             </w:r>
           </w:p>
           <w:p>
@@ -7537,14 +7229,12 @@
               <w:t>datos</w:t>
             </w:r>
             <w:proofErr w:type="spellEnd"/>
-            <w:proofErr w:type="gramStart"/>
             <w:r>
               <w:rPr>
                 <w:lang w:val="en-US"/>
               </w:rPr>
               <w:t>={</w:t>
             </w:r>
-            <w:proofErr w:type="gramEnd"/>
           </w:p>
           <w:p>
             <w:pPr>
@@ -7625,19 +7315,11 @@
                 <w:lang w:val="en-US"/>
               </w:rPr>
             </w:pPr>
-            <w:proofErr w:type="gramStart"/>
-            <w:r>
-              <w:rPr>
-                <w:lang w:val="en-US"/>
-              </w:rPr>
-              <w:t>fetch(</w:t>
-            </w:r>
-            <w:proofErr w:type="gramEnd"/>
-            <w:r>
-              <w:rPr>
-                <w:lang w:val="en-US"/>
-              </w:rPr>
-              <w:t>'http://127.0.0.1:3000/</w:t>
+            <w:r>
+              <w:rPr>
+                <w:lang w:val="en-US"/>
+              </w:rPr>
+              <w:t>fetch('http://127.0.0.1:3000/</w:t>
             </w:r>
             <w:proofErr w:type="spellStart"/>
             <w:r>
@@ -7759,21 +7441,7 @@
               <w:rPr>
                 <w:lang w:val="en-US"/>
               </w:rPr>
-              <w:t xml:space="preserve">headers: </w:t>
-            </w:r>
-            <w:proofErr w:type="gramStart"/>
-            <w:r>
-              <w:rPr>
-                <w:lang w:val="en-US"/>
-              </w:rPr>
-              <w:t>{ "</w:t>
-            </w:r>
-            <w:proofErr w:type="gramEnd"/>
-            <w:r>
-              <w:rPr>
-                <w:lang w:val="en-US"/>
-              </w:rPr>
-              <w:t>Content-type": "application/</w:t>
+              <w:t>headers: { "Content-type": "application/</w:t>
             </w:r>
             <w:proofErr w:type="spellStart"/>
             <w:r>
@@ -7801,21 +7469,7 @@
               <w:rPr>
                 <w:lang w:val="en-US"/>
               </w:rPr>
-              <w:t>}</w:t>
-            </w:r>
-            <w:proofErr w:type="gramStart"/>
-            <w:r>
-              <w:rPr>
-                <w:lang w:val="en-US"/>
-              </w:rPr>
-              <w:t>).then</w:t>
-            </w:r>
-            <w:proofErr w:type="gramEnd"/>
-            <w:r>
-              <w:rPr>
-                <w:lang w:val="en-US"/>
-              </w:rPr>
-              <w:t>(data=&gt;</w:t>
+              <w:t>}).then(data=&gt;</w:t>
             </w:r>
             <w:proofErr w:type="spellStart"/>
             <w:r>
@@ -7839,19 +7493,12 @@
                 <w:lang w:val="en-US"/>
               </w:rPr>
             </w:pPr>
-            <w:proofErr w:type="gramStart"/>
-            <w:r>
-              <w:rPr>
-                <w:lang w:val="en-US"/>
-              </w:rPr>
-              <w:t>.then</w:t>
-            </w:r>
-            <w:proofErr w:type="gramEnd"/>
-            <w:r>
-              <w:rPr>
-                <w:lang w:val="en-US"/>
-              </w:rPr>
-              <w:t>(data =&gt; console.log(data))</w:t>
+            <w:r>
+              <w:rPr>
+                <w:lang w:val="en-US"/>
+              </w:rPr>
+              <w:lastRenderedPageBreak/>
+              <w:t>.then(data =&gt; console.log(data))</w:t>
             </w:r>
           </w:p>
           <w:p>
@@ -7986,19 +7633,11 @@
                 <w:lang w:val="en-US"/>
               </w:rPr>
             </w:pPr>
-            <w:proofErr w:type="gramStart"/>
-            <w:r>
-              <w:rPr>
-                <w:lang w:val="en-US"/>
-              </w:rPr>
-              <w:t>Fetch(</w:t>
-            </w:r>
-            <w:proofErr w:type="gramEnd"/>
-            <w:r>
-              <w:rPr>
-                <w:lang w:val="en-US"/>
-              </w:rPr>
-              <w:t>‘http://127.0.0.1:3000/</w:t>
+            <w:r>
+              <w:rPr>
+                <w:lang w:val="en-US"/>
+              </w:rPr>
+              <w:t>Fetch(‘http://127.0.0.1:3000/</w:t>
             </w:r>
             <w:proofErr w:type="spellStart"/>
             <w:r>
@@ -8038,21 +7677,7 @@
               <w:rPr>
                 <w:lang w:val="en-US"/>
               </w:rPr>
-              <w:t>method: “</w:t>
-            </w:r>
-            <w:proofErr w:type="gramStart"/>
-            <w:r>
-              <w:rPr>
-                <w:lang w:val="en-US"/>
-              </w:rPr>
-              <w:t>DELETE</w:t>
-            </w:r>
-            <w:proofErr w:type="gramEnd"/>
-            <w:r>
-              <w:rPr>
-                <w:lang w:val="en-US"/>
-              </w:rPr>
-              <w:t xml:space="preserve">” </w:t>
+              <w:t xml:space="preserve">method: “DELETE” </w:t>
             </w:r>
           </w:p>
           <w:p>
@@ -8082,19 +7707,11 @@
                 <w:lang w:val="en-US"/>
               </w:rPr>
             </w:pPr>
-            <w:proofErr w:type="gramStart"/>
-            <w:r>
-              <w:rPr>
-                <w:lang w:val="en-US"/>
-              </w:rPr>
-              <w:t>.then</w:t>
-            </w:r>
-            <w:proofErr w:type="gramEnd"/>
-            <w:r>
-              <w:rPr>
-                <w:lang w:val="en-US"/>
-              </w:rPr>
-              <w:t>(data=&gt;</w:t>
+            <w:r>
+              <w:rPr>
+                <w:lang w:val="en-US"/>
+              </w:rPr>
+              <w:t>.then(data=&gt;</w:t>
             </w:r>
             <w:proofErr w:type="spellStart"/>
             <w:r>
@@ -8118,19 +7735,11 @@
                 <w:lang w:val="en-US"/>
               </w:rPr>
             </w:pPr>
-            <w:proofErr w:type="gramStart"/>
-            <w:r>
-              <w:rPr>
-                <w:lang w:val="en-US"/>
-              </w:rPr>
-              <w:t>.then</w:t>
-            </w:r>
-            <w:proofErr w:type="gramEnd"/>
-            <w:r>
-              <w:rPr>
-                <w:lang w:val="en-US"/>
-              </w:rPr>
-              <w:t>(data=&gt;console.log(data))</w:t>
+            <w:r>
+              <w:rPr>
+                <w:lang w:val="en-US"/>
+              </w:rPr>
+              <w:t>.then(data=&gt;console.log(data))</w:t>
             </w:r>
           </w:p>
         </w:tc>
@@ -8330,26 +7939,28 @@
           <w:p>
             <w:pPr>
               <w:cnfStyle w:val="000000100000" w:firstRow="0" w:lastRow="0" w:firstColumn="0" w:lastColumn="0" w:oddVBand="0" w:evenVBand="0" w:oddHBand="1" w:evenHBand="0" w:firstRowFirstColumn="0" w:firstRowLastColumn="0" w:lastRowFirstColumn="0" w:lastRowLastColumn="0"/>
-            </w:pPr>
-            <w:proofErr w:type="gramStart"/>
-            <w:r>
-              <w:t>.</w:t>
+              <w:rPr>
+                <w:lang w:val="en-US"/>
+              </w:rPr>
+            </w:pPr>
+            <w:r>
+              <w:rPr>
+                <w:lang w:val="en-US"/>
+              </w:rPr>
+              <w:t>.then(data=&gt;</w:t>
             </w:r>
             <w:proofErr w:type="spellStart"/>
             <w:r>
-              <w:t>then</w:t>
+              <w:rPr>
+                <w:lang w:val="en-US"/>
+              </w:rPr>
+              <w:t>data.json</w:t>
             </w:r>
             <w:proofErr w:type="spellEnd"/>
-            <w:proofErr w:type="gramEnd"/>
-            <w:r>
-              <w:t>(data=&gt;</w:t>
-            </w:r>
-            <w:proofErr w:type="spellStart"/>
-            <w:r>
-              <w:t>data.json</w:t>
-            </w:r>
-            <w:proofErr w:type="spellEnd"/>
-            <w:r>
+            <w:r>
+              <w:rPr>
+                <w:lang w:val="en-US"/>
+              </w:rPr>
               <w:t>())</w:t>
             </w:r>
           </w:p>
@@ -8360,19 +7971,11 @@
                 <w:lang w:val="en-US"/>
               </w:rPr>
             </w:pPr>
-            <w:proofErr w:type="gramStart"/>
-            <w:r>
-              <w:rPr>
-                <w:lang w:val="en-US"/>
-              </w:rPr>
-              <w:t>.then</w:t>
-            </w:r>
-            <w:proofErr w:type="gramEnd"/>
-            <w:r>
-              <w:rPr>
-                <w:lang w:val="en-US"/>
-              </w:rPr>
-              <w:t>(data=&gt;console.log(data))</w:t>
+            <w:r>
+              <w:rPr>
+                <w:lang w:val="en-US"/>
+              </w:rPr>
+              <w:t>.then(data=&gt;console.log(data))</w:t>
             </w:r>
           </w:p>
         </w:tc>
@@ -8802,11 +8405,7 @@
               <w:cnfStyle w:val="000000000000" w:firstRow="0" w:lastRow="0" w:firstColumn="0" w:lastColumn="0" w:oddVBand="0" w:evenVBand="0" w:oddHBand="0" w:evenHBand="0" w:firstRowFirstColumn="0" w:firstRowLastColumn="0" w:lastRowFirstColumn="0" w:lastRowLastColumn="0"/>
             </w:pPr>
             <w:r>
-              <w:t xml:space="preserve">Agregar </w:t>
-            </w:r>
-            <w:proofErr w:type="gramStart"/>
-            <w:r>
-              <w:t>un nuev</w:t>
+              <w:t>Agregar un nuev</w:t>
             </w:r>
             <w:r>
               <w:t xml:space="preserve">a </w:t>
@@ -8814,7 +8413,6 @@
             <w:r>
               <w:t>notificación</w:t>
             </w:r>
-            <w:proofErr w:type="gramEnd"/>
           </w:p>
         </w:tc>
         <w:tc>
@@ -8861,7 +8459,6 @@
               <w:t>datos</w:t>
             </w:r>
             <w:proofErr w:type="spellEnd"/>
-            <w:proofErr w:type="gramStart"/>
             <w:r>
               <w:rPr>
                 <w:lang w:val="en-US"/>
@@ -8874,28 +8471,20 @@
               </w:rPr>
               <w:t>{</w:t>
             </w:r>
-            <w:proofErr w:type="gramEnd"/>
-          </w:p>
-          <w:p>
-            <w:pPr>
-              <w:spacing w:after="0" w:line="240" w:lineRule="auto"/>
-              <w:cnfStyle w:val="000000000000" w:firstRow="0" w:lastRow="0" w:firstColumn="0" w:lastColumn="0" w:oddVBand="0" w:evenVBand="0" w:oddHBand="0" w:evenHBand="0" w:firstRowFirstColumn="0" w:firstRowLastColumn="0" w:lastRowFirstColumn="0" w:lastRowLastColumn="0"/>
-              <w:rPr>
-                <w:lang w:val="en-US"/>
-              </w:rPr>
-            </w:pPr>
-            <w:r>
-              <w:rPr>
-                <w:lang w:val="en-US"/>
-              </w:rPr>
-              <w:t>"</w:t>
-            </w:r>
+          </w:p>
+          <w:p>
+            <w:pPr>
+              <w:cnfStyle w:val="000000000000" w:firstRow="0" w:lastRow="0" w:firstColumn="0" w:lastColumn="0" w:oddVBand="0" w:evenVBand="0" w:oddHBand="0" w:evenHBand="0" w:firstRowFirstColumn="0" w:firstRowLastColumn="0" w:lastRowFirstColumn="0" w:lastRowLastColumn="0"/>
+              <w:rPr>
+                <w:lang w:val="en-US"/>
+              </w:rPr>
+            </w:pPr>
             <w:proofErr w:type="spellStart"/>
             <w:r>
               <w:rPr>
                 <w:lang w:val="en-US"/>
               </w:rPr>
-              <w:t>Tip_Not":"info</w:t>
+              <w:t>Tip_Not:"info</w:t>
             </w:r>
             <w:proofErr w:type="spellEnd"/>
             <w:r>
@@ -8907,17 +8496,16 @@
           </w:p>
           <w:p>
             <w:pPr>
-              <w:spacing w:after="0" w:line="240" w:lineRule="auto"/>
-              <w:cnfStyle w:val="000000000000" w:firstRow="0" w:lastRow="0" w:firstColumn="0" w:lastColumn="0" w:oddVBand="0" w:evenVBand="0" w:oddHBand="0" w:evenHBand="0" w:firstRowFirstColumn="0" w:firstRowLastColumn="0" w:lastRowFirstColumn="0" w:lastRowLastColumn="0"/>
-              <w:rPr>
-                <w:lang w:val="en-US"/>
-              </w:rPr>
-            </w:pPr>
-            <w:r>
-              <w:rPr>
-                <w:lang w:val="en-US"/>
-              </w:rPr>
-              <w:t xml:space="preserve">  "Cont_Not":"</w:t>
+              <w:cnfStyle w:val="000000000000" w:firstRow="0" w:lastRow="0" w:firstColumn="0" w:lastColumn="0" w:oddVBand="0" w:evenVBand="0" w:oddHBand="0" w:evenHBand="0" w:firstRowFirstColumn="0" w:firstRowLastColumn="0" w:lastRowFirstColumn="0" w:lastRowLastColumn="0"/>
+              <w:rPr>
+                <w:lang w:val="en-US"/>
+              </w:rPr>
+            </w:pPr>
+            <w:r>
+              <w:rPr>
+                <w:lang w:val="en-US"/>
+              </w:rPr>
+              <w:t xml:space="preserve">  Cont_Not:"</w:t>
             </w:r>
             <w:proofErr w:type="spellStart"/>
             <w:r>
@@ -8973,7 +8561,7 @@
               <w:rPr>
                 <w:lang w:val="en-US"/>
               </w:rPr>
-              <w:t xml:space="preserve">  "</w:t>
+              <w:t xml:space="preserve">  </w:t>
             </w:r>
             <w:proofErr w:type="spellStart"/>
             <w:r>
@@ -8983,19 +8571,11 @@
               <w:t>Id_UserFK</w:t>
             </w:r>
             <w:proofErr w:type="spellEnd"/>
-            <w:proofErr w:type="gramStart"/>
-            <w:r>
-              <w:rPr>
-                <w:lang w:val="en-US"/>
-              </w:rPr>
-              <w:t>" :</w:t>
-            </w:r>
-            <w:proofErr w:type="gramEnd"/>
-            <w:r>
-              <w:rPr>
-                <w:lang w:val="en-US"/>
-              </w:rPr>
-              <w:t xml:space="preserve"> 1</w:t>
+            <w:r>
+              <w:rPr>
+                <w:lang w:val="en-US"/>
+              </w:rPr>
+              <w:t xml:space="preserve"> : 1</w:t>
             </w:r>
           </w:p>
           <w:p>
@@ -9141,21 +8721,7 @@
               <w:rPr>
                 <w:lang w:val="en-US"/>
               </w:rPr>
-              <w:t xml:space="preserve">headers: </w:t>
-            </w:r>
-            <w:proofErr w:type="gramStart"/>
-            <w:r>
-              <w:rPr>
-                <w:lang w:val="en-US"/>
-              </w:rPr>
-              <w:t>{ "</w:t>
-            </w:r>
-            <w:proofErr w:type="gramEnd"/>
-            <w:r>
-              <w:rPr>
-                <w:lang w:val="en-US"/>
-              </w:rPr>
-              <w:t>Content-type": "application/</w:t>
+              <w:t>headers: { "Content-type": "application/</w:t>
             </w:r>
             <w:proofErr w:type="spellStart"/>
             <w:r>
@@ -9183,21 +8749,7 @@
               <w:rPr>
                 <w:lang w:val="en-US"/>
               </w:rPr>
-              <w:t>}</w:t>
-            </w:r>
-            <w:proofErr w:type="gramStart"/>
-            <w:r>
-              <w:rPr>
-                <w:lang w:val="en-US"/>
-              </w:rPr>
-              <w:t>).then</w:t>
-            </w:r>
-            <w:proofErr w:type="gramEnd"/>
-            <w:r>
-              <w:rPr>
-                <w:lang w:val="en-US"/>
-              </w:rPr>
-              <w:t>(data=&gt;</w:t>
+              <w:t>}).then(data=&gt;</w:t>
             </w:r>
             <w:proofErr w:type="spellStart"/>
             <w:r>
@@ -9221,19 +8773,11 @@
                 <w:lang w:val="en-US"/>
               </w:rPr>
             </w:pPr>
-            <w:proofErr w:type="gramStart"/>
-            <w:r>
-              <w:rPr>
-                <w:lang w:val="en-US"/>
-              </w:rPr>
-              <w:t>.then</w:t>
-            </w:r>
-            <w:proofErr w:type="gramEnd"/>
-            <w:r>
-              <w:rPr>
-                <w:lang w:val="en-US"/>
-              </w:rPr>
-              <w:t>(data =&gt; console.log(data))</w:t>
+            <w:r>
+              <w:rPr>
+                <w:lang w:val="en-US"/>
+              </w:rPr>
+              <w:t>.then(data =&gt; console.log(data))</w:t>
             </w:r>
           </w:p>
           <w:p>
@@ -10235,10 +9779,7 @@
               <w:t>Actualizar dat</w:t>
             </w:r>
             <w:r>
-              <w:t xml:space="preserve">os </w:t>
-            </w:r>
-            <w:r>
-              <w:t>de las notificaciones</w:t>
+              <w:t>os de las notificaciones</w:t>
             </w:r>
           </w:p>
           <w:p>
@@ -10295,18 +9836,15 @@
               <w:t>datos</w:t>
             </w:r>
             <w:proofErr w:type="spellEnd"/>
-            <w:proofErr w:type="gramStart"/>
             <w:r>
               <w:rPr>
                 <w:lang w:val="en-US"/>
               </w:rPr>
               <w:t>={</w:t>
             </w:r>
-            <w:proofErr w:type="gramEnd"/>
-          </w:p>
-          <w:p>
-            <w:pPr>
-              <w:spacing w:after="0" w:line="240" w:lineRule="auto"/>
+          </w:p>
+          <w:p>
+            <w:pPr>
               <w:cnfStyle w:val="000000100000" w:firstRow="0" w:lastRow="0" w:firstColumn="0" w:lastColumn="0" w:oddVBand="0" w:evenVBand="0" w:oddHBand="1" w:evenHBand="0" w:firstRowFirstColumn="0" w:firstRowLastColumn="0" w:lastRowFirstColumn="0" w:lastRowLastColumn="0"/>
               <w:rPr>
                 <w:lang w:val="en-US"/>
@@ -10335,7 +9873,6 @@
           </w:p>
           <w:p>
             <w:pPr>
-              <w:spacing w:after="0" w:line="240" w:lineRule="auto"/>
               <w:cnfStyle w:val="000000100000" w:firstRow="0" w:lastRow="0" w:firstColumn="0" w:lastColumn="0" w:oddVBand="0" w:evenVBand="0" w:oddHBand="1" w:evenHBand="0" w:firstRowFirstColumn="0" w:firstRowLastColumn="0" w:lastRowFirstColumn="0" w:lastRowLastColumn="0"/>
               <w:rPr>
                 <w:lang w:val="en-US"/>
@@ -10419,30 +9956,22 @@
                 <w:lang w:val="es-MX"/>
               </w:rPr>
             </w:pPr>
-            <w:proofErr w:type="gramStart"/>
             <w:r>
               <w:rPr>
                 <w:lang w:val="es-MX"/>
               </w:rPr>
-              <w:t>fetch(</w:t>
-            </w:r>
-            <w:proofErr w:type="gramEnd"/>
+              <w:t>fetch('http://127.0.0.1:3000/api/</w:t>
+            </w:r>
             <w:r>
               <w:rPr>
                 <w:lang w:val="es-MX"/>
               </w:rPr>
-              <w:t>'http://127.0.0.1:3000/api/</w:t>
+              <w:t>notifications</w:t>
             </w:r>
             <w:r>
               <w:rPr>
                 <w:lang w:val="es-MX"/>
               </w:rPr>
-              <w:t>notifications</w:t>
-            </w:r>
-            <w:r>
-              <w:rPr>
-                <w:lang w:val="es-MX"/>
-              </w:rPr>
               <w:t>/update/1234567890, {</w:t>
             </w:r>
           </w:p>
@@ -10483,6 +10012,7 @@
               <w:rPr>
                 <w:lang w:val="en-US"/>
               </w:rPr>
+              <w:lastRenderedPageBreak/>
               <w:t xml:space="preserve">body: </w:t>
             </w:r>
             <w:proofErr w:type="spellStart"/>
@@ -10525,21 +10055,7 @@
               <w:rPr>
                 <w:lang w:val="en-US"/>
               </w:rPr>
-              <w:t xml:space="preserve">headers: </w:t>
-            </w:r>
-            <w:proofErr w:type="gramStart"/>
-            <w:r>
-              <w:rPr>
-                <w:lang w:val="en-US"/>
-              </w:rPr>
-              <w:t>{ "</w:t>
-            </w:r>
-            <w:proofErr w:type="gramEnd"/>
-            <w:r>
-              <w:rPr>
-                <w:lang w:val="en-US"/>
-              </w:rPr>
-              <w:t>Content-type": "application/</w:t>
+              <w:t>headers: { "Content-type": "application/</w:t>
             </w:r>
             <w:proofErr w:type="spellStart"/>
             <w:r>
@@ -10567,21 +10083,7 @@
               <w:rPr>
                 <w:lang w:val="en-US"/>
               </w:rPr>
-              <w:t>}</w:t>
-            </w:r>
-            <w:proofErr w:type="gramStart"/>
-            <w:r>
-              <w:rPr>
-                <w:lang w:val="en-US"/>
-              </w:rPr>
-              <w:t>).then</w:t>
-            </w:r>
-            <w:proofErr w:type="gramEnd"/>
-            <w:r>
-              <w:rPr>
-                <w:lang w:val="en-US"/>
-              </w:rPr>
-              <w:t>(data=&gt;</w:t>
+              <w:t>}).then(data=&gt;</w:t>
             </w:r>
             <w:proofErr w:type="spellStart"/>
             <w:r>
@@ -10605,20 +10107,11 @@
                 <w:lang w:val="en-US"/>
               </w:rPr>
             </w:pPr>
-            <w:proofErr w:type="gramStart"/>
-            <w:r>
-              <w:rPr>
-                <w:lang w:val="en-US"/>
-              </w:rPr>
-              <w:lastRenderedPageBreak/>
-              <w:t>.then</w:t>
-            </w:r>
-            <w:proofErr w:type="gramEnd"/>
-            <w:r>
-              <w:rPr>
-                <w:lang w:val="en-US"/>
-              </w:rPr>
-              <w:t>(data =&gt; console.log(data))</w:t>
+            <w:r>
+              <w:rPr>
+                <w:lang w:val="en-US"/>
+              </w:rPr>
+              <w:t>.then(data =&gt; console.log(data))</w:t>
             </w:r>
           </w:p>
           <w:p>
@@ -10752,19 +10245,11 @@
                 <w:lang w:val="en-US"/>
               </w:rPr>
             </w:pPr>
-            <w:proofErr w:type="gramStart"/>
-            <w:r>
-              <w:rPr>
-                <w:lang w:val="en-US"/>
-              </w:rPr>
-              <w:t>Fetch(</w:t>
-            </w:r>
-            <w:proofErr w:type="gramEnd"/>
-            <w:r>
-              <w:rPr>
-                <w:lang w:val="en-US"/>
-              </w:rPr>
-              <w:t>‘http://127.0.0.1:3000/</w:t>
+            <w:r>
+              <w:rPr>
+                <w:lang w:val="en-US"/>
+              </w:rPr>
+              <w:t>Fetch(‘http://127.0.0.1:3000/</w:t>
             </w:r>
             <w:proofErr w:type="spellStart"/>
             <w:r>
@@ -10798,21 +10283,7 @@
               <w:rPr>
                 <w:lang w:val="en-US"/>
               </w:rPr>
-              <w:t>method: “</w:t>
-            </w:r>
-            <w:proofErr w:type="gramStart"/>
-            <w:r>
-              <w:rPr>
-                <w:lang w:val="en-US"/>
-              </w:rPr>
-              <w:t>DELETE</w:t>
-            </w:r>
-            <w:proofErr w:type="gramEnd"/>
-            <w:r>
-              <w:rPr>
-                <w:lang w:val="en-US"/>
-              </w:rPr>
-              <w:t xml:space="preserve">” </w:t>
+              <w:t xml:space="preserve">method: “DELETE” </w:t>
             </w:r>
           </w:p>
           <w:p>
@@ -10842,19 +10313,11 @@
                 <w:lang w:val="en-US"/>
               </w:rPr>
             </w:pPr>
-            <w:proofErr w:type="gramStart"/>
-            <w:r>
-              <w:rPr>
-                <w:lang w:val="en-US"/>
-              </w:rPr>
-              <w:t>.then</w:t>
-            </w:r>
-            <w:proofErr w:type="gramEnd"/>
-            <w:r>
-              <w:rPr>
-                <w:lang w:val="en-US"/>
-              </w:rPr>
-              <w:t>(data=&gt;</w:t>
+            <w:r>
+              <w:rPr>
+                <w:lang w:val="en-US"/>
+              </w:rPr>
+              <w:t>.then(data=&gt;</w:t>
             </w:r>
             <w:proofErr w:type="spellStart"/>
             <w:r>
@@ -10878,19 +10341,11 @@
                 <w:lang w:val="en-US"/>
               </w:rPr>
             </w:pPr>
-            <w:proofErr w:type="gramStart"/>
-            <w:r>
-              <w:rPr>
-                <w:lang w:val="en-US"/>
-              </w:rPr>
-              <w:t>.then</w:t>
-            </w:r>
-            <w:proofErr w:type="gramEnd"/>
-            <w:r>
-              <w:rPr>
-                <w:lang w:val="en-US"/>
-              </w:rPr>
-              <w:t>(data=&gt;console.log(data))</w:t>
+            <w:r>
+              <w:rPr>
+                <w:lang w:val="en-US"/>
+              </w:rPr>
+              <w:t>.then(data=&gt;console.log(data))</w:t>
             </w:r>
           </w:p>
         </w:tc>

</xml_diff>

<commit_message>
add categories and courses
</commit_message>
<xml_diff>
--- a/documentacion API.docx
+++ b/documentacion API.docx
@@ -282,7 +282,14 @@
                 <w:sz w:val="24"/>
                 <w:szCs w:val="24"/>
               </w:rPr>
-              <w:t>Rol no existe</w:t>
+              <w:t xml:space="preserve">Dato </w:t>
+            </w:r>
+            <w:r>
+              <w:rPr>
+                <w:sz w:val="24"/>
+                <w:szCs w:val="24"/>
+              </w:rPr>
+              <w:t>no existe</w:t>
             </w:r>
           </w:p>
         </w:tc>
@@ -328,7 +335,14 @@
                 <w:sz w:val="24"/>
                 <w:szCs w:val="24"/>
               </w:rPr>
-              <w:t>Usuario ya registrado</w:t>
+              <w:t>id</w:t>
+            </w:r>
+            <w:r>
+              <w:rPr>
+                <w:sz w:val="24"/>
+                <w:szCs w:val="24"/>
+              </w:rPr>
+              <w:t xml:space="preserve"> ya registrado</w:t>
             </w:r>
           </w:p>
         </w:tc>
@@ -1111,73 +1125,28 @@
                 <w:szCs w:val="24"/>
               </w:rPr>
             </w:pPr>
-            <w:proofErr w:type="spellStart"/>
-            <w:r>
-              <w:rPr>
-                <w:sz w:val="24"/>
-                <w:szCs w:val="24"/>
-              </w:rPr>
-              <w:t>Fetch</w:t>
-            </w:r>
-            <w:proofErr w:type="spellEnd"/>
-            <w:r>
-              <w:rPr>
-                <w:sz w:val="24"/>
-                <w:szCs w:val="24"/>
-              </w:rPr>
-              <w:t>(‘http://127.0.0.1:3000/api/</w:t>
-            </w:r>
-            <w:proofErr w:type="spellStart"/>
-            <w:r>
-              <w:rPr>
-                <w:sz w:val="24"/>
-                <w:szCs w:val="24"/>
-              </w:rPr>
-              <w:t>users</w:t>
-            </w:r>
-            <w:proofErr w:type="spellEnd"/>
-            <w:r>
-              <w:rPr>
-                <w:sz w:val="24"/>
-                <w:szCs w:val="24"/>
-              </w:rPr>
-              <w:t>’)</w:t>
-            </w:r>
-          </w:p>
-          <w:p>
-            <w:pPr>
-              <w:cnfStyle w:val="000000100000" w:firstRow="0" w:lastRow="0" w:firstColumn="0" w:lastColumn="0" w:oddVBand="0" w:evenVBand="0" w:oddHBand="1" w:evenHBand="0" w:firstRowFirstColumn="0" w:firstRowLastColumn="0" w:lastRowFirstColumn="0" w:lastRowLastColumn="0"/>
-              <w:rPr>
-                <w:sz w:val="24"/>
-                <w:szCs w:val="24"/>
-                <w:lang w:val="en-US"/>
-              </w:rPr>
-            </w:pPr>
-            <w:r>
-              <w:rPr>
-                <w:sz w:val="24"/>
-                <w:szCs w:val="24"/>
-                <w:lang w:val="en-US"/>
-              </w:rPr>
-              <w:t>.then(data=&gt;</w:t>
-            </w:r>
-            <w:proofErr w:type="spellStart"/>
-            <w:r>
-              <w:rPr>
-                <w:sz w:val="24"/>
-                <w:szCs w:val="24"/>
-                <w:lang w:val="en-US"/>
-              </w:rPr>
-              <w:t>data.json</w:t>
-            </w:r>
-            <w:proofErr w:type="spellEnd"/>
-            <w:r>
-              <w:rPr>
-                <w:sz w:val="24"/>
-                <w:szCs w:val="24"/>
-                <w:lang w:val="en-US"/>
-              </w:rPr>
-              <w:t>())</w:t>
+            <w:r>
+              <w:rPr>
+                <w:sz w:val="24"/>
+                <w:szCs w:val="24"/>
+              </w:rPr>
+              <w:t>Fetch(‘http://127.0.0.1:3000/api/users’)</w:t>
+            </w:r>
+          </w:p>
+          <w:p>
+            <w:pPr>
+              <w:cnfStyle w:val="000000100000" w:firstRow="0" w:lastRow="0" w:firstColumn="0" w:lastColumn="0" w:oddVBand="0" w:evenVBand="0" w:oddHBand="1" w:evenHBand="0" w:firstRowFirstColumn="0" w:firstRowLastColumn="0" w:lastRowFirstColumn="0" w:lastRowLastColumn="0"/>
+              <w:rPr>
+                <w:sz w:val="24"/>
+                <w:szCs w:val="24"/>
+              </w:rPr>
+            </w:pPr>
+            <w:r>
+              <w:rPr>
+                <w:sz w:val="24"/>
+                <w:szCs w:val="24"/>
+              </w:rPr>
+              <w:t>.then(data=&gt;data.json())</w:t>
             </w:r>
           </w:p>
           <w:p>
@@ -1441,73 +1410,30 @@
                 <w:szCs w:val="24"/>
               </w:rPr>
             </w:pPr>
-            <w:proofErr w:type="spellStart"/>
-            <w:r>
-              <w:rPr>
-                <w:sz w:val="24"/>
-                <w:szCs w:val="24"/>
-              </w:rPr>
-              <w:t>Fetch</w:t>
-            </w:r>
-            <w:proofErr w:type="spellEnd"/>
-            <w:r>
-              <w:rPr>
-                <w:sz w:val="24"/>
-                <w:szCs w:val="24"/>
-              </w:rPr>
-              <w:t>(‘http://127.0.0.1:3000/api/</w:t>
-            </w:r>
-            <w:proofErr w:type="spellStart"/>
-            <w:r>
-              <w:rPr>
-                <w:sz w:val="24"/>
-                <w:szCs w:val="24"/>
-              </w:rPr>
-              <w:t>users</w:t>
-            </w:r>
-            <w:proofErr w:type="spellEnd"/>
-            <w:r>
-              <w:rPr>
-                <w:sz w:val="24"/>
-                <w:szCs w:val="24"/>
-              </w:rPr>
-              <w:t>/1’)</w:t>
-            </w:r>
-          </w:p>
-          <w:p>
-            <w:pPr>
-              <w:cnfStyle w:val="000000000000" w:firstRow="0" w:lastRow="0" w:firstColumn="0" w:lastColumn="0" w:oddVBand="0" w:evenVBand="0" w:oddHBand="0" w:evenHBand="0" w:firstRowFirstColumn="0" w:firstRowLastColumn="0" w:lastRowFirstColumn="0" w:lastRowLastColumn="0"/>
-              <w:rPr>
-                <w:sz w:val="24"/>
-                <w:szCs w:val="24"/>
-                <w:lang w:val="en-US"/>
-              </w:rPr>
-            </w:pPr>
-            <w:r>
-              <w:rPr>
-                <w:sz w:val="24"/>
-                <w:szCs w:val="24"/>
-                <w:lang w:val="en-US"/>
-              </w:rPr>
-              <w:t>.then(data=&gt;</w:t>
-            </w:r>
-            <w:proofErr w:type="spellStart"/>
-            <w:r>
-              <w:rPr>
-                <w:sz w:val="24"/>
-                <w:szCs w:val="24"/>
-                <w:lang w:val="en-US"/>
-              </w:rPr>
-              <w:t>data.json</w:t>
-            </w:r>
-            <w:proofErr w:type="spellEnd"/>
-            <w:r>
-              <w:rPr>
-                <w:sz w:val="24"/>
-                <w:szCs w:val="24"/>
-                <w:lang w:val="en-US"/>
-              </w:rPr>
-              <w:t>())</w:t>
+            <w:r>
+              <w:rPr>
+                <w:sz w:val="24"/>
+                <w:szCs w:val="24"/>
+              </w:rPr>
+              <w:t>Fetch(‘http://127.0.0.1:3000/api/users/1’)</w:t>
+            </w:r>
+          </w:p>
+          <w:p>
+            <w:pPr>
+              <w:cnfStyle w:val="000000000000" w:firstRow="0" w:lastRow="0" w:firstColumn="0" w:lastColumn="0" w:oddVBand="0" w:evenVBand="0" w:oddHBand="0" w:evenHBand="0" w:firstRowFirstColumn="0" w:firstRowLastColumn="0" w:lastRowFirstColumn="0" w:lastRowLastColumn="0"/>
+              <w:rPr>
+                <w:sz w:val="24"/>
+                <w:szCs w:val="24"/>
+                <w:lang w:val="en-US"/>
+              </w:rPr>
+            </w:pPr>
+            <w:r>
+              <w:rPr>
+                <w:sz w:val="24"/>
+                <w:szCs w:val="24"/>
+                <w:lang w:val="en-US"/>
+              </w:rPr>
+              <w:t>.then(data=&gt;data.json())</w:t>
             </w:r>
           </w:p>
           <w:p>
@@ -1771,61 +1697,25 @@
                 <w:szCs w:val="24"/>
                 <w:lang w:val="en-US"/>
               </w:rPr>
-              <w:t>Fetch(‘http://127.0.0.1:3000/</w:t>
-            </w:r>
-            <w:proofErr w:type="spellStart"/>
-            <w:r>
-              <w:rPr>
-                <w:sz w:val="24"/>
-                <w:szCs w:val="24"/>
-                <w:lang w:val="en-US"/>
-              </w:rPr>
-              <w:t>api</w:t>
-            </w:r>
-            <w:proofErr w:type="spellEnd"/>
-            <w:r>
-              <w:rPr>
-                <w:sz w:val="24"/>
-                <w:szCs w:val="24"/>
-                <w:lang w:val="en-US"/>
-              </w:rPr>
-              <w:t>/ users/notifications/1)</w:t>
-            </w:r>
-          </w:p>
-          <w:p>
-            <w:pPr>
-              <w:cnfStyle w:val="000000100000" w:firstRow="0" w:lastRow="0" w:firstColumn="0" w:lastColumn="0" w:oddVBand="0" w:evenVBand="0" w:oddHBand="1" w:evenHBand="0" w:firstRowFirstColumn="0" w:firstRowLastColumn="0" w:lastRowFirstColumn="0" w:lastRowLastColumn="0"/>
-              <w:rPr>
-                <w:sz w:val="24"/>
-                <w:szCs w:val="24"/>
-                <w:lang w:val="en-US"/>
-              </w:rPr>
-            </w:pPr>
-            <w:r>
-              <w:rPr>
-                <w:sz w:val="24"/>
-                <w:szCs w:val="24"/>
-                <w:lang w:val="en-US"/>
-              </w:rPr>
-              <w:t>.then(data=&gt;</w:t>
-            </w:r>
-            <w:proofErr w:type="spellStart"/>
-            <w:r>
-              <w:rPr>
-                <w:sz w:val="24"/>
-                <w:szCs w:val="24"/>
-                <w:lang w:val="en-US"/>
-              </w:rPr>
-              <w:t>data.json</w:t>
-            </w:r>
-            <w:proofErr w:type="spellEnd"/>
-            <w:r>
-              <w:rPr>
-                <w:sz w:val="24"/>
-                <w:szCs w:val="24"/>
-                <w:lang w:val="en-US"/>
-              </w:rPr>
-              <w:t>())</w:t>
+              <w:t>Fetch(‘http://127.0.0.1:3000/api/ users/notifications/1)</w:t>
+            </w:r>
+          </w:p>
+          <w:p>
+            <w:pPr>
+              <w:cnfStyle w:val="000000100000" w:firstRow="0" w:lastRow="0" w:firstColumn="0" w:lastColumn="0" w:oddVBand="0" w:evenVBand="0" w:oddHBand="1" w:evenHBand="0" w:firstRowFirstColumn="0" w:firstRowLastColumn="0" w:lastRowFirstColumn="0" w:lastRowLastColumn="0"/>
+              <w:rPr>
+                <w:sz w:val="24"/>
+                <w:szCs w:val="24"/>
+                <w:lang w:val="en-US"/>
+              </w:rPr>
+            </w:pPr>
+            <w:r>
+              <w:rPr>
+                <w:sz w:val="24"/>
+                <w:szCs w:val="24"/>
+                <w:lang w:val="en-US"/>
+              </w:rPr>
+              <w:t>.then(data=&gt;data.json())</w:t>
             </w:r>
           </w:p>
           <w:p>
@@ -2103,244 +1993,126 @@
                 <w:lang w:val="es-MX"/>
               </w:rPr>
             </w:pPr>
-            <w:proofErr w:type="spellStart"/>
             <w:r>
               <w:rPr>
                 <w:sz w:val="24"/>
                 <w:szCs w:val="24"/>
                 <w:lang w:val="es-MX"/>
               </w:rPr>
-              <w:t>Id_User</w:t>
-            </w:r>
-            <w:proofErr w:type="spellEnd"/>
-            <w:r>
+              <w:t>Id_User: 1234567890,</w:t>
+            </w:r>
+          </w:p>
+          <w:p>
+            <w:pPr>
+              <w:cnfStyle w:val="000000000000" w:firstRow="0" w:lastRow="0" w:firstColumn="0" w:lastColumn="0" w:oddVBand="0" w:evenVBand="0" w:oddHBand="0" w:evenHBand="0" w:firstRowFirstColumn="0" w:firstRowLastColumn="0" w:lastRowFirstColumn="0" w:lastRowLastColumn="0"/>
               <w:rPr>
                 <w:sz w:val="24"/>
                 <w:szCs w:val="24"/>
                 <w:lang w:val="es-MX"/>
               </w:rPr>
-              <w:t>: 1234567890,</w:t>
-            </w:r>
-          </w:p>
-          <w:p>
-            <w:pPr>
-              <w:cnfStyle w:val="000000000000" w:firstRow="0" w:lastRow="0" w:firstColumn="0" w:lastColumn="0" w:oddVBand="0" w:evenVBand="0" w:oddHBand="0" w:evenHBand="0" w:firstRowFirstColumn="0" w:firstRowLastColumn="0" w:lastRowFirstColumn="0" w:lastRowLastColumn="0"/>
+            </w:pPr>
+            <w:r>
               <w:rPr>
                 <w:sz w:val="24"/>
                 <w:szCs w:val="24"/>
                 <w:lang w:val="es-MX"/>
               </w:rPr>
-            </w:pPr>
-            <w:proofErr w:type="spellStart"/>
-            <w:r>
-              <w:rPr>
-                <w:sz w:val="24"/>
-                <w:szCs w:val="24"/>
-                <w:lang w:val="es-MX"/>
-              </w:rPr>
-              <w:t>Nom_User</w:t>
-            </w:r>
-            <w:proofErr w:type="spellEnd"/>
-            <w:r>
-              <w:rPr>
-                <w:sz w:val="24"/>
-                <w:szCs w:val="24"/>
-                <w:lang w:val="es-MX"/>
-              </w:rPr>
-              <w:t>: "</w:t>
-            </w:r>
-            <w:proofErr w:type="spellStart"/>
-            <w:r>
-              <w:rPr>
-                <w:sz w:val="24"/>
-                <w:szCs w:val="24"/>
-                <w:lang w:val="es-MX"/>
-              </w:rPr>
-              <w:t>user</w:t>
-            </w:r>
-            <w:proofErr w:type="spellEnd"/>
-            <w:r>
-              <w:rPr>
-                <w:sz w:val="24"/>
-                <w:szCs w:val="24"/>
-                <w:lang w:val="es-MX"/>
-              </w:rPr>
-              <w:t>",</w:t>
-            </w:r>
-          </w:p>
-          <w:p>
-            <w:pPr>
-              <w:cnfStyle w:val="000000000000" w:firstRow="0" w:lastRow="0" w:firstColumn="0" w:lastColumn="0" w:oddVBand="0" w:evenVBand="0" w:oddHBand="0" w:evenHBand="0" w:firstRowFirstColumn="0" w:firstRowLastColumn="0" w:lastRowFirstColumn="0" w:lastRowLastColumn="0"/>
-              <w:rPr>
-                <w:sz w:val="24"/>
-                <w:szCs w:val="24"/>
-              </w:rPr>
-            </w:pPr>
-            <w:proofErr w:type="spellStart"/>
-            <w:r>
-              <w:rPr>
-                <w:sz w:val="24"/>
-                <w:szCs w:val="24"/>
-              </w:rPr>
-              <w:t>Ape_User</w:t>
-            </w:r>
-            <w:proofErr w:type="spellEnd"/>
-            <w:r>
-              <w:rPr>
-                <w:sz w:val="24"/>
-                <w:szCs w:val="24"/>
-              </w:rPr>
-              <w:t xml:space="preserve">: "apellido </w:t>
-            </w:r>
-            <w:proofErr w:type="spellStart"/>
-            <w:r>
-              <w:rPr>
-                <w:sz w:val="24"/>
-                <w:szCs w:val="24"/>
-              </w:rPr>
-              <w:t>user</w:t>
-            </w:r>
-            <w:proofErr w:type="spellEnd"/>
-            <w:r>
-              <w:rPr>
-                <w:sz w:val="24"/>
-                <w:szCs w:val="24"/>
-              </w:rPr>
-              <w:t>",</w:t>
-            </w:r>
-          </w:p>
-          <w:p>
-            <w:pPr>
-              <w:cnfStyle w:val="000000000000" w:firstRow="0" w:lastRow="0" w:firstColumn="0" w:lastColumn="0" w:oddVBand="0" w:evenVBand="0" w:oddHBand="0" w:evenHBand="0" w:firstRowFirstColumn="0" w:firstRowLastColumn="0" w:lastRowFirstColumn="0" w:lastRowLastColumn="0"/>
-              <w:rPr>
-                <w:sz w:val="24"/>
-                <w:szCs w:val="24"/>
-              </w:rPr>
-            </w:pPr>
-            <w:proofErr w:type="spellStart"/>
-            <w:r>
-              <w:rPr>
-                <w:sz w:val="24"/>
-                <w:szCs w:val="24"/>
-              </w:rPr>
-              <w:t>Tel_User</w:t>
-            </w:r>
-            <w:proofErr w:type="spellEnd"/>
-            <w:r>
-              <w:rPr>
-                <w:sz w:val="24"/>
-                <w:szCs w:val="24"/>
-              </w:rPr>
-              <w:t>: "</w:t>
-            </w:r>
-            <w:proofErr w:type="spellStart"/>
-            <w:r>
-              <w:rPr>
-                <w:sz w:val="24"/>
-                <w:szCs w:val="24"/>
-              </w:rPr>
-              <w:t>telefono</w:t>
-            </w:r>
-            <w:proofErr w:type="spellEnd"/>
-            <w:r>
-              <w:rPr>
-                <w:sz w:val="24"/>
-                <w:szCs w:val="24"/>
-              </w:rPr>
-              <w:t>",</w:t>
-            </w:r>
-          </w:p>
-          <w:p>
-            <w:pPr>
-              <w:cnfStyle w:val="000000000000" w:firstRow="0" w:lastRow="0" w:firstColumn="0" w:lastColumn="0" w:oddVBand="0" w:evenVBand="0" w:oddHBand="0" w:evenHBand="0" w:firstRowFirstColumn="0" w:firstRowLastColumn="0" w:lastRowFirstColumn="0" w:lastRowLastColumn="0"/>
-              <w:rPr>
-                <w:sz w:val="24"/>
-                <w:szCs w:val="24"/>
-              </w:rPr>
-            </w:pPr>
-            <w:proofErr w:type="spellStart"/>
-            <w:r>
-              <w:rPr>
-                <w:sz w:val="24"/>
-                <w:szCs w:val="24"/>
-              </w:rPr>
-              <w:t>Ema_User</w:t>
-            </w:r>
-            <w:proofErr w:type="spellEnd"/>
-            <w:r>
-              <w:rPr>
-                <w:sz w:val="24"/>
-                <w:szCs w:val="24"/>
-              </w:rPr>
-              <w:t>: "prueba@gmail.com",</w:t>
-            </w:r>
-          </w:p>
-          <w:p>
-            <w:pPr>
-              <w:cnfStyle w:val="000000000000" w:firstRow="0" w:lastRow="0" w:firstColumn="0" w:lastColumn="0" w:oddVBand="0" w:evenVBand="0" w:oddHBand="0" w:evenHBand="0" w:firstRowFirstColumn="0" w:firstRowLastColumn="0" w:lastRowFirstColumn="0" w:lastRowLastColumn="0"/>
-              <w:rPr>
-                <w:sz w:val="24"/>
-                <w:szCs w:val="24"/>
-                <w:lang w:val="en-US"/>
-              </w:rPr>
-            </w:pPr>
-            <w:proofErr w:type="spellStart"/>
-            <w:r>
-              <w:rPr>
-                <w:sz w:val="24"/>
-                <w:szCs w:val="24"/>
-                <w:lang w:val="en-US"/>
-              </w:rPr>
-              <w:t>Dir_User</w:t>
-            </w:r>
-            <w:proofErr w:type="spellEnd"/>
-            <w:r>
-              <w:rPr>
-                <w:sz w:val="24"/>
-                <w:szCs w:val="24"/>
-                <w:lang w:val="en-US"/>
-              </w:rPr>
-              <w:t>: "567 Pine Ave",</w:t>
-            </w:r>
-          </w:p>
-          <w:p>
-            <w:pPr>
-              <w:cnfStyle w:val="000000000000" w:firstRow="0" w:lastRow="0" w:firstColumn="0" w:lastColumn="0" w:oddVBand="0" w:evenVBand="0" w:oddHBand="0" w:evenHBand="0" w:firstRowFirstColumn="0" w:firstRowLastColumn="0" w:lastRowFirstColumn="0" w:lastRowLastColumn="0"/>
-              <w:rPr>
-                <w:sz w:val="24"/>
-                <w:szCs w:val="24"/>
-                <w:lang w:val="en-US"/>
-              </w:rPr>
-            </w:pPr>
-            <w:proofErr w:type="spellStart"/>
-            <w:r>
-              <w:rPr>
-                <w:sz w:val="24"/>
-                <w:szCs w:val="24"/>
-                <w:lang w:val="en-US"/>
-              </w:rPr>
-              <w:t>Pass_User</w:t>
-            </w:r>
-            <w:proofErr w:type="spellEnd"/>
-            <w:r>
-              <w:rPr>
-                <w:sz w:val="24"/>
-                <w:szCs w:val="24"/>
-                <w:lang w:val="en-US"/>
-              </w:rPr>
-              <w:t>: "1234567890",</w:t>
-            </w:r>
-          </w:p>
-          <w:p>
-            <w:pPr>
-              <w:cnfStyle w:val="000000000000" w:firstRow="0" w:lastRow="0" w:firstColumn="0" w:lastColumn="0" w:oddVBand="0" w:evenVBand="0" w:oddHBand="0" w:evenHBand="0" w:firstRowFirstColumn="0" w:firstRowLastColumn="0" w:lastRowFirstColumn="0" w:lastRowLastColumn="0"/>
-              <w:rPr>
-                <w:sz w:val="24"/>
-                <w:szCs w:val="24"/>
-                <w:lang w:val="en-US"/>
-              </w:rPr>
-            </w:pPr>
-            <w:proofErr w:type="spellStart"/>
+              <w:t>Nom_User: "user",</w:t>
+            </w:r>
+          </w:p>
+          <w:p>
+            <w:pPr>
+              <w:cnfStyle w:val="000000000000" w:firstRow="0" w:lastRow="0" w:firstColumn="0" w:lastColumn="0" w:oddVBand="0" w:evenVBand="0" w:oddHBand="0" w:evenHBand="0" w:firstRowFirstColumn="0" w:firstRowLastColumn="0" w:lastRowFirstColumn="0" w:lastRowLastColumn="0"/>
+              <w:rPr>
+                <w:sz w:val="24"/>
+                <w:szCs w:val="24"/>
+              </w:rPr>
+            </w:pPr>
+            <w:r>
+              <w:rPr>
+                <w:sz w:val="24"/>
+                <w:szCs w:val="24"/>
+              </w:rPr>
+              <w:t>Ape_User: "apellido user",</w:t>
+            </w:r>
+          </w:p>
+          <w:p>
+            <w:pPr>
+              <w:cnfStyle w:val="000000000000" w:firstRow="0" w:lastRow="0" w:firstColumn="0" w:lastColumn="0" w:oddVBand="0" w:evenVBand="0" w:oddHBand="0" w:evenHBand="0" w:firstRowFirstColumn="0" w:firstRowLastColumn="0" w:lastRowFirstColumn="0" w:lastRowLastColumn="0"/>
+              <w:rPr>
+                <w:sz w:val="24"/>
+                <w:szCs w:val="24"/>
+              </w:rPr>
+            </w:pPr>
+            <w:r>
+              <w:rPr>
+                <w:sz w:val="24"/>
+                <w:szCs w:val="24"/>
+              </w:rPr>
+              <w:t>Tel_User: "telefono",</w:t>
+            </w:r>
+          </w:p>
+          <w:p>
+            <w:pPr>
+              <w:cnfStyle w:val="000000000000" w:firstRow="0" w:lastRow="0" w:firstColumn="0" w:lastColumn="0" w:oddVBand="0" w:evenVBand="0" w:oddHBand="0" w:evenHBand="0" w:firstRowFirstColumn="0" w:firstRowLastColumn="0" w:lastRowFirstColumn="0" w:lastRowLastColumn="0"/>
+              <w:rPr>
+                <w:sz w:val="24"/>
+                <w:szCs w:val="24"/>
+              </w:rPr>
+            </w:pPr>
+            <w:r>
+              <w:rPr>
+                <w:sz w:val="24"/>
+                <w:szCs w:val="24"/>
+              </w:rPr>
+              <w:t>Ema_User: "prueba@gmail.com",</w:t>
+            </w:r>
+          </w:p>
+          <w:p>
+            <w:pPr>
+              <w:cnfStyle w:val="000000000000" w:firstRow="0" w:lastRow="0" w:firstColumn="0" w:lastColumn="0" w:oddVBand="0" w:evenVBand="0" w:oddHBand="0" w:evenHBand="0" w:firstRowFirstColumn="0" w:firstRowLastColumn="0" w:lastRowFirstColumn="0" w:lastRowLastColumn="0"/>
+              <w:rPr>
+                <w:sz w:val="24"/>
+                <w:szCs w:val="24"/>
+                <w:lang w:val="en-US"/>
+              </w:rPr>
+            </w:pPr>
+            <w:r>
+              <w:rPr>
+                <w:sz w:val="24"/>
+                <w:szCs w:val="24"/>
+                <w:lang w:val="en-US"/>
+              </w:rPr>
+              <w:t>Dir_User: "567 Pine Ave",</w:t>
+            </w:r>
+          </w:p>
+          <w:p>
+            <w:pPr>
+              <w:cnfStyle w:val="000000000000" w:firstRow="0" w:lastRow="0" w:firstColumn="0" w:lastColumn="0" w:oddVBand="0" w:evenVBand="0" w:oddHBand="0" w:evenHBand="0" w:firstRowFirstColumn="0" w:firstRowLastColumn="0" w:lastRowFirstColumn="0" w:lastRowLastColumn="0"/>
+              <w:rPr>
+                <w:sz w:val="24"/>
+                <w:szCs w:val="24"/>
+                <w:lang w:val="en-US"/>
+              </w:rPr>
+            </w:pPr>
+            <w:r>
+              <w:rPr>
+                <w:sz w:val="24"/>
+                <w:szCs w:val="24"/>
+                <w:lang w:val="en-US"/>
+              </w:rPr>
+              <w:t>Pass_User: "1234567890",</w:t>
+            </w:r>
+          </w:p>
+          <w:p>
+            <w:pPr>
+              <w:cnfStyle w:val="000000000000" w:firstRow="0" w:lastRow="0" w:firstColumn="0" w:lastColumn="0" w:oddVBand="0" w:evenVBand="0" w:oddHBand="0" w:evenHBand="0" w:firstRowFirstColumn="0" w:firstRowLastColumn="0" w:lastRowFirstColumn="0" w:lastRowLastColumn="0"/>
+              <w:rPr>
+                <w:sz w:val="24"/>
+                <w:szCs w:val="24"/>
+                <w:lang w:val="en-US"/>
+              </w:rPr>
+            </w:pPr>
             <w:r>
               <w:rPr>
                 <w:sz w:val="24"/>
@@ -2348,44 +2120,25 @@
                 <w:lang w:val="en-US"/>
               </w:rPr>
               <w:lastRenderedPageBreak/>
-              <w:t>Fot_Per_User</w:t>
-            </w:r>
-            <w:proofErr w:type="spellEnd"/>
-            <w:r>
-              <w:rPr>
-                <w:sz w:val="24"/>
-                <w:szCs w:val="24"/>
-                <w:lang w:val="en-US"/>
-              </w:rPr>
-              <w:t>: "https://example.com/user20.jpg",</w:t>
-            </w:r>
-          </w:p>
-          <w:p>
-            <w:pPr>
-              <w:cnfStyle w:val="000000000000" w:firstRow="0" w:lastRow="0" w:firstColumn="0" w:lastColumn="0" w:oddVBand="0" w:evenVBand="0" w:oddHBand="0" w:evenHBand="0" w:firstRowFirstColumn="0" w:firstRowLastColumn="0" w:lastRowFirstColumn="0" w:lastRowLastColumn="0"/>
-              <w:rPr>
-                <w:sz w:val="24"/>
-                <w:szCs w:val="24"/>
-                <w:lang w:val="en-US"/>
-              </w:rPr>
-            </w:pPr>
-            <w:proofErr w:type="spellStart"/>
-            <w:r>
-              <w:rPr>
-                <w:sz w:val="24"/>
-                <w:szCs w:val="24"/>
-                <w:lang w:val="en-US"/>
-              </w:rPr>
-              <w:t>Rol_User_Fk</w:t>
-            </w:r>
-            <w:proofErr w:type="spellEnd"/>
-            <w:r>
-              <w:rPr>
-                <w:sz w:val="24"/>
-                <w:szCs w:val="24"/>
-                <w:lang w:val="en-US"/>
-              </w:rPr>
-              <w:t>: "1"</w:t>
+              <w:t>Fot_Per_User: "https://example.com/user20.jpg",</w:t>
+            </w:r>
+          </w:p>
+          <w:p>
+            <w:pPr>
+              <w:cnfStyle w:val="000000000000" w:firstRow="0" w:lastRow="0" w:firstColumn="0" w:lastColumn="0" w:oddVBand="0" w:evenVBand="0" w:oddHBand="0" w:evenHBand="0" w:firstRowFirstColumn="0" w:firstRowLastColumn="0" w:lastRowFirstColumn="0" w:lastRowLastColumn="0"/>
+              <w:rPr>
+                <w:sz w:val="24"/>
+                <w:szCs w:val="24"/>
+                <w:lang w:val="en-US"/>
+              </w:rPr>
+            </w:pPr>
+            <w:r>
+              <w:rPr>
+                <w:sz w:val="24"/>
+                <w:szCs w:val="24"/>
+                <w:lang w:val="en-US"/>
+              </w:rPr>
+              <w:t>Rol_User_Fk: "1"</w:t>
             </w:r>
           </w:p>
           <w:p>
@@ -2431,25 +2184,7 @@
                 <w:szCs w:val="24"/>
                 <w:lang w:val="en-US"/>
               </w:rPr>
-              <w:t>fetch('http://127.0.0.1:3000/</w:t>
-            </w:r>
-            <w:proofErr w:type="spellStart"/>
-            <w:r>
-              <w:rPr>
-                <w:sz w:val="24"/>
-                <w:szCs w:val="24"/>
-                <w:lang w:val="en-US"/>
-              </w:rPr>
-              <w:t>api</w:t>
-            </w:r>
-            <w:proofErr w:type="spellEnd"/>
-            <w:r>
-              <w:rPr>
-                <w:sz w:val="24"/>
-                <w:szCs w:val="24"/>
-                <w:lang w:val="en-US"/>
-              </w:rPr>
-              <w:t>/</w:t>
+              <w:t>fetch('http://127.0.0.1:3000/api/</w:t>
             </w:r>
             <w:r>
               <w:rPr>
@@ -2509,115 +2244,43 @@
                 <w:szCs w:val="24"/>
                 <w:lang w:val="en-US"/>
               </w:rPr>
-              <w:t xml:space="preserve">body: </w:t>
-            </w:r>
-            <w:proofErr w:type="spellStart"/>
-            <w:r>
-              <w:rPr>
-                <w:sz w:val="24"/>
-                <w:szCs w:val="24"/>
-                <w:lang w:val="en-US"/>
-              </w:rPr>
-              <w:t>JSON.stringify</w:t>
-            </w:r>
-            <w:proofErr w:type="spellEnd"/>
-            <w:r>
-              <w:rPr>
-                <w:sz w:val="24"/>
-                <w:szCs w:val="24"/>
-                <w:lang w:val="en-US"/>
-              </w:rPr>
-              <w:t>(</w:t>
-            </w:r>
-            <w:proofErr w:type="spellStart"/>
-            <w:r>
-              <w:rPr>
-                <w:sz w:val="24"/>
-                <w:szCs w:val="24"/>
-                <w:lang w:val="en-US"/>
-              </w:rPr>
-              <w:t>datos</w:t>
-            </w:r>
-            <w:proofErr w:type="spellEnd"/>
-            <w:r>
-              <w:rPr>
-                <w:sz w:val="24"/>
-                <w:szCs w:val="24"/>
-                <w:lang w:val="en-US"/>
-              </w:rPr>
-              <w:t>),</w:t>
-            </w:r>
-          </w:p>
-          <w:p>
-            <w:pPr>
-              <w:cnfStyle w:val="000000000000" w:firstRow="0" w:lastRow="0" w:firstColumn="0" w:lastColumn="0" w:oddVBand="0" w:evenVBand="0" w:oddHBand="0" w:evenHBand="0" w:firstRowFirstColumn="0" w:firstRowLastColumn="0" w:lastRowFirstColumn="0" w:lastRowLastColumn="0"/>
-              <w:rPr>
-                <w:sz w:val="24"/>
-                <w:szCs w:val="24"/>
-                <w:lang w:val="en-US"/>
-              </w:rPr>
-            </w:pPr>
-            <w:r>
-              <w:rPr>
-                <w:sz w:val="24"/>
-                <w:szCs w:val="24"/>
-                <w:lang w:val="en-US"/>
-              </w:rPr>
-              <w:t>headers: { "Content-type": "application/</w:t>
-            </w:r>
-            <w:proofErr w:type="spellStart"/>
-            <w:r>
-              <w:rPr>
-                <w:sz w:val="24"/>
-                <w:szCs w:val="24"/>
-                <w:lang w:val="en-US"/>
-              </w:rPr>
-              <w:t>json</w:t>
-            </w:r>
-            <w:proofErr w:type="spellEnd"/>
-            <w:r>
-              <w:rPr>
-                <w:sz w:val="24"/>
-                <w:szCs w:val="24"/>
-                <w:lang w:val="en-US"/>
-              </w:rPr>
-              <w:t>; charset=UTF-8" }</w:t>
-            </w:r>
-          </w:p>
-          <w:p>
-            <w:pPr>
-              <w:cnfStyle w:val="000000000000" w:firstRow="0" w:lastRow="0" w:firstColumn="0" w:lastColumn="0" w:oddVBand="0" w:evenVBand="0" w:oddHBand="0" w:evenHBand="0" w:firstRowFirstColumn="0" w:firstRowLastColumn="0" w:lastRowFirstColumn="0" w:lastRowLastColumn="0"/>
-              <w:rPr>
-                <w:sz w:val="24"/>
-                <w:szCs w:val="24"/>
-                <w:lang w:val="en-US"/>
-              </w:rPr>
-            </w:pPr>
-            <w:r>
-              <w:rPr>
-                <w:sz w:val="24"/>
-                <w:szCs w:val="24"/>
-                <w:lang w:val="en-US"/>
-              </w:rPr>
-              <w:t>}).then(data=&gt;</w:t>
-            </w:r>
-            <w:proofErr w:type="spellStart"/>
-            <w:r>
-              <w:rPr>
-                <w:sz w:val="24"/>
-                <w:szCs w:val="24"/>
-                <w:lang w:val="en-US"/>
-              </w:rPr>
-              <w:t>data.json</w:t>
-            </w:r>
-            <w:proofErr w:type="spellEnd"/>
-            <w:r>
-              <w:rPr>
-                <w:sz w:val="24"/>
-                <w:szCs w:val="24"/>
-                <w:lang w:val="en-US"/>
-              </w:rPr>
-              <w:t>())</w:t>
+              <w:t>body: JSON.stringify(datos),</w:t>
+            </w:r>
+          </w:p>
+          <w:p>
+            <w:pPr>
+              <w:cnfStyle w:val="000000000000" w:firstRow="0" w:lastRow="0" w:firstColumn="0" w:lastColumn="0" w:oddVBand="0" w:evenVBand="0" w:oddHBand="0" w:evenHBand="0" w:firstRowFirstColumn="0" w:firstRowLastColumn="0" w:lastRowFirstColumn="0" w:lastRowLastColumn="0"/>
+              <w:rPr>
+                <w:sz w:val="24"/>
+                <w:szCs w:val="24"/>
+                <w:lang w:val="en-US"/>
+              </w:rPr>
+            </w:pPr>
+            <w:r>
+              <w:rPr>
+                <w:sz w:val="24"/>
+                <w:szCs w:val="24"/>
+                <w:lang w:val="en-US"/>
+              </w:rPr>
+              <w:t>headers: { "Content-type": "application/json; charset=UTF-8" }</w:t>
+            </w:r>
+          </w:p>
+          <w:p>
+            <w:pPr>
+              <w:cnfStyle w:val="000000000000" w:firstRow="0" w:lastRow="0" w:firstColumn="0" w:lastColumn="0" w:oddVBand="0" w:evenVBand="0" w:oddHBand="0" w:evenHBand="0" w:firstRowFirstColumn="0" w:firstRowLastColumn="0" w:lastRowFirstColumn="0" w:lastRowLastColumn="0"/>
+              <w:rPr>
+                <w:sz w:val="24"/>
+                <w:szCs w:val="24"/>
+                <w:lang w:val="en-US"/>
+              </w:rPr>
+            </w:pPr>
+            <w:r>
+              <w:rPr>
+                <w:sz w:val="24"/>
+                <w:szCs w:val="24"/>
+                <w:lang w:val="en-US"/>
+              </w:rPr>
+              <w:t>}).then(data=&gt;data.json())</w:t>
             </w:r>
           </w:p>
           <w:p>
@@ -3811,60 +3474,46 @@
                 <w:szCs w:val="24"/>
               </w:rPr>
             </w:pPr>
-            <w:proofErr w:type="spellStart"/>
-            <w:r>
-              <w:rPr>
-                <w:sz w:val="24"/>
-                <w:szCs w:val="24"/>
-              </w:rPr>
-              <w:t>Ema_User</w:t>
-            </w:r>
-            <w:proofErr w:type="spellEnd"/>
-            <w:r>
-              <w:rPr>
-                <w:sz w:val="24"/>
-                <w:szCs w:val="24"/>
-              </w:rPr>
-              <w:t>: "prueba@gmail.com",</w:t>
-            </w:r>
-          </w:p>
-          <w:p>
-            <w:pPr>
-              <w:cnfStyle w:val="000000100000" w:firstRow="0" w:lastRow="0" w:firstColumn="0" w:lastColumn="0" w:oddVBand="0" w:evenVBand="0" w:oddHBand="1" w:evenHBand="0" w:firstRowFirstColumn="0" w:firstRowLastColumn="0" w:lastRowFirstColumn="0" w:lastRowLastColumn="0"/>
-              <w:rPr>
-                <w:sz w:val="24"/>
-                <w:szCs w:val="24"/>
-              </w:rPr>
-            </w:pPr>
-            <w:proofErr w:type="spellStart"/>
-            <w:r>
-              <w:rPr>
-                <w:sz w:val="24"/>
-                <w:szCs w:val="24"/>
-              </w:rPr>
-              <w:t>Pass_User</w:t>
-            </w:r>
-            <w:proofErr w:type="spellEnd"/>
-            <w:r>
-              <w:rPr>
-                <w:sz w:val="24"/>
-                <w:szCs w:val="24"/>
-              </w:rPr>
-              <w:t>: "1234567890"</w:t>
-            </w:r>
-          </w:p>
-          <w:p>
-            <w:pPr>
-              <w:cnfStyle w:val="000000100000" w:firstRow="0" w:lastRow="0" w:firstColumn="0" w:lastColumn="0" w:oddVBand="0" w:evenVBand="0" w:oddHBand="1" w:evenHBand="0" w:firstRowFirstColumn="0" w:firstRowLastColumn="0" w:lastRowFirstColumn="0" w:lastRowLastColumn="0"/>
-              <w:rPr>
-                <w:sz w:val="24"/>
-                <w:szCs w:val="24"/>
-              </w:rPr>
-            </w:pPr>
-            <w:r>
-              <w:rPr>
-                <w:sz w:val="24"/>
-                <w:szCs w:val="24"/>
+            <w:r>
+              <w:rPr>
+                <w:sz w:val="24"/>
+                <w:szCs w:val="24"/>
+              </w:rPr>
+              <w:t>Ema_User: "prueba@gmail.com",</w:t>
+            </w:r>
+          </w:p>
+          <w:p>
+            <w:pPr>
+              <w:cnfStyle w:val="000000100000" w:firstRow="0" w:lastRow="0" w:firstColumn="0" w:lastColumn="0" w:oddVBand="0" w:evenVBand="0" w:oddHBand="1" w:evenHBand="0" w:firstRowFirstColumn="0" w:firstRowLastColumn="0" w:lastRowFirstColumn="0" w:lastRowLastColumn="0"/>
+              <w:rPr>
+                <w:sz w:val="24"/>
+                <w:szCs w:val="24"/>
+                <w:lang w:val="en-US"/>
+              </w:rPr>
+            </w:pPr>
+            <w:r>
+              <w:rPr>
+                <w:sz w:val="24"/>
+                <w:szCs w:val="24"/>
+                <w:lang w:val="en-US"/>
+              </w:rPr>
+              <w:t>Pass_User: "1234567890"</w:t>
+            </w:r>
+          </w:p>
+          <w:p>
+            <w:pPr>
+              <w:cnfStyle w:val="000000100000" w:firstRow="0" w:lastRow="0" w:firstColumn="0" w:lastColumn="0" w:oddVBand="0" w:evenVBand="0" w:oddHBand="1" w:evenHBand="0" w:firstRowFirstColumn="0" w:firstRowLastColumn="0" w:lastRowFirstColumn="0" w:lastRowLastColumn="0"/>
+              <w:rPr>
+                <w:sz w:val="24"/>
+                <w:szCs w:val="24"/>
+                <w:lang w:val="en-US"/>
+              </w:rPr>
+            </w:pPr>
+            <w:r>
+              <w:rPr>
+                <w:sz w:val="24"/>
+                <w:szCs w:val="24"/>
+                <w:lang w:val="en-US"/>
               </w:rPr>
               <w:t>}</w:t>
             </w:r>
@@ -3875,80 +3524,26 @@
               <w:rPr>
                 <w:sz w:val="24"/>
                 <w:szCs w:val="24"/>
-              </w:rPr>
-            </w:pPr>
-          </w:p>
-          <w:p>
-            <w:pPr>
-              <w:cnfStyle w:val="000000100000" w:firstRow="0" w:lastRow="0" w:firstColumn="0" w:lastColumn="0" w:oddVBand="0" w:evenVBand="0" w:oddHBand="1" w:evenHBand="0" w:firstRowFirstColumn="0" w:firstRowLastColumn="0" w:lastRowFirstColumn="0" w:lastRowLastColumn="0"/>
-              <w:rPr>
-                <w:sz w:val="24"/>
-                <w:szCs w:val="24"/>
-              </w:rPr>
-            </w:pPr>
-            <w:proofErr w:type="spellStart"/>
-            <w:r>
-              <w:rPr>
-                <w:sz w:val="24"/>
-                <w:szCs w:val="24"/>
-              </w:rPr>
-              <w:t>fetch</w:t>
-            </w:r>
-            <w:proofErr w:type="spellEnd"/>
-            <w:r>
-              <w:rPr>
-                <w:sz w:val="24"/>
-                <w:szCs w:val="24"/>
-              </w:rPr>
-              <w:t>('http://127.0.0.1:3000/api/</w:t>
-            </w:r>
-            <w:proofErr w:type="spellStart"/>
-            <w:r>
-              <w:rPr>
-                <w:sz w:val="24"/>
-                <w:szCs w:val="24"/>
-              </w:rPr>
-              <w:t>users</w:t>
-            </w:r>
-            <w:proofErr w:type="spellEnd"/>
-            <w:r>
-              <w:rPr>
-                <w:sz w:val="24"/>
-                <w:szCs w:val="24"/>
-              </w:rPr>
-              <w:t>/</w:t>
-            </w:r>
-            <w:proofErr w:type="spellStart"/>
-            <w:r>
-              <w:rPr>
-                <w:sz w:val="24"/>
-                <w:szCs w:val="24"/>
-              </w:rPr>
-              <w:t>login</w:t>
-            </w:r>
-            <w:proofErr w:type="spellEnd"/>
-            <w:r>
-              <w:rPr>
-                <w:sz w:val="24"/>
-                <w:szCs w:val="24"/>
-              </w:rPr>
-              <w:t>/</w:t>
-            </w:r>
-            <w:proofErr w:type="spellStart"/>
-            <w:r>
-              <w:rPr>
-                <w:sz w:val="24"/>
-                <w:szCs w:val="24"/>
-              </w:rPr>
-              <w:t>verify</w:t>
-            </w:r>
-            <w:proofErr w:type="spellEnd"/>
-            <w:r>
-              <w:rPr>
-                <w:sz w:val="24"/>
-                <w:szCs w:val="24"/>
-              </w:rPr>
-              <w:t>', {</w:t>
+                <w:lang w:val="en-US"/>
+              </w:rPr>
+            </w:pPr>
+          </w:p>
+          <w:p>
+            <w:pPr>
+              <w:cnfStyle w:val="000000100000" w:firstRow="0" w:lastRow="0" w:firstColumn="0" w:lastColumn="0" w:oddVBand="0" w:evenVBand="0" w:oddHBand="1" w:evenHBand="0" w:firstRowFirstColumn="0" w:firstRowLastColumn="0" w:lastRowFirstColumn="0" w:lastRowLastColumn="0"/>
+              <w:rPr>
+                <w:sz w:val="24"/>
+                <w:szCs w:val="24"/>
+                <w:lang w:val="en-US"/>
+              </w:rPr>
+            </w:pPr>
+            <w:r>
+              <w:rPr>
+                <w:sz w:val="24"/>
+                <w:szCs w:val="24"/>
+                <w:lang w:val="en-US"/>
+              </w:rPr>
+              <w:t>fetch('http://127.0.0.1:3000/api/users/login/verify', {</w:t>
             </w:r>
           </w:p>
           <w:p>
@@ -3984,115 +3579,43 @@
                 <w:szCs w:val="24"/>
                 <w:lang w:val="en-US"/>
               </w:rPr>
-              <w:t xml:space="preserve">body: </w:t>
-            </w:r>
-            <w:proofErr w:type="spellStart"/>
-            <w:r>
-              <w:rPr>
-                <w:sz w:val="24"/>
-                <w:szCs w:val="24"/>
-                <w:lang w:val="en-US"/>
-              </w:rPr>
-              <w:t>JSON.stringify</w:t>
-            </w:r>
-            <w:proofErr w:type="spellEnd"/>
-            <w:r>
-              <w:rPr>
-                <w:sz w:val="24"/>
-                <w:szCs w:val="24"/>
-                <w:lang w:val="en-US"/>
-              </w:rPr>
-              <w:t>(</w:t>
-            </w:r>
-            <w:proofErr w:type="spellStart"/>
-            <w:r>
-              <w:rPr>
-                <w:sz w:val="24"/>
-                <w:szCs w:val="24"/>
-                <w:lang w:val="en-US"/>
-              </w:rPr>
-              <w:t>datos</w:t>
-            </w:r>
-            <w:proofErr w:type="spellEnd"/>
-            <w:r>
-              <w:rPr>
-                <w:sz w:val="24"/>
-                <w:szCs w:val="24"/>
-                <w:lang w:val="en-US"/>
-              </w:rPr>
-              <w:t>),</w:t>
-            </w:r>
-          </w:p>
-          <w:p>
-            <w:pPr>
-              <w:cnfStyle w:val="000000100000" w:firstRow="0" w:lastRow="0" w:firstColumn="0" w:lastColumn="0" w:oddVBand="0" w:evenVBand="0" w:oddHBand="1" w:evenHBand="0" w:firstRowFirstColumn="0" w:firstRowLastColumn="0" w:lastRowFirstColumn="0" w:lastRowLastColumn="0"/>
-              <w:rPr>
-                <w:sz w:val="24"/>
-                <w:szCs w:val="24"/>
-                <w:lang w:val="en-US"/>
-              </w:rPr>
-            </w:pPr>
-            <w:r>
-              <w:rPr>
-                <w:sz w:val="24"/>
-                <w:szCs w:val="24"/>
-                <w:lang w:val="en-US"/>
-              </w:rPr>
-              <w:t>headers: { "Content-type": "application/</w:t>
-            </w:r>
-            <w:proofErr w:type="spellStart"/>
-            <w:r>
-              <w:rPr>
-                <w:sz w:val="24"/>
-                <w:szCs w:val="24"/>
-                <w:lang w:val="en-US"/>
-              </w:rPr>
-              <w:t>json</w:t>
-            </w:r>
-            <w:proofErr w:type="spellEnd"/>
-            <w:r>
-              <w:rPr>
-                <w:sz w:val="24"/>
-                <w:szCs w:val="24"/>
-                <w:lang w:val="en-US"/>
-              </w:rPr>
-              <w:t>; charset=UTF-8" }</w:t>
-            </w:r>
-          </w:p>
-          <w:p>
-            <w:pPr>
-              <w:cnfStyle w:val="000000100000" w:firstRow="0" w:lastRow="0" w:firstColumn="0" w:lastColumn="0" w:oddVBand="0" w:evenVBand="0" w:oddHBand="1" w:evenHBand="0" w:firstRowFirstColumn="0" w:firstRowLastColumn="0" w:lastRowFirstColumn="0" w:lastRowLastColumn="0"/>
-              <w:rPr>
-                <w:sz w:val="24"/>
-                <w:szCs w:val="24"/>
-                <w:lang w:val="en-US"/>
-              </w:rPr>
-            </w:pPr>
-            <w:r>
-              <w:rPr>
-                <w:sz w:val="24"/>
-                <w:szCs w:val="24"/>
-                <w:lang w:val="en-US"/>
-              </w:rPr>
-              <w:t>}).then(data=&gt;</w:t>
-            </w:r>
-            <w:proofErr w:type="spellStart"/>
-            <w:r>
-              <w:rPr>
-                <w:sz w:val="24"/>
-                <w:szCs w:val="24"/>
-                <w:lang w:val="en-US"/>
-              </w:rPr>
-              <w:t>data.json</w:t>
-            </w:r>
-            <w:proofErr w:type="spellEnd"/>
-            <w:r>
-              <w:rPr>
-                <w:sz w:val="24"/>
-                <w:szCs w:val="24"/>
-                <w:lang w:val="en-US"/>
-              </w:rPr>
-              <w:t>())</w:t>
+              <w:t>body: JSON.stringify(datos),</w:t>
+            </w:r>
+          </w:p>
+          <w:p>
+            <w:pPr>
+              <w:cnfStyle w:val="000000100000" w:firstRow="0" w:lastRow="0" w:firstColumn="0" w:lastColumn="0" w:oddVBand="0" w:evenVBand="0" w:oddHBand="1" w:evenHBand="0" w:firstRowFirstColumn="0" w:firstRowLastColumn="0" w:lastRowFirstColumn="0" w:lastRowLastColumn="0"/>
+              <w:rPr>
+                <w:sz w:val="24"/>
+                <w:szCs w:val="24"/>
+                <w:lang w:val="en-US"/>
+              </w:rPr>
+            </w:pPr>
+            <w:r>
+              <w:rPr>
+                <w:sz w:val="24"/>
+                <w:szCs w:val="24"/>
+                <w:lang w:val="en-US"/>
+              </w:rPr>
+              <w:t>headers: { "Content-type": "application/json; charset=UTF-8" }</w:t>
+            </w:r>
+          </w:p>
+          <w:p>
+            <w:pPr>
+              <w:cnfStyle w:val="000000100000" w:firstRow="0" w:lastRow="0" w:firstColumn="0" w:lastColumn="0" w:oddVBand="0" w:evenVBand="0" w:oddHBand="1" w:evenHBand="0" w:firstRowFirstColumn="0" w:firstRowLastColumn="0" w:lastRowFirstColumn="0" w:lastRowLastColumn="0"/>
+              <w:rPr>
+                <w:sz w:val="24"/>
+                <w:szCs w:val="24"/>
+                <w:lang w:val="en-US"/>
+              </w:rPr>
+            </w:pPr>
+            <w:r>
+              <w:rPr>
+                <w:sz w:val="24"/>
+                <w:szCs w:val="24"/>
+                <w:lang w:val="en-US"/>
+              </w:rPr>
+              <w:t>}).then(data=&gt;data.json())</w:t>
             </w:r>
           </w:p>
           <w:p>
@@ -4253,267 +3776,148 @@
                 <w:szCs w:val="24"/>
               </w:rPr>
             </w:pPr>
-            <w:proofErr w:type="spellStart"/>
-            <w:r>
-              <w:rPr>
-                <w:sz w:val="24"/>
-                <w:szCs w:val="24"/>
-              </w:rPr>
-              <w:t>Nom_User</w:t>
-            </w:r>
-            <w:proofErr w:type="spellEnd"/>
-            <w:r>
-              <w:rPr>
-                <w:sz w:val="24"/>
-                <w:szCs w:val="24"/>
-              </w:rPr>
-              <w:t>: "</w:t>
-            </w:r>
-            <w:proofErr w:type="spellStart"/>
-            <w:r>
-              <w:rPr>
-                <w:sz w:val="24"/>
-                <w:szCs w:val="24"/>
-              </w:rPr>
-              <w:t>user</w:t>
-            </w:r>
-            <w:proofErr w:type="spellEnd"/>
-            <w:r>
-              <w:rPr>
-                <w:sz w:val="24"/>
-                <w:szCs w:val="24"/>
-              </w:rPr>
-              <w:t>",</w:t>
-            </w:r>
-          </w:p>
-          <w:p>
-            <w:pPr>
-              <w:cnfStyle w:val="000000000000" w:firstRow="0" w:lastRow="0" w:firstColumn="0" w:lastColumn="0" w:oddVBand="0" w:evenVBand="0" w:oddHBand="0" w:evenHBand="0" w:firstRowFirstColumn="0" w:firstRowLastColumn="0" w:lastRowFirstColumn="0" w:lastRowLastColumn="0"/>
-              <w:rPr>
-                <w:sz w:val="24"/>
-                <w:szCs w:val="24"/>
-              </w:rPr>
-            </w:pPr>
-            <w:proofErr w:type="spellStart"/>
-            <w:r>
-              <w:rPr>
-                <w:sz w:val="24"/>
-                <w:szCs w:val="24"/>
-              </w:rPr>
-              <w:t>Ape_User</w:t>
-            </w:r>
-            <w:proofErr w:type="spellEnd"/>
-            <w:r>
-              <w:rPr>
-                <w:sz w:val="24"/>
-                <w:szCs w:val="24"/>
-              </w:rPr>
-              <w:t xml:space="preserve">: "apellido </w:t>
-            </w:r>
-            <w:proofErr w:type="spellStart"/>
-            <w:r>
-              <w:rPr>
-                <w:sz w:val="24"/>
-                <w:szCs w:val="24"/>
-              </w:rPr>
-              <w:t>user</w:t>
-            </w:r>
-            <w:proofErr w:type="spellEnd"/>
-            <w:r>
-              <w:rPr>
-                <w:sz w:val="24"/>
-                <w:szCs w:val="24"/>
-              </w:rPr>
-              <w:t>",</w:t>
-            </w:r>
-          </w:p>
-          <w:p>
-            <w:pPr>
-              <w:cnfStyle w:val="000000000000" w:firstRow="0" w:lastRow="0" w:firstColumn="0" w:lastColumn="0" w:oddVBand="0" w:evenVBand="0" w:oddHBand="0" w:evenHBand="0" w:firstRowFirstColumn="0" w:firstRowLastColumn="0" w:lastRowFirstColumn="0" w:lastRowLastColumn="0"/>
-              <w:rPr>
-                <w:sz w:val="24"/>
-                <w:szCs w:val="24"/>
-              </w:rPr>
-            </w:pPr>
-            <w:proofErr w:type="spellStart"/>
-            <w:r>
-              <w:rPr>
-                <w:sz w:val="24"/>
-                <w:szCs w:val="24"/>
-              </w:rPr>
-              <w:t>Tel_User</w:t>
-            </w:r>
-            <w:proofErr w:type="spellEnd"/>
-            <w:r>
-              <w:rPr>
-                <w:sz w:val="24"/>
-                <w:szCs w:val="24"/>
-              </w:rPr>
-              <w:t>: "</w:t>
-            </w:r>
-            <w:proofErr w:type="spellStart"/>
-            <w:r>
-              <w:rPr>
-                <w:sz w:val="24"/>
-                <w:szCs w:val="24"/>
-              </w:rPr>
-              <w:t>telefono</w:t>
-            </w:r>
-            <w:proofErr w:type="spellEnd"/>
-            <w:r>
-              <w:rPr>
-                <w:sz w:val="24"/>
-                <w:szCs w:val="24"/>
-              </w:rPr>
-              <w:t>",</w:t>
-            </w:r>
-          </w:p>
-          <w:p>
-            <w:pPr>
-              <w:cnfStyle w:val="000000000000" w:firstRow="0" w:lastRow="0" w:firstColumn="0" w:lastColumn="0" w:oddVBand="0" w:evenVBand="0" w:oddHBand="0" w:evenHBand="0" w:firstRowFirstColumn="0" w:firstRowLastColumn="0" w:lastRowFirstColumn="0" w:lastRowLastColumn="0"/>
-              <w:rPr>
-                <w:sz w:val="24"/>
-                <w:szCs w:val="24"/>
-              </w:rPr>
-            </w:pPr>
-            <w:proofErr w:type="spellStart"/>
-            <w:r>
-              <w:rPr>
-                <w:sz w:val="24"/>
-                <w:szCs w:val="24"/>
-              </w:rPr>
-              <w:t>Ema_User</w:t>
-            </w:r>
-            <w:proofErr w:type="spellEnd"/>
-            <w:r>
-              <w:rPr>
-                <w:sz w:val="24"/>
-                <w:szCs w:val="24"/>
-              </w:rPr>
-              <w:t>: "prueba@gmail.com",</w:t>
-            </w:r>
-          </w:p>
-          <w:p>
-            <w:pPr>
-              <w:cnfStyle w:val="000000000000" w:firstRow="0" w:lastRow="0" w:firstColumn="0" w:lastColumn="0" w:oddVBand="0" w:evenVBand="0" w:oddHBand="0" w:evenHBand="0" w:firstRowFirstColumn="0" w:firstRowLastColumn="0" w:lastRowFirstColumn="0" w:lastRowLastColumn="0"/>
-              <w:rPr>
-                <w:sz w:val="24"/>
-                <w:szCs w:val="24"/>
-                <w:lang w:val="en-US"/>
-              </w:rPr>
-            </w:pPr>
-            <w:proofErr w:type="spellStart"/>
-            <w:r>
-              <w:rPr>
-                <w:sz w:val="24"/>
-                <w:szCs w:val="24"/>
-                <w:lang w:val="en-US"/>
-              </w:rPr>
-              <w:t>Dir_User</w:t>
-            </w:r>
-            <w:proofErr w:type="spellEnd"/>
-            <w:r>
-              <w:rPr>
-                <w:sz w:val="24"/>
-                <w:szCs w:val="24"/>
-                <w:lang w:val="en-US"/>
-              </w:rPr>
-              <w:t>: "567 Pine Ave",</w:t>
-            </w:r>
-          </w:p>
-          <w:p>
-            <w:pPr>
-              <w:cnfStyle w:val="000000000000" w:firstRow="0" w:lastRow="0" w:firstColumn="0" w:lastColumn="0" w:oddVBand="0" w:evenVBand="0" w:oddHBand="0" w:evenHBand="0" w:firstRowFirstColumn="0" w:firstRowLastColumn="0" w:lastRowFirstColumn="0" w:lastRowLastColumn="0"/>
-              <w:rPr>
-                <w:sz w:val="24"/>
-                <w:szCs w:val="24"/>
-                <w:lang w:val="en-US"/>
-              </w:rPr>
-            </w:pPr>
-            <w:proofErr w:type="spellStart"/>
-            <w:r>
-              <w:rPr>
-                <w:sz w:val="24"/>
-                <w:szCs w:val="24"/>
-                <w:lang w:val="en-US"/>
-              </w:rPr>
-              <w:t>Pass_User</w:t>
-            </w:r>
-            <w:proofErr w:type="spellEnd"/>
-            <w:r>
-              <w:rPr>
-                <w:sz w:val="24"/>
-                <w:szCs w:val="24"/>
-                <w:lang w:val="en-US"/>
-              </w:rPr>
-              <w:t>: "1234567890",</w:t>
-            </w:r>
-          </w:p>
-          <w:p>
-            <w:pPr>
-              <w:cnfStyle w:val="000000000000" w:firstRow="0" w:lastRow="0" w:firstColumn="0" w:lastColumn="0" w:oddVBand="0" w:evenVBand="0" w:oddHBand="0" w:evenHBand="0" w:firstRowFirstColumn="0" w:firstRowLastColumn="0" w:lastRowFirstColumn="0" w:lastRowLastColumn="0"/>
-              <w:rPr>
-                <w:sz w:val="24"/>
-                <w:szCs w:val="24"/>
-                <w:lang w:val="en-US"/>
-              </w:rPr>
-            </w:pPr>
-            <w:proofErr w:type="spellStart"/>
-            <w:r>
-              <w:rPr>
-                <w:sz w:val="24"/>
-                <w:szCs w:val="24"/>
-                <w:lang w:val="en-US"/>
-              </w:rPr>
-              <w:t>Fot_Per_User</w:t>
-            </w:r>
-            <w:proofErr w:type="spellEnd"/>
-            <w:r>
-              <w:rPr>
-                <w:sz w:val="24"/>
-                <w:szCs w:val="24"/>
-                <w:lang w:val="en-US"/>
-              </w:rPr>
-              <w:t>: "https://example.com/user20.jpg",</w:t>
-            </w:r>
-          </w:p>
-          <w:p>
-            <w:pPr>
-              <w:cnfStyle w:val="000000000000" w:firstRow="0" w:lastRow="0" w:firstColumn="0" w:lastColumn="0" w:oddVBand="0" w:evenVBand="0" w:oddHBand="0" w:evenHBand="0" w:firstRowFirstColumn="0" w:firstRowLastColumn="0" w:lastRowFirstColumn="0" w:lastRowLastColumn="0"/>
-              <w:rPr>
-                <w:sz w:val="24"/>
-                <w:szCs w:val="24"/>
-              </w:rPr>
-            </w:pPr>
-            <w:proofErr w:type="spellStart"/>
-            <w:r>
-              <w:rPr>
-                <w:sz w:val="24"/>
-                <w:szCs w:val="24"/>
-              </w:rPr>
-              <w:t>Rol_User_Fk</w:t>
-            </w:r>
-            <w:proofErr w:type="spellEnd"/>
-            <w:r>
-              <w:rPr>
-                <w:sz w:val="24"/>
-                <w:szCs w:val="24"/>
-              </w:rPr>
-              <w:t>: "1"</w:t>
-            </w:r>
-          </w:p>
-          <w:p>
-            <w:pPr>
-              <w:cnfStyle w:val="000000000000" w:firstRow="0" w:lastRow="0" w:firstColumn="0" w:lastColumn="0" w:oddVBand="0" w:evenVBand="0" w:oddHBand="0" w:evenHBand="0" w:firstRowFirstColumn="0" w:firstRowLastColumn="0" w:lastRowFirstColumn="0" w:lastRowLastColumn="0"/>
-              <w:rPr>
-                <w:sz w:val="24"/>
-                <w:szCs w:val="24"/>
-              </w:rPr>
-            </w:pPr>
-            <w:r>
-              <w:rPr>
-                <w:sz w:val="24"/>
-                <w:szCs w:val="24"/>
+            <w:r>
+              <w:rPr>
+                <w:sz w:val="24"/>
+                <w:szCs w:val="24"/>
+              </w:rPr>
+              <w:t>Nom_User: "user",</w:t>
+            </w:r>
+          </w:p>
+          <w:p>
+            <w:pPr>
+              <w:cnfStyle w:val="000000000000" w:firstRow="0" w:lastRow="0" w:firstColumn="0" w:lastColumn="0" w:oddVBand="0" w:evenVBand="0" w:oddHBand="0" w:evenHBand="0" w:firstRowFirstColumn="0" w:firstRowLastColumn="0" w:lastRowFirstColumn="0" w:lastRowLastColumn="0"/>
+              <w:rPr>
+                <w:sz w:val="24"/>
+                <w:szCs w:val="24"/>
+              </w:rPr>
+            </w:pPr>
+            <w:r>
+              <w:rPr>
+                <w:sz w:val="24"/>
+                <w:szCs w:val="24"/>
+              </w:rPr>
+              <w:t>Ape_User: "apellido user",</w:t>
+            </w:r>
+          </w:p>
+          <w:p>
+            <w:pPr>
+              <w:cnfStyle w:val="000000000000" w:firstRow="0" w:lastRow="0" w:firstColumn="0" w:lastColumn="0" w:oddVBand="0" w:evenVBand="0" w:oddHBand="0" w:evenHBand="0" w:firstRowFirstColumn="0" w:firstRowLastColumn="0" w:lastRowFirstColumn="0" w:lastRowLastColumn="0"/>
+              <w:rPr>
+                <w:sz w:val="24"/>
+                <w:szCs w:val="24"/>
+              </w:rPr>
+            </w:pPr>
+            <w:r>
+              <w:rPr>
+                <w:sz w:val="24"/>
+                <w:szCs w:val="24"/>
+              </w:rPr>
+              <w:t>Tel_User: "telefono",</w:t>
+            </w:r>
+          </w:p>
+          <w:p>
+            <w:pPr>
+              <w:cnfStyle w:val="000000000000" w:firstRow="0" w:lastRow="0" w:firstColumn="0" w:lastColumn="0" w:oddVBand="0" w:evenVBand="0" w:oddHBand="0" w:evenHBand="0" w:firstRowFirstColumn="0" w:firstRowLastColumn="0" w:lastRowFirstColumn="0" w:lastRowLastColumn="0"/>
+              <w:rPr>
+                <w:sz w:val="24"/>
+                <w:szCs w:val="24"/>
+              </w:rPr>
+            </w:pPr>
+            <w:r>
+              <w:rPr>
+                <w:sz w:val="24"/>
+                <w:szCs w:val="24"/>
+              </w:rPr>
+              <w:t>Ema_User: "prueba@gmail.com",</w:t>
+            </w:r>
+          </w:p>
+          <w:p>
+            <w:pPr>
+              <w:cnfStyle w:val="000000000000" w:firstRow="0" w:lastRow="0" w:firstColumn="0" w:lastColumn="0" w:oddVBand="0" w:evenVBand="0" w:oddHBand="0" w:evenHBand="0" w:firstRowFirstColumn="0" w:firstRowLastColumn="0" w:lastRowFirstColumn="0" w:lastRowLastColumn="0"/>
+              <w:rPr>
+                <w:sz w:val="24"/>
+                <w:szCs w:val="24"/>
+                <w:lang w:val="en-US"/>
+              </w:rPr>
+            </w:pPr>
+            <w:r>
+              <w:rPr>
+                <w:sz w:val="24"/>
+                <w:szCs w:val="24"/>
+                <w:lang w:val="en-US"/>
+              </w:rPr>
+              <w:t>Dir_User: "567 Pine Ave",</w:t>
+            </w:r>
+          </w:p>
+          <w:p>
+            <w:pPr>
+              <w:cnfStyle w:val="000000000000" w:firstRow="0" w:lastRow="0" w:firstColumn="0" w:lastColumn="0" w:oddVBand="0" w:evenVBand="0" w:oddHBand="0" w:evenHBand="0" w:firstRowFirstColumn="0" w:firstRowLastColumn="0" w:lastRowFirstColumn="0" w:lastRowLastColumn="0"/>
+              <w:rPr>
+                <w:sz w:val="24"/>
+                <w:szCs w:val="24"/>
+                <w:lang w:val="en-US"/>
+              </w:rPr>
+            </w:pPr>
+            <w:r>
+              <w:rPr>
+                <w:sz w:val="24"/>
+                <w:szCs w:val="24"/>
+                <w:lang w:val="en-US"/>
+              </w:rPr>
+              <w:t>Pass_User: "1234567890",</w:t>
+            </w:r>
+          </w:p>
+          <w:p>
+            <w:pPr>
+              <w:cnfStyle w:val="000000000000" w:firstRow="0" w:lastRow="0" w:firstColumn="0" w:lastColumn="0" w:oddVBand="0" w:evenVBand="0" w:oddHBand="0" w:evenHBand="0" w:firstRowFirstColumn="0" w:firstRowLastColumn="0" w:lastRowFirstColumn="0" w:lastRowLastColumn="0"/>
+              <w:rPr>
+                <w:sz w:val="24"/>
+                <w:szCs w:val="24"/>
+                <w:lang w:val="en-US"/>
+              </w:rPr>
+            </w:pPr>
+            <w:r>
+              <w:rPr>
+                <w:sz w:val="24"/>
+                <w:szCs w:val="24"/>
+                <w:lang w:val="en-US"/>
+              </w:rPr>
+              <w:t>Fot_Per_User: "https://example.com/user20.jpg",</w:t>
+            </w:r>
+          </w:p>
+          <w:p>
+            <w:pPr>
+              <w:cnfStyle w:val="000000000000" w:firstRow="0" w:lastRow="0" w:firstColumn="0" w:lastColumn="0" w:oddVBand="0" w:evenVBand="0" w:oddHBand="0" w:evenHBand="0" w:firstRowFirstColumn="0" w:firstRowLastColumn="0" w:lastRowFirstColumn="0" w:lastRowLastColumn="0"/>
+              <w:rPr>
+                <w:sz w:val="24"/>
+                <w:szCs w:val="24"/>
+                <w:lang w:val="en-US"/>
+              </w:rPr>
+            </w:pPr>
+            <w:r>
+              <w:rPr>
+                <w:sz w:val="24"/>
+                <w:szCs w:val="24"/>
+                <w:lang w:val="en-US"/>
+              </w:rPr>
+              <w:t>Rol_User_Fk: "1"</w:t>
+            </w:r>
+          </w:p>
+          <w:p>
+            <w:pPr>
+              <w:cnfStyle w:val="000000000000" w:firstRow="0" w:lastRow="0" w:firstColumn="0" w:lastColumn="0" w:oddVBand="0" w:evenVBand="0" w:oddHBand="0" w:evenHBand="0" w:firstRowFirstColumn="0" w:firstRowLastColumn="0" w:lastRowFirstColumn="0" w:lastRowLastColumn="0"/>
+              <w:rPr>
+                <w:sz w:val="24"/>
+                <w:szCs w:val="24"/>
+                <w:lang w:val="en-US"/>
+              </w:rPr>
+            </w:pPr>
+            <w:r>
+              <w:rPr>
+                <w:sz w:val="24"/>
+                <w:szCs w:val="24"/>
+                <w:lang w:val="en-US"/>
               </w:rPr>
               <w:t>}</w:t>
             </w:r>
@@ -4524,64 +3928,26 @@
               <w:rPr>
                 <w:sz w:val="24"/>
                 <w:szCs w:val="24"/>
-              </w:rPr>
-            </w:pPr>
-          </w:p>
-          <w:p>
-            <w:pPr>
-              <w:cnfStyle w:val="000000000000" w:firstRow="0" w:lastRow="0" w:firstColumn="0" w:lastColumn="0" w:oddVBand="0" w:evenVBand="0" w:oddHBand="0" w:evenHBand="0" w:firstRowFirstColumn="0" w:firstRowLastColumn="0" w:lastRowFirstColumn="0" w:lastRowLastColumn="0"/>
-              <w:rPr>
-                <w:sz w:val="24"/>
-                <w:szCs w:val="24"/>
-              </w:rPr>
-            </w:pPr>
-            <w:proofErr w:type="spellStart"/>
-            <w:r>
-              <w:rPr>
-                <w:sz w:val="24"/>
-                <w:szCs w:val="24"/>
-              </w:rPr>
-              <w:t>fetch</w:t>
-            </w:r>
-            <w:proofErr w:type="spellEnd"/>
-            <w:r>
-              <w:rPr>
-                <w:sz w:val="24"/>
-                <w:szCs w:val="24"/>
-              </w:rPr>
-              <w:t>('http://127.0.0.1:3000/api/</w:t>
-            </w:r>
-            <w:proofErr w:type="spellStart"/>
-            <w:r>
-              <w:rPr>
-                <w:sz w:val="24"/>
-                <w:szCs w:val="24"/>
-              </w:rPr>
-              <w:t>users</w:t>
-            </w:r>
-            <w:proofErr w:type="spellEnd"/>
-            <w:r>
-              <w:rPr>
-                <w:sz w:val="24"/>
-                <w:szCs w:val="24"/>
-              </w:rPr>
-              <w:t>/</w:t>
-            </w:r>
-            <w:proofErr w:type="spellStart"/>
-            <w:r>
-              <w:rPr>
-                <w:sz w:val="24"/>
-                <w:szCs w:val="24"/>
-              </w:rPr>
-              <w:t>update</w:t>
-            </w:r>
-            <w:proofErr w:type="spellEnd"/>
-            <w:r>
-              <w:rPr>
-                <w:sz w:val="24"/>
-                <w:szCs w:val="24"/>
-              </w:rPr>
-              <w:t>/1234567890, {</w:t>
+                <w:lang w:val="en-US"/>
+              </w:rPr>
+            </w:pPr>
+          </w:p>
+          <w:p>
+            <w:pPr>
+              <w:cnfStyle w:val="000000000000" w:firstRow="0" w:lastRow="0" w:firstColumn="0" w:lastColumn="0" w:oddVBand="0" w:evenVBand="0" w:oddHBand="0" w:evenHBand="0" w:firstRowFirstColumn="0" w:firstRowLastColumn="0" w:lastRowFirstColumn="0" w:lastRowLastColumn="0"/>
+              <w:rPr>
+                <w:sz w:val="24"/>
+                <w:szCs w:val="24"/>
+                <w:lang w:val="en-US"/>
+              </w:rPr>
+            </w:pPr>
+            <w:r>
+              <w:rPr>
+                <w:sz w:val="24"/>
+                <w:szCs w:val="24"/>
+                <w:lang w:val="en-US"/>
+              </w:rPr>
+              <w:t>fetch('http://127.0.0.1:3000/api/users/update/1234567890, {</w:t>
             </w:r>
           </w:p>
           <w:p>
@@ -4617,115 +3983,43 @@
                 <w:szCs w:val="24"/>
                 <w:lang w:val="en-US"/>
               </w:rPr>
-              <w:t xml:space="preserve">body: </w:t>
-            </w:r>
-            <w:proofErr w:type="spellStart"/>
-            <w:r>
-              <w:rPr>
-                <w:sz w:val="24"/>
-                <w:szCs w:val="24"/>
-                <w:lang w:val="en-US"/>
-              </w:rPr>
-              <w:t>JSON.stringify</w:t>
-            </w:r>
-            <w:proofErr w:type="spellEnd"/>
-            <w:r>
-              <w:rPr>
-                <w:sz w:val="24"/>
-                <w:szCs w:val="24"/>
-                <w:lang w:val="en-US"/>
-              </w:rPr>
-              <w:t>(</w:t>
-            </w:r>
-            <w:proofErr w:type="spellStart"/>
-            <w:r>
-              <w:rPr>
-                <w:sz w:val="24"/>
-                <w:szCs w:val="24"/>
-                <w:lang w:val="en-US"/>
-              </w:rPr>
-              <w:t>datos</w:t>
-            </w:r>
-            <w:proofErr w:type="spellEnd"/>
-            <w:r>
-              <w:rPr>
-                <w:sz w:val="24"/>
-                <w:szCs w:val="24"/>
-                <w:lang w:val="en-US"/>
-              </w:rPr>
-              <w:t>),</w:t>
-            </w:r>
-          </w:p>
-          <w:p>
-            <w:pPr>
-              <w:cnfStyle w:val="000000000000" w:firstRow="0" w:lastRow="0" w:firstColumn="0" w:lastColumn="0" w:oddVBand="0" w:evenVBand="0" w:oddHBand="0" w:evenHBand="0" w:firstRowFirstColumn="0" w:firstRowLastColumn="0" w:lastRowFirstColumn="0" w:lastRowLastColumn="0"/>
-              <w:rPr>
-                <w:sz w:val="24"/>
-                <w:szCs w:val="24"/>
-                <w:lang w:val="en-US"/>
-              </w:rPr>
-            </w:pPr>
-            <w:r>
-              <w:rPr>
-                <w:sz w:val="24"/>
-                <w:szCs w:val="24"/>
-                <w:lang w:val="en-US"/>
-              </w:rPr>
-              <w:t>headers: { "Content-type": "application/</w:t>
-            </w:r>
-            <w:proofErr w:type="spellStart"/>
-            <w:r>
-              <w:rPr>
-                <w:sz w:val="24"/>
-                <w:szCs w:val="24"/>
-                <w:lang w:val="en-US"/>
-              </w:rPr>
-              <w:t>json</w:t>
-            </w:r>
-            <w:proofErr w:type="spellEnd"/>
-            <w:r>
-              <w:rPr>
-                <w:sz w:val="24"/>
-                <w:szCs w:val="24"/>
-                <w:lang w:val="en-US"/>
-              </w:rPr>
-              <w:t>; charset=UTF-8" }</w:t>
-            </w:r>
-          </w:p>
-          <w:p>
-            <w:pPr>
-              <w:cnfStyle w:val="000000000000" w:firstRow="0" w:lastRow="0" w:firstColumn="0" w:lastColumn="0" w:oddVBand="0" w:evenVBand="0" w:oddHBand="0" w:evenHBand="0" w:firstRowFirstColumn="0" w:firstRowLastColumn="0" w:lastRowFirstColumn="0" w:lastRowLastColumn="0"/>
-              <w:rPr>
-                <w:sz w:val="24"/>
-                <w:szCs w:val="24"/>
-                <w:lang w:val="en-US"/>
-              </w:rPr>
-            </w:pPr>
-            <w:r>
-              <w:rPr>
-                <w:sz w:val="24"/>
-                <w:szCs w:val="24"/>
-                <w:lang w:val="en-US"/>
-              </w:rPr>
-              <w:t>}).then(data=&gt;</w:t>
-            </w:r>
-            <w:proofErr w:type="spellStart"/>
-            <w:r>
-              <w:rPr>
-                <w:sz w:val="24"/>
-                <w:szCs w:val="24"/>
-                <w:lang w:val="en-US"/>
-              </w:rPr>
-              <w:t>data.json</w:t>
-            </w:r>
-            <w:proofErr w:type="spellEnd"/>
-            <w:r>
-              <w:rPr>
-                <w:sz w:val="24"/>
-                <w:szCs w:val="24"/>
-                <w:lang w:val="en-US"/>
-              </w:rPr>
-              <w:t>())</w:t>
+              <w:t>body: JSON.stringify(datos),</w:t>
+            </w:r>
+          </w:p>
+          <w:p>
+            <w:pPr>
+              <w:cnfStyle w:val="000000000000" w:firstRow="0" w:lastRow="0" w:firstColumn="0" w:lastColumn="0" w:oddVBand="0" w:evenVBand="0" w:oddHBand="0" w:evenHBand="0" w:firstRowFirstColumn="0" w:firstRowLastColumn="0" w:lastRowFirstColumn="0" w:lastRowLastColumn="0"/>
+              <w:rPr>
+                <w:sz w:val="24"/>
+                <w:szCs w:val="24"/>
+                <w:lang w:val="en-US"/>
+              </w:rPr>
+            </w:pPr>
+            <w:r>
+              <w:rPr>
+                <w:sz w:val="24"/>
+                <w:szCs w:val="24"/>
+                <w:lang w:val="en-US"/>
+              </w:rPr>
+              <w:t>headers: { "Content-type": "application/json; charset=UTF-8" }</w:t>
+            </w:r>
+          </w:p>
+          <w:p>
+            <w:pPr>
+              <w:cnfStyle w:val="000000000000" w:firstRow="0" w:lastRow="0" w:firstColumn="0" w:lastColumn="0" w:oddVBand="0" w:evenVBand="0" w:oddHBand="0" w:evenHBand="0" w:firstRowFirstColumn="0" w:firstRowLastColumn="0" w:lastRowFirstColumn="0" w:lastRowLastColumn="0"/>
+              <w:rPr>
+                <w:sz w:val="24"/>
+                <w:szCs w:val="24"/>
+                <w:lang w:val="en-US"/>
+              </w:rPr>
+            </w:pPr>
+            <w:r>
+              <w:rPr>
+                <w:sz w:val="24"/>
+                <w:szCs w:val="24"/>
+                <w:lang w:val="en-US"/>
+              </w:rPr>
+              <w:t>}).then(data=&gt;data.json())</w:t>
             </w:r>
           </w:p>
           <w:p>
@@ -4803,41 +4097,13 @@
                 <w:lang w:val="en-US"/>
               </w:rPr>
             </w:pPr>
-            <w:proofErr w:type="spellStart"/>
-            <w:r>
-              <w:rPr>
-                <w:sz w:val="24"/>
-                <w:szCs w:val="24"/>
-                <w:lang w:val="en-US"/>
-              </w:rPr>
-              <w:t>Eliminar</w:t>
-            </w:r>
-            <w:proofErr w:type="spellEnd"/>
-            <w:r>
-              <w:rPr>
-                <w:sz w:val="24"/>
-                <w:szCs w:val="24"/>
-                <w:lang w:val="en-US"/>
-              </w:rPr>
-              <w:t xml:space="preserve"> </w:t>
-            </w:r>
-            <w:proofErr w:type="spellStart"/>
-            <w:r>
-              <w:rPr>
-                <w:sz w:val="24"/>
-                <w:szCs w:val="24"/>
-                <w:lang w:val="en-US"/>
-              </w:rPr>
-              <w:t>usuarios</w:t>
-            </w:r>
-            <w:proofErr w:type="spellEnd"/>
-            <w:r>
-              <w:rPr>
-                <w:sz w:val="24"/>
-                <w:szCs w:val="24"/>
-                <w:lang w:val="en-US"/>
-              </w:rPr>
-              <w:t xml:space="preserve"> </w:t>
+            <w:r>
+              <w:rPr>
+                <w:sz w:val="24"/>
+                <w:szCs w:val="24"/>
+                <w:lang w:val="en-US"/>
+              </w:rPr>
+              <w:t xml:space="preserve">Eliminar usuarios </w:t>
             </w:r>
           </w:p>
         </w:tc>
@@ -4903,25 +4169,7 @@
                 <w:szCs w:val="24"/>
                 <w:lang w:val="en-US"/>
               </w:rPr>
-              <w:t>Fetch(‘http://127.0.0.1:3000/</w:t>
-            </w:r>
-            <w:proofErr w:type="spellStart"/>
-            <w:r>
-              <w:rPr>
-                <w:sz w:val="24"/>
-                <w:szCs w:val="24"/>
-                <w:lang w:val="en-US"/>
-              </w:rPr>
-              <w:t>api</w:t>
-            </w:r>
-            <w:proofErr w:type="spellEnd"/>
-            <w:r>
-              <w:rPr>
-                <w:sz w:val="24"/>
-                <w:szCs w:val="24"/>
-                <w:lang w:val="en-US"/>
-              </w:rPr>
-              <w:t>/users/delete/1234567890’</w:t>
+              <w:t>Fetch(‘http://127.0.0.1:3000/api/users/delete/1234567890’</w:t>
             </w:r>
             <w:r>
               <w:rPr>
@@ -4941,23 +4189,13 @@
                 <w:lang w:val="en-US"/>
               </w:rPr>
             </w:pPr>
-            <w:proofErr w:type="spellStart"/>
-            <w:r>
-              <w:rPr>
-                <w:sz w:val="24"/>
-                <w:szCs w:val="24"/>
-                <w:lang w:val="en-US"/>
-              </w:rPr>
-              <w:t>method:”DELETE</w:t>
-            </w:r>
-            <w:proofErr w:type="spellEnd"/>
-            <w:r>
-              <w:rPr>
-                <w:sz w:val="24"/>
-                <w:szCs w:val="24"/>
-                <w:lang w:val="en-US"/>
-              </w:rPr>
-              <w:t>”</w:t>
+            <w:r>
+              <w:rPr>
+                <w:sz w:val="24"/>
+                <w:szCs w:val="24"/>
+                <w:lang w:val="en-US"/>
+              </w:rPr>
+              <w:t>method:”DELETE”</w:t>
             </w:r>
           </w:p>
           <w:p>
@@ -5001,25 +4239,7 @@
                 <w:szCs w:val="24"/>
                 <w:lang w:val="en-US"/>
               </w:rPr>
-              <w:t>.then(data=&gt;</w:t>
-            </w:r>
-            <w:proofErr w:type="spellStart"/>
-            <w:r>
-              <w:rPr>
-                <w:sz w:val="24"/>
-                <w:szCs w:val="24"/>
-                <w:lang w:val="en-US"/>
-              </w:rPr>
-              <w:t>data.json</w:t>
-            </w:r>
-            <w:proofErr w:type="spellEnd"/>
-            <w:r>
-              <w:rPr>
-                <w:sz w:val="24"/>
-                <w:szCs w:val="24"/>
-                <w:lang w:val="en-US"/>
-              </w:rPr>
-              <w:t>())</w:t>
+              <w:t>.then(data=&gt;data.json())</w:t>
             </w:r>
           </w:p>
           <w:p>
@@ -5219,13 +4439,8 @@
             <w:pPr>
               <w:cnfStyle w:val="000000100000" w:firstRow="0" w:lastRow="0" w:firstColumn="0" w:lastColumn="0" w:oddVBand="0" w:evenVBand="0" w:oddHBand="1" w:evenHBand="0" w:firstRowFirstColumn="0" w:firstRowLastColumn="0" w:lastRowFirstColumn="0" w:lastRowLastColumn="0"/>
             </w:pPr>
-            <w:proofErr w:type="spellStart"/>
-            <w:r>
-              <w:t>Fetch</w:t>
-            </w:r>
-            <w:proofErr w:type="spellEnd"/>
-            <w:r>
-              <w:t>(‘http://127.0.0.1:3000/api/</w:t>
+            <w:r>
+              <w:t>Fetch(‘http://127.0.0.1:3000/api/</w:t>
             </w:r>
             <w:r>
               <w:t>rol’</w:t>
@@ -5237,29 +4452,9 @@
           <w:p>
             <w:pPr>
               <w:cnfStyle w:val="000000100000" w:firstRow="0" w:lastRow="0" w:firstColumn="0" w:lastColumn="0" w:oddVBand="0" w:evenVBand="0" w:oddHBand="1" w:evenHBand="0" w:firstRowFirstColumn="0" w:firstRowLastColumn="0" w:lastRowFirstColumn="0" w:lastRowLastColumn="0"/>
-              <w:rPr>
-                <w:lang w:val="en-US"/>
-              </w:rPr>
-            </w:pPr>
-            <w:r>
-              <w:rPr>
-                <w:lang w:val="en-US"/>
-              </w:rPr>
-              <w:t>.then(data=&gt;</w:t>
-            </w:r>
-            <w:proofErr w:type="spellStart"/>
-            <w:r>
-              <w:rPr>
-                <w:lang w:val="en-US"/>
-              </w:rPr>
-              <w:t>data.json</w:t>
-            </w:r>
-            <w:proofErr w:type="spellEnd"/>
-            <w:r>
-              <w:rPr>
-                <w:lang w:val="en-US"/>
-              </w:rPr>
-              <w:t>())</w:t>
+            </w:pPr>
+            <w:r>
+              <w:t>.then(data=&gt;data.json())</w:t>
             </w:r>
           </w:p>
           <w:p>
@@ -5477,27 +4672,14 @@
             <w:pPr>
               <w:cnfStyle w:val="000000000000" w:firstRow="0" w:lastRow="0" w:firstColumn="0" w:lastColumn="0" w:oddVBand="0" w:evenVBand="0" w:oddHBand="0" w:evenHBand="0" w:firstRowFirstColumn="0" w:firstRowLastColumn="0" w:lastRowFirstColumn="0" w:lastRowLastColumn="0"/>
             </w:pPr>
-            <w:proofErr w:type="spellStart"/>
-            <w:r>
-              <w:t>Fetch</w:t>
-            </w:r>
-            <w:proofErr w:type="spellEnd"/>
-            <w:r>
-              <w:t>(‘http://127.0.0.1:3000/api</w:t>
+            <w:r>
+              <w:t>Fetch(‘http://127.0.0.1:3000/api</w:t>
             </w:r>
             <w:r>
               <w:t>/</w:t>
             </w:r>
             <w:r>
-              <w:t>rol/</w:t>
-            </w:r>
-            <w:proofErr w:type="spellStart"/>
-            <w:r>
-              <w:t>users</w:t>
-            </w:r>
-            <w:proofErr w:type="spellEnd"/>
-            <w:r>
-              <w:t>/</w:t>
+              <w:t>rol/users/</w:t>
             </w:r>
             <w:r>
               <w:t>1234567890’</w:t>
@@ -5517,21 +4699,7 @@
               <w:rPr>
                 <w:lang w:val="en-US"/>
               </w:rPr>
-              <w:t>.then(data=&gt;</w:t>
-            </w:r>
-            <w:proofErr w:type="spellStart"/>
-            <w:r>
-              <w:rPr>
-                <w:lang w:val="en-US"/>
-              </w:rPr>
-              <w:t>data.json</w:t>
-            </w:r>
-            <w:proofErr w:type="spellEnd"/>
-            <w:r>
-              <w:rPr>
-                <w:lang w:val="en-US"/>
-              </w:rPr>
-              <w:t>())</w:t>
+              <w:t>.then(data=&gt;data.json())</w:t>
             </w:r>
           </w:p>
           <w:p>
@@ -5891,29 +5059,20 @@
                 <w:lang w:val="en-US"/>
               </w:rPr>
             </w:pPr>
-            <w:proofErr w:type="spellStart"/>
-            <w:r>
-              <w:rPr>
-                <w:lang w:val="en-US"/>
-              </w:rPr>
-              <w:t>datos</w:t>
-            </w:r>
-            <w:proofErr w:type="spellEnd"/>
-            <w:r>
-              <w:rPr>
-                <w:lang w:val="en-US"/>
-              </w:rPr>
-              <w:t>={</w:t>
-            </w:r>
-          </w:p>
-          <w:p>
-            <w:pPr>
-              <w:cnfStyle w:val="000000100000" w:firstRow="0" w:lastRow="0" w:firstColumn="0" w:lastColumn="0" w:oddVBand="0" w:evenVBand="0" w:oddHBand="1" w:evenHBand="0" w:firstRowFirstColumn="0" w:firstRowLastColumn="0" w:lastRowFirstColumn="0" w:lastRowLastColumn="0"/>
-              <w:rPr>
-                <w:lang w:val="en-US"/>
-              </w:rPr>
-            </w:pPr>
-            <w:proofErr w:type="spellStart"/>
+            <w:r>
+              <w:rPr>
+                <w:lang w:val="en-US"/>
+              </w:rPr>
+              <w:t>datos={</w:t>
+            </w:r>
+          </w:p>
+          <w:p>
+            <w:pPr>
+              <w:cnfStyle w:val="000000100000" w:firstRow="0" w:lastRow="0" w:firstColumn="0" w:lastColumn="0" w:oddVBand="0" w:evenVBand="0" w:oddHBand="1" w:evenHBand="0" w:firstRowFirstColumn="0" w:firstRowLastColumn="0" w:lastRowFirstColumn="0" w:lastRowLastColumn="0"/>
+              <w:rPr>
+                <w:lang w:val="en-US"/>
+              </w:rPr>
+            </w:pPr>
             <w:r>
               <w:rPr>
                 <w:lang w:val="en-US"/>
@@ -5926,7 +5085,6 @@
               </w:rPr>
               <w:t>Rol</w:t>
             </w:r>
-            <w:proofErr w:type="spellEnd"/>
             <w:r>
               <w:rPr>
                 <w:lang w:val="en-US"/>
@@ -5947,7 +5105,6 @@
                 <w:lang w:val="en-US"/>
               </w:rPr>
             </w:pPr>
-            <w:proofErr w:type="spellStart"/>
             <w:r>
               <w:rPr>
                 <w:lang w:val="en-US"/>
@@ -5960,7 +5117,6 @@
               </w:rPr>
               <w:t>Rol</w:t>
             </w:r>
-            <w:proofErr w:type="spellEnd"/>
             <w:r>
               <w:rPr>
                 <w:lang w:val="en-US"/>
@@ -6001,36 +5157,20 @@
               <w:rPr>
                 <w:lang w:val="en-US"/>
               </w:rPr>
-              <w:t>fetch('http://127.0.0.1:3000/</w:t>
-            </w:r>
-            <w:proofErr w:type="spellStart"/>
-            <w:r>
-              <w:rPr>
-                <w:lang w:val="en-US"/>
-              </w:rPr>
-              <w:t>api</w:t>
-            </w:r>
-            <w:proofErr w:type="spellEnd"/>
+              <w:t>fetch('http://127.0.0.1:3000/api/</w:t>
+            </w:r>
+            <w:r>
+              <w:rPr>
+                <w:lang w:val="en-US"/>
+              </w:rPr>
+              <w:t>rol</w:t>
+            </w:r>
             <w:r>
               <w:rPr>
                 <w:lang w:val="en-US"/>
               </w:rPr>
               <w:t>/</w:t>
             </w:r>
-            <w:proofErr w:type="spellStart"/>
-            <w:r>
-              <w:rPr>
-                <w:lang w:val="en-US"/>
-              </w:rPr>
-              <w:t>rol</w:t>
-            </w:r>
-            <w:proofErr w:type="spellEnd"/>
-            <w:r>
-              <w:rPr>
-                <w:lang w:val="en-US"/>
-              </w:rPr>
-              <w:t>/</w:t>
-            </w:r>
             <w:r>
               <w:rPr>
                 <w:lang w:val="en-US"/>
@@ -6069,91 +5209,35 @@
               <w:rPr>
                 <w:lang w:val="en-US"/>
               </w:rPr>
-              <w:t xml:space="preserve">body: </w:t>
-            </w:r>
-            <w:proofErr w:type="spellStart"/>
-            <w:r>
-              <w:rPr>
-                <w:lang w:val="en-US"/>
-              </w:rPr>
-              <w:t>JSON.stringify</w:t>
-            </w:r>
-            <w:proofErr w:type="spellEnd"/>
-            <w:r>
-              <w:rPr>
-                <w:lang w:val="en-US"/>
-              </w:rPr>
-              <w:t>(</w:t>
-            </w:r>
-            <w:proofErr w:type="spellStart"/>
-            <w:r>
-              <w:rPr>
-                <w:lang w:val="en-US"/>
-              </w:rPr>
-              <w:t>datos</w:t>
-            </w:r>
-            <w:proofErr w:type="spellEnd"/>
-            <w:r>
-              <w:rPr>
-                <w:lang w:val="en-US"/>
-              </w:rPr>
-              <w:t>),</w:t>
-            </w:r>
-          </w:p>
-          <w:p>
-            <w:pPr>
-              <w:cnfStyle w:val="000000100000" w:firstRow="0" w:lastRow="0" w:firstColumn="0" w:lastColumn="0" w:oddVBand="0" w:evenVBand="0" w:oddHBand="1" w:evenHBand="0" w:firstRowFirstColumn="0" w:firstRowLastColumn="0" w:lastRowFirstColumn="0" w:lastRowLastColumn="0"/>
-              <w:rPr>
-                <w:lang w:val="en-US"/>
-              </w:rPr>
-            </w:pPr>
-            <w:r>
-              <w:rPr>
-                <w:lang w:val="en-US"/>
-              </w:rPr>
-              <w:t>headers: { "Content-type": "application/</w:t>
-            </w:r>
-            <w:proofErr w:type="spellStart"/>
-            <w:r>
-              <w:rPr>
-                <w:lang w:val="en-US"/>
-              </w:rPr>
-              <w:t>json</w:t>
-            </w:r>
-            <w:proofErr w:type="spellEnd"/>
-            <w:r>
-              <w:rPr>
-                <w:lang w:val="en-US"/>
-              </w:rPr>
-              <w:t>; charset=UTF-8" }</w:t>
-            </w:r>
-          </w:p>
-          <w:p>
-            <w:pPr>
-              <w:cnfStyle w:val="000000100000" w:firstRow="0" w:lastRow="0" w:firstColumn="0" w:lastColumn="0" w:oddVBand="0" w:evenVBand="0" w:oddHBand="1" w:evenHBand="0" w:firstRowFirstColumn="0" w:firstRowLastColumn="0" w:lastRowFirstColumn="0" w:lastRowLastColumn="0"/>
-              <w:rPr>
-                <w:lang w:val="en-US"/>
-              </w:rPr>
-            </w:pPr>
-            <w:r>
-              <w:rPr>
-                <w:lang w:val="en-US"/>
-              </w:rPr>
-              <w:t>}).then(data=&gt;</w:t>
-            </w:r>
-            <w:proofErr w:type="spellStart"/>
-            <w:r>
-              <w:rPr>
-                <w:lang w:val="en-US"/>
-              </w:rPr>
-              <w:t>data.json</w:t>
-            </w:r>
-            <w:proofErr w:type="spellEnd"/>
-            <w:r>
-              <w:rPr>
-                <w:lang w:val="en-US"/>
-              </w:rPr>
-              <w:t>())</w:t>
+              <w:t>body: JSON.stringify(datos),</w:t>
+            </w:r>
+          </w:p>
+          <w:p>
+            <w:pPr>
+              <w:cnfStyle w:val="000000100000" w:firstRow="0" w:lastRow="0" w:firstColumn="0" w:lastColumn="0" w:oddVBand="0" w:evenVBand="0" w:oddHBand="1" w:evenHBand="0" w:firstRowFirstColumn="0" w:firstRowLastColumn="0" w:lastRowFirstColumn="0" w:lastRowLastColumn="0"/>
+              <w:rPr>
+                <w:lang w:val="en-US"/>
+              </w:rPr>
+            </w:pPr>
+            <w:r>
+              <w:rPr>
+                <w:lang w:val="en-US"/>
+              </w:rPr>
+              <w:t>headers: { "Content-type": "application/json; charset=UTF-8" }</w:t>
+            </w:r>
+          </w:p>
+          <w:p>
+            <w:pPr>
+              <w:cnfStyle w:val="000000100000" w:firstRow="0" w:lastRow="0" w:firstColumn="0" w:lastColumn="0" w:oddVBand="0" w:evenVBand="0" w:oddHBand="1" w:evenHBand="0" w:firstRowFirstColumn="0" w:firstRowLastColumn="0" w:lastRowFirstColumn="0" w:lastRowLastColumn="0"/>
+              <w:rPr>
+                <w:lang w:val="en-US"/>
+              </w:rPr>
+            </w:pPr>
+            <w:r>
+              <w:rPr>
+                <w:lang w:val="en-US"/>
+              </w:rPr>
+              <w:t>}).then(data=&gt;data.json())</w:t>
             </w:r>
           </w:p>
           <w:p>
@@ -7221,41 +6305,25 @@
                 <w:lang w:val="en-US"/>
               </w:rPr>
             </w:pPr>
-            <w:proofErr w:type="spellStart"/>
-            <w:r>
-              <w:rPr>
-                <w:lang w:val="en-US"/>
-              </w:rPr>
-              <w:t>datos</w:t>
-            </w:r>
-            <w:proofErr w:type="spellEnd"/>
-            <w:r>
-              <w:rPr>
-                <w:lang w:val="en-US"/>
-              </w:rPr>
-              <w:t>={</w:t>
-            </w:r>
-          </w:p>
-          <w:p>
-            <w:pPr>
-              <w:cnfStyle w:val="000000000000" w:firstRow="0" w:lastRow="0" w:firstColumn="0" w:lastColumn="0" w:oddVBand="0" w:evenVBand="0" w:oddHBand="0" w:evenHBand="0" w:firstRowFirstColumn="0" w:firstRowLastColumn="0" w:lastRowFirstColumn="0" w:lastRowLastColumn="0"/>
-              <w:rPr>
-                <w:lang w:val="en-US"/>
-              </w:rPr>
-            </w:pPr>
-            <w:proofErr w:type="spellStart"/>
-            <w:r>
-              <w:rPr>
-                <w:lang w:val="en-US"/>
-              </w:rPr>
-              <w:t>Id_Rol</w:t>
-            </w:r>
-            <w:proofErr w:type="spellEnd"/>
-            <w:r>
-              <w:rPr>
-                <w:lang w:val="en-US"/>
-              </w:rPr>
-              <w:t xml:space="preserve">: </w:t>
+            <w:r>
+              <w:rPr>
+                <w:lang w:val="en-US"/>
+              </w:rPr>
+              <w:t>datos={</w:t>
+            </w:r>
+          </w:p>
+          <w:p>
+            <w:pPr>
+              <w:cnfStyle w:val="000000000000" w:firstRow="0" w:lastRow="0" w:firstColumn="0" w:lastColumn="0" w:oddVBand="0" w:evenVBand="0" w:oddHBand="0" w:evenHBand="0" w:firstRowFirstColumn="0" w:firstRowLastColumn="0" w:lastRowFirstColumn="0" w:lastRowLastColumn="0"/>
+              <w:rPr>
+                <w:lang w:val="en-US"/>
+              </w:rPr>
+            </w:pPr>
+            <w:r>
+              <w:rPr>
+                <w:lang w:val="en-US"/>
+              </w:rPr>
+              <w:t xml:space="preserve">Id_Rol: </w:t>
             </w:r>
             <w:r>
               <w:rPr>
@@ -7271,19 +6339,11 @@
                 <w:lang w:val="en-US"/>
               </w:rPr>
             </w:pPr>
-            <w:proofErr w:type="spellStart"/>
-            <w:r>
-              <w:rPr>
-                <w:lang w:val="en-US"/>
-              </w:rPr>
-              <w:t>Nom_Rol</w:t>
-            </w:r>
-            <w:proofErr w:type="spellEnd"/>
-            <w:r>
-              <w:rPr>
-                <w:lang w:val="en-US"/>
-              </w:rPr>
-              <w:t>: "user",</w:t>
+            <w:r>
+              <w:rPr>
+                <w:lang w:val="en-US"/>
+              </w:rPr>
+              <w:t>Nom_Rol: "user",</w:t>
             </w:r>
           </w:p>
           <w:p>
@@ -7319,36 +6379,20 @@
               <w:rPr>
                 <w:lang w:val="en-US"/>
               </w:rPr>
-              <w:t>fetch('http://127.0.0.1:3000/</w:t>
-            </w:r>
-            <w:proofErr w:type="spellStart"/>
-            <w:r>
-              <w:rPr>
-                <w:lang w:val="en-US"/>
-              </w:rPr>
-              <w:t>api</w:t>
-            </w:r>
-            <w:proofErr w:type="spellEnd"/>
+              <w:t>fetch('http://127.0.0.1:3000/api/</w:t>
+            </w:r>
+            <w:r>
+              <w:rPr>
+                <w:lang w:val="en-US"/>
+              </w:rPr>
+              <w:t>rol</w:t>
+            </w:r>
             <w:r>
               <w:rPr>
                 <w:lang w:val="en-US"/>
               </w:rPr>
               <w:t>/</w:t>
             </w:r>
-            <w:proofErr w:type="spellStart"/>
-            <w:r>
-              <w:rPr>
-                <w:lang w:val="en-US"/>
-              </w:rPr>
-              <w:t>rol</w:t>
-            </w:r>
-            <w:proofErr w:type="spellEnd"/>
-            <w:r>
-              <w:rPr>
-                <w:lang w:val="en-US"/>
-              </w:rPr>
-              <w:t>/</w:t>
-            </w:r>
             <w:r>
               <w:rPr>
                 <w:lang w:val="en-US"/>
@@ -7399,91 +6443,35 @@
               <w:rPr>
                 <w:lang w:val="en-US"/>
               </w:rPr>
-              <w:t xml:space="preserve">body: </w:t>
-            </w:r>
-            <w:proofErr w:type="spellStart"/>
-            <w:r>
-              <w:rPr>
-                <w:lang w:val="en-US"/>
-              </w:rPr>
-              <w:t>JSON.stringify</w:t>
-            </w:r>
-            <w:proofErr w:type="spellEnd"/>
-            <w:r>
-              <w:rPr>
-                <w:lang w:val="en-US"/>
-              </w:rPr>
-              <w:t>(</w:t>
-            </w:r>
-            <w:proofErr w:type="spellStart"/>
-            <w:r>
-              <w:rPr>
-                <w:lang w:val="en-US"/>
-              </w:rPr>
-              <w:t>datos</w:t>
-            </w:r>
-            <w:proofErr w:type="spellEnd"/>
-            <w:r>
-              <w:rPr>
-                <w:lang w:val="en-US"/>
-              </w:rPr>
-              <w:t>),</w:t>
-            </w:r>
-          </w:p>
-          <w:p>
-            <w:pPr>
-              <w:cnfStyle w:val="000000000000" w:firstRow="0" w:lastRow="0" w:firstColumn="0" w:lastColumn="0" w:oddVBand="0" w:evenVBand="0" w:oddHBand="0" w:evenHBand="0" w:firstRowFirstColumn="0" w:firstRowLastColumn="0" w:lastRowFirstColumn="0" w:lastRowLastColumn="0"/>
-              <w:rPr>
-                <w:lang w:val="en-US"/>
-              </w:rPr>
-            </w:pPr>
-            <w:r>
-              <w:rPr>
-                <w:lang w:val="en-US"/>
-              </w:rPr>
-              <w:t>headers: { "Content-type": "application/</w:t>
-            </w:r>
-            <w:proofErr w:type="spellStart"/>
-            <w:r>
-              <w:rPr>
-                <w:lang w:val="en-US"/>
-              </w:rPr>
-              <w:t>json</w:t>
-            </w:r>
-            <w:proofErr w:type="spellEnd"/>
-            <w:r>
-              <w:rPr>
-                <w:lang w:val="en-US"/>
-              </w:rPr>
-              <w:t>; charset=UTF-8" }</w:t>
-            </w:r>
-          </w:p>
-          <w:p>
-            <w:pPr>
-              <w:cnfStyle w:val="000000000000" w:firstRow="0" w:lastRow="0" w:firstColumn="0" w:lastColumn="0" w:oddVBand="0" w:evenVBand="0" w:oddHBand="0" w:evenHBand="0" w:firstRowFirstColumn="0" w:firstRowLastColumn="0" w:lastRowFirstColumn="0" w:lastRowLastColumn="0"/>
-              <w:rPr>
-                <w:lang w:val="en-US"/>
-              </w:rPr>
-            </w:pPr>
-            <w:r>
-              <w:rPr>
-                <w:lang w:val="en-US"/>
-              </w:rPr>
-              <w:t>}).then(data=&gt;</w:t>
-            </w:r>
-            <w:proofErr w:type="spellStart"/>
-            <w:r>
-              <w:rPr>
-                <w:lang w:val="en-US"/>
-              </w:rPr>
-              <w:t>data.json</w:t>
-            </w:r>
-            <w:proofErr w:type="spellEnd"/>
-            <w:r>
-              <w:rPr>
-                <w:lang w:val="en-US"/>
-              </w:rPr>
-              <w:t>())</w:t>
+              <w:t>body: JSON.stringify(datos),</w:t>
+            </w:r>
+          </w:p>
+          <w:p>
+            <w:pPr>
+              <w:cnfStyle w:val="000000000000" w:firstRow="0" w:lastRow="0" w:firstColumn="0" w:lastColumn="0" w:oddVBand="0" w:evenVBand="0" w:oddHBand="0" w:evenHBand="0" w:firstRowFirstColumn="0" w:firstRowLastColumn="0" w:lastRowFirstColumn="0" w:lastRowLastColumn="0"/>
+              <w:rPr>
+                <w:lang w:val="en-US"/>
+              </w:rPr>
+            </w:pPr>
+            <w:r>
+              <w:rPr>
+                <w:lang w:val="en-US"/>
+              </w:rPr>
+              <w:t>headers: { "Content-type": "application/json; charset=UTF-8" }</w:t>
+            </w:r>
+          </w:p>
+          <w:p>
+            <w:pPr>
+              <w:cnfStyle w:val="000000000000" w:firstRow="0" w:lastRow="0" w:firstColumn="0" w:lastColumn="0" w:oddVBand="0" w:evenVBand="0" w:oddHBand="0" w:evenHBand="0" w:firstRowFirstColumn="0" w:firstRowLastColumn="0" w:lastRowFirstColumn="0" w:lastRowLastColumn="0"/>
+              <w:rPr>
+                <w:lang w:val="en-US"/>
+              </w:rPr>
+            </w:pPr>
+            <w:r>
+              <w:rPr>
+                <w:lang w:val="en-US"/>
+              </w:rPr>
+              <w:t>}).then(data=&gt;data.json())</w:t>
             </w:r>
           </w:p>
           <w:p>
@@ -7551,28 +6539,18 @@
                 <w:lang w:val="en-US"/>
               </w:rPr>
             </w:pPr>
-            <w:proofErr w:type="spellStart"/>
-            <w:r>
-              <w:rPr>
-                <w:lang w:val="en-US"/>
-              </w:rPr>
-              <w:t>Eliminar</w:t>
-            </w:r>
-            <w:proofErr w:type="spellEnd"/>
-            <w:r>
-              <w:rPr>
-                <w:lang w:val="en-US"/>
-              </w:rPr>
-              <w:t xml:space="preserve"> </w:t>
-            </w:r>
-            <w:proofErr w:type="spellStart"/>
+            <w:r>
+              <w:rPr>
+                <w:lang w:val="en-US"/>
+              </w:rPr>
+              <w:t xml:space="preserve">Eliminar </w:t>
+            </w:r>
             <w:r>
               <w:rPr>
                 <w:lang w:val="en-US"/>
               </w:rPr>
               <w:t>ro</w:t>
             </w:r>
-            <w:proofErr w:type="spellEnd"/>
           </w:p>
         </w:tc>
         <w:tc>
@@ -7637,21 +6615,7 @@
               <w:rPr>
                 <w:lang w:val="en-US"/>
               </w:rPr>
-              <w:t>Fetch(‘http://127.0.0.1:3000/</w:t>
-            </w:r>
-            <w:proofErr w:type="spellStart"/>
-            <w:r>
-              <w:rPr>
-                <w:lang w:val="en-US"/>
-              </w:rPr>
-              <w:t>api</w:t>
-            </w:r>
-            <w:proofErr w:type="spellEnd"/>
-            <w:r>
-              <w:rPr>
-                <w:lang w:val="en-US"/>
-              </w:rPr>
-              <w:t>/</w:t>
+              <w:t>Fetch(‘http://127.0.0.1:3000/api/</w:t>
             </w:r>
             <w:r>
               <w:rPr>
@@ -7711,21 +6675,7 @@
               <w:rPr>
                 <w:lang w:val="en-US"/>
               </w:rPr>
-              <w:t>.then(data=&gt;</w:t>
-            </w:r>
-            <w:proofErr w:type="spellStart"/>
-            <w:r>
-              <w:rPr>
-                <w:lang w:val="en-US"/>
-              </w:rPr>
-              <w:t>data.json</w:t>
-            </w:r>
-            <w:proofErr w:type="spellEnd"/>
-            <w:r>
-              <w:rPr>
-                <w:lang w:val="en-US"/>
-              </w:rPr>
-              <w:t>())</w:t>
+              <w:t>.then(data=&gt;data.json())</w:t>
             </w:r>
           </w:p>
           <w:p>
@@ -7916,21 +6866,11 @@
             <w:pPr>
               <w:cnfStyle w:val="000000100000" w:firstRow="0" w:lastRow="0" w:firstColumn="0" w:lastColumn="0" w:oddVBand="0" w:evenVBand="0" w:oddHBand="1" w:evenHBand="0" w:firstRowFirstColumn="0" w:firstRowLastColumn="0" w:lastRowFirstColumn="0" w:lastRowLastColumn="0"/>
             </w:pPr>
-            <w:proofErr w:type="spellStart"/>
-            <w:r>
-              <w:t>Fetch</w:t>
-            </w:r>
-            <w:proofErr w:type="spellEnd"/>
-            <w:r>
-              <w:t>(‘http://127.0.0.1:3000/api/</w:t>
-            </w:r>
-            <w:proofErr w:type="spellStart"/>
-            <w:r>
-              <w:t>notifications</w:t>
-            </w:r>
-            <w:proofErr w:type="spellEnd"/>
-            <w:r>
-              <w:t>’</w:t>
+            <w:r>
+              <w:t>Fetch(‘http://127.0.0.1:3000/api/</w:t>
+            </w:r>
+            <w:r>
+              <w:t>notifications’</w:t>
             </w:r>
             <w:r>
               <w:t>)</w:t>
@@ -7939,29 +6879,9 @@
           <w:p>
             <w:pPr>
               <w:cnfStyle w:val="000000100000" w:firstRow="0" w:lastRow="0" w:firstColumn="0" w:lastColumn="0" w:oddVBand="0" w:evenVBand="0" w:oddHBand="1" w:evenHBand="0" w:firstRowFirstColumn="0" w:firstRowLastColumn="0" w:lastRowFirstColumn="0" w:lastRowLastColumn="0"/>
-              <w:rPr>
-                <w:lang w:val="en-US"/>
-              </w:rPr>
-            </w:pPr>
-            <w:r>
-              <w:rPr>
-                <w:lang w:val="en-US"/>
-              </w:rPr>
-              <w:t>.then(data=&gt;</w:t>
-            </w:r>
-            <w:proofErr w:type="spellStart"/>
-            <w:r>
-              <w:rPr>
-                <w:lang w:val="en-US"/>
-              </w:rPr>
-              <w:t>data.json</w:t>
-            </w:r>
-            <w:proofErr w:type="spellEnd"/>
-            <w:r>
-              <w:rPr>
-                <w:lang w:val="en-US"/>
-              </w:rPr>
-              <w:t>())</w:t>
+            </w:pPr>
+            <w:r>
+              <w:t>.then(data=&gt;data.json())</w:t>
             </w:r>
           </w:p>
           <w:p>
@@ -8451,19 +7371,11 @@
                 <w:lang w:val="en-US"/>
               </w:rPr>
             </w:pPr>
-            <w:proofErr w:type="spellStart"/>
-            <w:r>
-              <w:rPr>
-                <w:lang w:val="en-US"/>
-              </w:rPr>
-              <w:t>datos</w:t>
-            </w:r>
-            <w:proofErr w:type="spellEnd"/>
-            <w:r>
-              <w:rPr>
-                <w:lang w:val="en-US"/>
-              </w:rPr>
-              <w:t>=</w:t>
+            <w:r>
+              <w:rPr>
+                <w:lang w:val="en-US"/>
+              </w:rPr>
+              <w:t>datos=</w:t>
             </w:r>
             <w:r>
               <w:rPr>
@@ -8479,103 +7391,39 @@
                 <w:lang w:val="en-US"/>
               </w:rPr>
             </w:pPr>
-            <w:proofErr w:type="spellStart"/>
-            <w:r>
-              <w:rPr>
-                <w:lang w:val="en-US"/>
-              </w:rPr>
-              <w:t>Tip_Not:"info</w:t>
-            </w:r>
-            <w:proofErr w:type="spellEnd"/>
-            <w:r>
-              <w:rPr>
-                <w:lang w:val="en-US"/>
-              </w:rPr>
-              <w:t>",</w:t>
-            </w:r>
-          </w:p>
-          <w:p>
-            <w:pPr>
-              <w:cnfStyle w:val="000000000000" w:firstRow="0" w:lastRow="0" w:firstColumn="0" w:lastColumn="0" w:oddVBand="0" w:evenVBand="0" w:oddHBand="0" w:evenHBand="0" w:firstRowFirstColumn="0" w:firstRowLastColumn="0" w:lastRowFirstColumn="0" w:lastRowLastColumn="0"/>
-              <w:rPr>
-                <w:lang w:val="en-US"/>
-              </w:rPr>
-            </w:pPr>
-            <w:r>
-              <w:rPr>
-                <w:lang w:val="en-US"/>
-              </w:rPr>
-              <w:t xml:space="preserve">  Cont_Not:"</w:t>
-            </w:r>
-            <w:proofErr w:type="spellStart"/>
-            <w:r>
-              <w:rPr>
-                <w:lang w:val="en-US"/>
-              </w:rPr>
-              <w:t>Registro</w:t>
-            </w:r>
-            <w:proofErr w:type="spellEnd"/>
-            <w:r>
-              <w:rPr>
-                <w:lang w:val="en-US"/>
-              </w:rPr>
-              <w:t xml:space="preserve"> </w:t>
-            </w:r>
-            <w:proofErr w:type="spellStart"/>
-            <w:r>
-              <w:rPr>
-                <w:lang w:val="en-US"/>
-              </w:rPr>
-              <w:t>Exitoso</w:t>
-            </w:r>
-            <w:proofErr w:type="spellEnd"/>
-            <w:r>
-              <w:rPr>
-                <w:lang w:val="en-US"/>
-              </w:rPr>
-              <w:t xml:space="preserve"> </w:t>
-            </w:r>
-            <w:proofErr w:type="spellStart"/>
-            <w:r>
-              <w:rPr>
-                <w:lang w:val="en-US"/>
-              </w:rPr>
-              <w:t>bienvenido</w:t>
-            </w:r>
-            <w:proofErr w:type="spellEnd"/>
-            <w:r>
-              <w:rPr>
-                <w:lang w:val="en-US"/>
-              </w:rPr>
-              <w:t>",</w:t>
-            </w:r>
-          </w:p>
-          <w:p>
-            <w:pPr>
-              <w:cnfStyle w:val="000000000000" w:firstRow="0" w:lastRow="0" w:firstColumn="0" w:lastColumn="0" w:oddVBand="0" w:evenVBand="0" w:oddHBand="0" w:evenHBand="0" w:firstRowFirstColumn="0" w:firstRowLastColumn="0" w:lastRowFirstColumn="0" w:lastRowLastColumn="0"/>
-              <w:rPr>
-                <w:lang w:val="en-US"/>
-              </w:rPr>
-            </w:pPr>
-            <w:r>
-              <w:rPr>
-                <w:lang w:val="en-US"/>
-              </w:rPr>
-              <w:t xml:space="preserve">  </w:t>
-            </w:r>
-            <w:proofErr w:type="spellStart"/>
-            <w:r>
-              <w:rPr>
-                <w:lang w:val="en-US"/>
-              </w:rPr>
-              <w:t>Id_UserFK</w:t>
-            </w:r>
-            <w:proofErr w:type="spellEnd"/>
-            <w:r>
-              <w:rPr>
-                <w:lang w:val="en-US"/>
-              </w:rPr>
-              <w:t xml:space="preserve"> : 1</w:t>
+            <w:r>
+              <w:rPr>
+                <w:lang w:val="en-US"/>
+              </w:rPr>
+              <w:t>Tip_Not:"info",</w:t>
+            </w:r>
+          </w:p>
+          <w:p>
+            <w:pPr>
+              <w:cnfStyle w:val="000000000000" w:firstRow="0" w:lastRow="0" w:firstColumn="0" w:lastColumn="0" w:oddVBand="0" w:evenVBand="0" w:oddHBand="0" w:evenHBand="0" w:firstRowFirstColumn="0" w:firstRowLastColumn="0" w:lastRowFirstColumn="0" w:lastRowLastColumn="0"/>
+              <w:rPr>
+                <w:lang w:val="en-US"/>
+              </w:rPr>
+            </w:pPr>
+            <w:r>
+              <w:rPr>
+                <w:lang w:val="en-US"/>
+              </w:rPr>
+              <w:t xml:space="preserve">  Cont_Not:"Registro Exitoso bienvenido",</w:t>
+            </w:r>
+          </w:p>
+          <w:p>
+            <w:pPr>
+              <w:cnfStyle w:val="000000000000" w:firstRow="0" w:lastRow="0" w:firstColumn="0" w:lastColumn="0" w:oddVBand="0" w:evenVBand="0" w:oddHBand="0" w:evenHBand="0" w:firstRowFirstColumn="0" w:firstRowLastColumn="0" w:lastRowFirstColumn="0" w:lastRowLastColumn="0"/>
+              <w:rPr>
+                <w:lang w:val="en-US"/>
+              </w:rPr>
+            </w:pPr>
+            <w:r>
+              <w:rPr>
+                <w:lang w:val="en-US"/>
+              </w:rPr>
+              <w:t xml:space="preserve">  Id_UserFK : 1</w:t>
             </w:r>
           </w:p>
           <w:p>
@@ -8611,36 +7459,20 @@
               <w:rPr>
                 <w:lang w:val="en-US"/>
               </w:rPr>
-              <w:t>fetch('http://127.0.0.1:3000/</w:t>
-            </w:r>
-            <w:proofErr w:type="spellStart"/>
-            <w:r>
-              <w:rPr>
-                <w:lang w:val="en-US"/>
-              </w:rPr>
-              <w:t>api</w:t>
-            </w:r>
-            <w:proofErr w:type="spellEnd"/>
+              <w:t>fetch('http://127.0.0.1:3000/api/</w:t>
+            </w:r>
+            <w:r>
+              <w:rPr>
+                <w:lang w:val="en-US"/>
+              </w:rPr>
+              <w:t>rol</w:t>
+            </w:r>
             <w:r>
               <w:rPr>
                 <w:lang w:val="en-US"/>
               </w:rPr>
               <w:t>/</w:t>
             </w:r>
-            <w:proofErr w:type="spellStart"/>
-            <w:r>
-              <w:rPr>
-                <w:lang w:val="en-US"/>
-              </w:rPr>
-              <w:t>rol</w:t>
-            </w:r>
-            <w:proofErr w:type="spellEnd"/>
-            <w:r>
-              <w:rPr>
-                <w:lang w:val="en-US"/>
-              </w:rPr>
-              <w:t>/</w:t>
-            </w:r>
             <w:r>
               <w:rPr>
                 <w:lang w:val="en-US"/>
@@ -8679,91 +7511,35 @@
               <w:rPr>
                 <w:lang w:val="en-US"/>
               </w:rPr>
-              <w:t xml:space="preserve">body: </w:t>
-            </w:r>
-            <w:proofErr w:type="spellStart"/>
-            <w:r>
-              <w:rPr>
-                <w:lang w:val="en-US"/>
-              </w:rPr>
-              <w:t>JSON.stringify</w:t>
-            </w:r>
-            <w:proofErr w:type="spellEnd"/>
-            <w:r>
-              <w:rPr>
-                <w:lang w:val="en-US"/>
-              </w:rPr>
-              <w:t>(</w:t>
-            </w:r>
-            <w:proofErr w:type="spellStart"/>
-            <w:r>
-              <w:rPr>
-                <w:lang w:val="en-US"/>
-              </w:rPr>
-              <w:t>datos</w:t>
-            </w:r>
-            <w:proofErr w:type="spellEnd"/>
-            <w:r>
-              <w:rPr>
-                <w:lang w:val="en-US"/>
-              </w:rPr>
-              <w:t>),</w:t>
-            </w:r>
-          </w:p>
-          <w:p>
-            <w:pPr>
-              <w:cnfStyle w:val="000000000000" w:firstRow="0" w:lastRow="0" w:firstColumn="0" w:lastColumn="0" w:oddVBand="0" w:evenVBand="0" w:oddHBand="0" w:evenHBand="0" w:firstRowFirstColumn="0" w:firstRowLastColumn="0" w:lastRowFirstColumn="0" w:lastRowLastColumn="0"/>
-              <w:rPr>
-                <w:lang w:val="en-US"/>
-              </w:rPr>
-            </w:pPr>
-            <w:r>
-              <w:rPr>
-                <w:lang w:val="en-US"/>
-              </w:rPr>
-              <w:t>headers: { "Content-type": "application/</w:t>
-            </w:r>
-            <w:proofErr w:type="spellStart"/>
-            <w:r>
-              <w:rPr>
-                <w:lang w:val="en-US"/>
-              </w:rPr>
-              <w:t>json</w:t>
-            </w:r>
-            <w:proofErr w:type="spellEnd"/>
-            <w:r>
-              <w:rPr>
-                <w:lang w:val="en-US"/>
-              </w:rPr>
-              <w:t>; charset=UTF-8" }</w:t>
-            </w:r>
-          </w:p>
-          <w:p>
-            <w:pPr>
-              <w:cnfStyle w:val="000000000000" w:firstRow="0" w:lastRow="0" w:firstColumn="0" w:lastColumn="0" w:oddVBand="0" w:evenVBand="0" w:oddHBand="0" w:evenHBand="0" w:firstRowFirstColumn="0" w:firstRowLastColumn="0" w:lastRowFirstColumn="0" w:lastRowLastColumn="0"/>
-              <w:rPr>
-                <w:lang w:val="en-US"/>
-              </w:rPr>
-            </w:pPr>
-            <w:r>
-              <w:rPr>
-                <w:lang w:val="en-US"/>
-              </w:rPr>
-              <w:t>}).then(data=&gt;</w:t>
-            </w:r>
-            <w:proofErr w:type="spellStart"/>
-            <w:r>
-              <w:rPr>
-                <w:lang w:val="en-US"/>
-              </w:rPr>
-              <w:t>data.json</w:t>
-            </w:r>
-            <w:proofErr w:type="spellEnd"/>
-            <w:r>
-              <w:rPr>
-                <w:lang w:val="en-US"/>
-              </w:rPr>
-              <w:t>())</w:t>
+              <w:t>body: JSON.stringify(datos),</w:t>
+            </w:r>
+          </w:p>
+          <w:p>
+            <w:pPr>
+              <w:cnfStyle w:val="000000000000" w:firstRow="0" w:lastRow="0" w:firstColumn="0" w:lastColumn="0" w:oddVBand="0" w:evenVBand="0" w:oddHBand="0" w:evenHBand="0" w:firstRowFirstColumn="0" w:firstRowLastColumn="0" w:lastRowFirstColumn="0" w:lastRowLastColumn="0"/>
+              <w:rPr>
+                <w:lang w:val="en-US"/>
+              </w:rPr>
+            </w:pPr>
+            <w:r>
+              <w:rPr>
+                <w:lang w:val="en-US"/>
+              </w:rPr>
+              <w:t>headers: { "Content-type": "application/json; charset=UTF-8" }</w:t>
+            </w:r>
+          </w:p>
+          <w:p>
+            <w:pPr>
+              <w:cnfStyle w:val="000000000000" w:firstRow="0" w:lastRow="0" w:firstColumn="0" w:lastColumn="0" w:oddVBand="0" w:evenVBand="0" w:oddHBand="0" w:evenHBand="0" w:firstRowFirstColumn="0" w:firstRowLastColumn="0" w:lastRowFirstColumn="0" w:lastRowLastColumn="0"/>
+              <w:rPr>
+                <w:lang w:val="en-US"/>
+              </w:rPr>
+            </w:pPr>
+            <w:r>
+              <w:rPr>
+                <w:lang w:val="en-US"/>
+              </w:rPr>
+              <w:t>}).then(data=&gt;data.json())</w:t>
             </w:r>
           </w:p>
           <w:p>
@@ -9828,42 +8604,128 @@
                 <w:lang w:val="en-US"/>
               </w:rPr>
             </w:pPr>
-            <w:proofErr w:type="spellStart"/>
-            <w:r>
-              <w:rPr>
-                <w:lang w:val="en-US"/>
-              </w:rPr>
-              <w:t>datos</w:t>
-            </w:r>
-            <w:proofErr w:type="spellEnd"/>
-            <w:r>
-              <w:rPr>
-                <w:lang w:val="en-US"/>
-              </w:rPr>
-              <w:t>={</w:t>
-            </w:r>
-          </w:p>
-          <w:p>
-            <w:pPr>
-              <w:cnfStyle w:val="000000100000" w:firstRow="0" w:lastRow="0" w:firstColumn="0" w:lastColumn="0" w:oddVBand="0" w:evenVBand="0" w:oddHBand="1" w:evenHBand="0" w:firstRowFirstColumn="0" w:firstRowLastColumn="0" w:lastRowFirstColumn="0" w:lastRowLastColumn="0"/>
-              <w:rPr>
-                <w:lang w:val="en-US"/>
-              </w:rPr>
-            </w:pPr>
-            <w:r>
-              <w:rPr>
-                <w:lang w:val="en-US"/>
-              </w:rPr>
-              <w:t>Tip_Not:"</w:t>
-            </w:r>
-            <w:proofErr w:type="spellStart"/>
-            <w:r>
-              <w:rPr>
-                <w:lang w:val="en-US"/>
-              </w:rPr>
-              <w:t>informacion</w:t>
-            </w:r>
-            <w:proofErr w:type="spellEnd"/>
+            <w:r>
+              <w:rPr>
+                <w:lang w:val="en-US"/>
+              </w:rPr>
+              <w:t>datos={</w:t>
+            </w:r>
+          </w:p>
+          <w:p>
+            <w:pPr>
+              <w:cnfStyle w:val="000000100000" w:firstRow="0" w:lastRow="0" w:firstColumn="0" w:lastColumn="0" w:oddVBand="0" w:evenVBand="0" w:oddHBand="1" w:evenHBand="0" w:firstRowFirstColumn="0" w:firstRowLastColumn="0" w:lastRowFirstColumn="0" w:lastRowLastColumn="0"/>
+              <w:rPr>
+                <w:lang w:val="en-US"/>
+              </w:rPr>
+            </w:pPr>
+            <w:r>
+              <w:rPr>
+                <w:lang w:val="en-US"/>
+              </w:rPr>
+              <w:t>Tip_Not:"informacion",</w:t>
+            </w:r>
+          </w:p>
+          <w:p>
+            <w:pPr>
+              <w:cnfStyle w:val="000000100000" w:firstRow="0" w:lastRow="0" w:firstColumn="0" w:lastColumn="0" w:oddVBand="0" w:evenVBand="0" w:oddHBand="1" w:evenHBand="0" w:firstRowFirstColumn="0" w:firstRowLastColumn="0" w:lastRowFirstColumn="0" w:lastRowLastColumn="0"/>
+              <w:rPr>
+                <w:lang w:val="en-US"/>
+              </w:rPr>
+            </w:pPr>
+            <w:r>
+              <w:rPr>
+                <w:lang w:val="en-US"/>
+              </w:rPr>
+              <w:t>Cont_Not: "welcome to the cursiño",</w:t>
+            </w:r>
+          </w:p>
+          <w:p>
+            <w:pPr>
+              <w:cnfStyle w:val="000000100000" w:firstRow="0" w:lastRow="0" w:firstColumn="0" w:lastColumn="0" w:oddVBand="0" w:evenVBand="0" w:oddHBand="1" w:evenHBand="0" w:firstRowFirstColumn="0" w:firstRowLastColumn="0" w:lastRowFirstColumn="0" w:lastRowLastColumn="0"/>
+              <w:rPr>
+                <w:lang w:val="es-MX"/>
+              </w:rPr>
+            </w:pPr>
+            <w:r>
+              <w:rPr>
+                <w:lang w:val="en-US"/>
+              </w:rPr>
+              <w:t xml:space="preserve">  </w:t>
+            </w:r>
+            <w:r>
+              <w:rPr>
+                <w:lang w:val="es-MX"/>
+              </w:rPr>
+              <w:t>visto: true</w:t>
+            </w:r>
+          </w:p>
+          <w:p>
+            <w:pPr>
+              <w:cnfStyle w:val="000000100000" w:firstRow="0" w:lastRow="0" w:firstColumn="0" w:lastColumn="0" w:oddVBand="0" w:evenVBand="0" w:oddHBand="1" w:evenHBand="0" w:firstRowFirstColumn="0" w:firstRowLastColumn="0" w:lastRowFirstColumn="0" w:lastRowLastColumn="0"/>
+              <w:rPr>
+                <w:lang w:val="es-MX"/>
+              </w:rPr>
+            </w:pPr>
+            <w:r>
+              <w:rPr>
+                <w:lang w:val="es-MX"/>
+              </w:rPr>
+              <w:t>}</w:t>
+            </w:r>
+          </w:p>
+          <w:p>
+            <w:pPr>
+              <w:cnfStyle w:val="000000100000" w:firstRow="0" w:lastRow="0" w:firstColumn="0" w:lastColumn="0" w:oddVBand="0" w:evenVBand="0" w:oddHBand="1" w:evenHBand="0" w:firstRowFirstColumn="0" w:firstRowLastColumn="0" w:lastRowFirstColumn="0" w:lastRowLastColumn="0"/>
+              <w:rPr>
+                <w:lang w:val="es-MX"/>
+              </w:rPr>
+            </w:pPr>
+          </w:p>
+          <w:p>
+            <w:pPr>
+              <w:cnfStyle w:val="000000100000" w:firstRow="0" w:lastRow="0" w:firstColumn="0" w:lastColumn="0" w:oddVBand="0" w:evenVBand="0" w:oddHBand="1" w:evenHBand="0" w:firstRowFirstColumn="0" w:firstRowLastColumn="0" w:lastRowFirstColumn="0" w:lastRowLastColumn="0"/>
+              <w:rPr>
+                <w:lang w:val="es-MX"/>
+              </w:rPr>
+            </w:pPr>
+            <w:r>
+              <w:rPr>
+                <w:lang w:val="es-MX"/>
+              </w:rPr>
+              <w:t>fetch('http://127.0.0.1:3000/api/</w:t>
+            </w:r>
+            <w:r>
+              <w:rPr>
+                <w:lang w:val="es-MX"/>
+              </w:rPr>
+              <w:t>notifications</w:t>
+            </w:r>
+            <w:r>
+              <w:rPr>
+                <w:lang w:val="es-MX"/>
+              </w:rPr>
+              <w:t>/update/1234567890, {</w:t>
+            </w:r>
+          </w:p>
+          <w:p>
+            <w:pPr>
+              <w:cnfStyle w:val="000000100000" w:firstRow="0" w:lastRow="0" w:firstColumn="0" w:lastColumn="0" w:oddVBand="0" w:evenVBand="0" w:oddHBand="1" w:evenHBand="0" w:firstRowFirstColumn="0" w:firstRowLastColumn="0" w:lastRowFirstColumn="0" w:lastRowLastColumn="0"/>
+              <w:rPr>
+                <w:lang w:val="en-US"/>
+              </w:rPr>
+            </w:pPr>
+            <w:r>
+              <w:rPr>
+                <w:lang w:val="en-US"/>
+              </w:rPr>
+              <w:t>method: "</w:t>
+            </w:r>
+            <w:r>
+              <w:rPr>
+                <w:lang w:val="en-US"/>
+              </w:rPr>
+              <w:t>UPDATE</w:t>
+            </w:r>
             <w:r>
               <w:rPr>
                 <w:lang w:val="en-US"/>
@@ -9878,226 +8740,40 @@
                 <w:lang w:val="en-US"/>
               </w:rPr>
             </w:pPr>
-            <w:proofErr w:type="spellStart"/>
-            <w:r>
-              <w:rPr>
-                <w:lang w:val="en-US"/>
-              </w:rPr>
-              <w:t>Cont_Not</w:t>
-            </w:r>
-            <w:proofErr w:type="spellEnd"/>
-            <w:r>
-              <w:rPr>
-                <w:lang w:val="en-US"/>
-              </w:rPr>
-              <w:t xml:space="preserve">: "welcome to the </w:t>
-            </w:r>
-            <w:proofErr w:type="spellStart"/>
-            <w:r>
-              <w:rPr>
-                <w:lang w:val="en-US"/>
-              </w:rPr>
-              <w:t>cursiño</w:t>
-            </w:r>
-            <w:proofErr w:type="spellEnd"/>
-            <w:r>
-              <w:rPr>
-                <w:lang w:val="en-US"/>
-              </w:rPr>
-              <w:t>",</w:t>
-            </w:r>
-          </w:p>
-          <w:p>
-            <w:pPr>
-              <w:cnfStyle w:val="000000100000" w:firstRow="0" w:lastRow="0" w:firstColumn="0" w:lastColumn="0" w:oddVBand="0" w:evenVBand="0" w:oddHBand="1" w:evenHBand="0" w:firstRowFirstColumn="0" w:firstRowLastColumn="0" w:lastRowFirstColumn="0" w:lastRowLastColumn="0"/>
-              <w:rPr>
-                <w:lang w:val="es-MX"/>
-              </w:rPr>
-            </w:pPr>
-            <w:r>
-              <w:rPr>
-                <w:lang w:val="en-US"/>
-              </w:rPr>
-              <w:t xml:space="preserve">  </w:t>
-            </w:r>
-            <w:r>
-              <w:rPr>
-                <w:lang w:val="es-MX"/>
-              </w:rPr>
-              <w:t>visto: true</w:t>
-            </w:r>
-          </w:p>
-          <w:p>
-            <w:pPr>
-              <w:cnfStyle w:val="000000100000" w:firstRow="0" w:lastRow="0" w:firstColumn="0" w:lastColumn="0" w:oddVBand="0" w:evenVBand="0" w:oddHBand="1" w:evenHBand="0" w:firstRowFirstColumn="0" w:firstRowLastColumn="0" w:lastRowFirstColumn="0" w:lastRowLastColumn="0"/>
-              <w:rPr>
-                <w:lang w:val="es-MX"/>
-              </w:rPr>
-            </w:pPr>
-            <w:r>
-              <w:rPr>
-                <w:lang w:val="es-MX"/>
-              </w:rPr>
-              <w:t>}</w:t>
-            </w:r>
-          </w:p>
-          <w:p>
-            <w:pPr>
-              <w:cnfStyle w:val="000000100000" w:firstRow="0" w:lastRow="0" w:firstColumn="0" w:lastColumn="0" w:oddVBand="0" w:evenVBand="0" w:oddHBand="1" w:evenHBand="0" w:firstRowFirstColumn="0" w:firstRowLastColumn="0" w:lastRowFirstColumn="0" w:lastRowLastColumn="0"/>
-              <w:rPr>
-                <w:lang w:val="es-MX"/>
-              </w:rPr>
-            </w:pPr>
-          </w:p>
-          <w:p>
-            <w:pPr>
-              <w:cnfStyle w:val="000000100000" w:firstRow="0" w:lastRow="0" w:firstColumn="0" w:lastColumn="0" w:oddVBand="0" w:evenVBand="0" w:oddHBand="1" w:evenHBand="0" w:firstRowFirstColumn="0" w:firstRowLastColumn="0" w:lastRowFirstColumn="0" w:lastRowLastColumn="0"/>
-              <w:rPr>
-                <w:lang w:val="es-MX"/>
-              </w:rPr>
-            </w:pPr>
-            <w:r>
-              <w:rPr>
-                <w:lang w:val="es-MX"/>
-              </w:rPr>
-              <w:t>fetch('http://127.0.0.1:3000/api/</w:t>
-            </w:r>
-            <w:r>
-              <w:rPr>
-                <w:lang w:val="es-MX"/>
-              </w:rPr>
-              <w:t>notifications</w:t>
-            </w:r>
-            <w:r>
-              <w:rPr>
-                <w:lang w:val="es-MX"/>
-              </w:rPr>
-              <w:t>/update/1234567890, {</w:t>
-            </w:r>
-          </w:p>
-          <w:p>
-            <w:pPr>
-              <w:cnfStyle w:val="000000100000" w:firstRow="0" w:lastRow="0" w:firstColumn="0" w:lastColumn="0" w:oddVBand="0" w:evenVBand="0" w:oddHBand="1" w:evenHBand="0" w:firstRowFirstColumn="0" w:firstRowLastColumn="0" w:lastRowFirstColumn="0" w:lastRowLastColumn="0"/>
-              <w:rPr>
-                <w:lang w:val="en-US"/>
-              </w:rPr>
-            </w:pPr>
-            <w:r>
-              <w:rPr>
-                <w:lang w:val="en-US"/>
-              </w:rPr>
-              <w:t>method: "</w:t>
-            </w:r>
-            <w:r>
-              <w:rPr>
-                <w:lang w:val="en-US"/>
-              </w:rPr>
-              <w:t>UPDATE</w:t>
-            </w:r>
-            <w:r>
-              <w:rPr>
-                <w:lang w:val="en-US"/>
-              </w:rPr>
-              <w:t>",</w:t>
-            </w:r>
-          </w:p>
-          <w:p>
-            <w:pPr>
-              <w:cnfStyle w:val="000000100000" w:firstRow="0" w:lastRow="0" w:firstColumn="0" w:lastColumn="0" w:oddVBand="0" w:evenVBand="0" w:oddHBand="1" w:evenHBand="0" w:firstRowFirstColumn="0" w:firstRowLastColumn="0" w:lastRowFirstColumn="0" w:lastRowLastColumn="0"/>
-              <w:rPr>
-                <w:lang w:val="en-US"/>
-              </w:rPr>
-            </w:pPr>
             <w:r>
               <w:rPr>
                 <w:lang w:val="en-US"/>
               </w:rPr>
               <w:lastRenderedPageBreak/>
-              <w:t xml:space="preserve">body: </w:t>
-            </w:r>
-            <w:proofErr w:type="spellStart"/>
-            <w:r>
-              <w:rPr>
-                <w:lang w:val="en-US"/>
-              </w:rPr>
-              <w:t>JSON.stringify</w:t>
-            </w:r>
-            <w:proofErr w:type="spellEnd"/>
-            <w:r>
-              <w:rPr>
-                <w:lang w:val="en-US"/>
-              </w:rPr>
-              <w:t>(</w:t>
-            </w:r>
-            <w:proofErr w:type="spellStart"/>
-            <w:r>
-              <w:rPr>
-                <w:lang w:val="en-US"/>
-              </w:rPr>
-              <w:t>datos</w:t>
-            </w:r>
-            <w:proofErr w:type="spellEnd"/>
-            <w:r>
-              <w:rPr>
-                <w:lang w:val="en-US"/>
-              </w:rPr>
-              <w:t>),</w:t>
-            </w:r>
-          </w:p>
-          <w:p>
-            <w:pPr>
-              <w:cnfStyle w:val="000000100000" w:firstRow="0" w:lastRow="0" w:firstColumn="0" w:lastColumn="0" w:oddVBand="0" w:evenVBand="0" w:oddHBand="1" w:evenHBand="0" w:firstRowFirstColumn="0" w:firstRowLastColumn="0" w:lastRowFirstColumn="0" w:lastRowLastColumn="0"/>
-              <w:rPr>
-                <w:lang w:val="en-US"/>
-              </w:rPr>
-            </w:pPr>
-            <w:r>
-              <w:rPr>
-                <w:lang w:val="en-US"/>
-              </w:rPr>
-              <w:t>headers: { "Content-type": "application/</w:t>
-            </w:r>
-            <w:proofErr w:type="spellStart"/>
-            <w:r>
-              <w:rPr>
-                <w:lang w:val="en-US"/>
-              </w:rPr>
-              <w:t>json</w:t>
-            </w:r>
-            <w:proofErr w:type="spellEnd"/>
-            <w:r>
-              <w:rPr>
-                <w:lang w:val="en-US"/>
-              </w:rPr>
-              <w:t>; charset=UTF-8" }</w:t>
-            </w:r>
-          </w:p>
-          <w:p>
-            <w:pPr>
-              <w:cnfStyle w:val="000000100000" w:firstRow="0" w:lastRow="0" w:firstColumn="0" w:lastColumn="0" w:oddVBand="0" w:evenVBand="0" w:oddHBand="1" w:evenHBand="0" w:firstRowFirstColumn="0" w:firstRowLastColumn="0" w:lastRowFirstColumn="0" w:lastRowLastColumn="0"/>
-              <w:rPr>
-                <w:lang w:val="en-US"/>
-              </w:rPr>
-            </w:pPr>
-            <w:r>
-              <w:rPr>
-                <w:lang w:val="en-US"/>
-              </w:rPr>
-              <w:t>}).then(data=&gt;</w:t>
-            </w:r>
-            <w:proofErr w:type="spellStart"/>
-            <w:r>
-              <w:rPr>
-                <w:lang w:val="en-US"/>
-              </w:rPr>
-              <w:t>data.json</w:t>
-            </w:r>
-            <w:proofErr w:type="spellEnd"/>
-            <w:r>
-              <w:rPr>
-                <w:lang w:val="en-US"/>
-              </w:rPr>
-              <w:t>())</w:t>
+              <w:t>body: JSON.stringify(datos),</w:t>
+            </w:r>
+          </w:p>
+          <w:p>
+            <w:pPr>
+              <w:cnfStyle w:val="000000100000" w:firstRow="0" w:lastRow="0" w:firstColumn="0" w:lastColumn="0" w:oddVBand="0" w:evenVBand="0" w:oddHBand="1" w:evenHBand="0" w:firstRowFirstColumn="0" w:firstRowLastColumn="0" w:lastRowFirstColumn="0" w:lastRowLastColumn="0"/>
+              <w:rPr>
+                <w:lang w:val="en-US"/>
+              </w:rPr>
+            </w:pPr>
+            <w:r>
+              <w:rPr>
+                <w:lang w:val="en-US"/>
+              </w:rPr>
+              <w:t>headers: { "Content-type": "application/json; charset=UTF-8" }</w:t>
+            </w:r>
+          </w:p>
+          <w:p>
+            <w:pPr>
+              <w:cnfStyle w:val="000000100000" w:firstRow="0" w:lastRow="0" w:firstColumn="0" w:lastColumn="0" w:oddVBand="0" w:evenVBand="0" w:oddHBand="1" w:evenHBand="0" w:firstRowFirstColumn="0" w:firstRowLastColumn="0" w:lastRowFirstColumn="0" w:lastRowLastColumn="0"/>
+              <w:rPr>
+                <w:lang w:val="en-US"/>
+              </w:rPr>
+            </w:pPr>
+            <w:r>
+              <w:rPr>
+                <w:lang w:val="en-US"/>
+              </w:rPr>
+              <w:t>}).then(data=&gt;data.json())</w:t>
             </w:r>
           </w:p>
           <w:p>
@@ -10163,28 +8839,18 @@
                 <w:lang w:val="en-US"/>
               </w:rPr>
             </w:pPr>
-            <w:proofErr w:type="spellStart"/>
-            <w:r>
-              <w:rPr>
-                <w:lang w:val="en-US"/>
-              </w:rPr>
-              <w:t>Eliminar</w:t>
-            </w:r>
-            <w:proofErr w:type="spellEnd"/>
-            <w:r>
-              <w:rPr>
-                <w:lang w:val="en-US"/>
-              </w:rPr>
-              <w:t xml:space="preserve"> </w:t>
-            </w:r>
-            <w:proofErr w:type="spellStart"/>
+            <w:r>
+              <w:rPr>
+                <w:lang w:val="en-US"/>
+              </w:rPr>
+              <w:t xml:space="preserve">Eliminar </w:t>
+            </w:r>
             <w:r>
               <w:rPr>
                 <w:lang w:val="en-US"/>
               </w:rPr>
               <w:t>notificaciones</w:t>
             </w:r>
-            <w:proofErr w:type="spellEnd"/>
           </w:p>
         </w:tc>
         <w:tc>
@@ -10249,21 +8915,7 @@
               <w:rPr>
                 <w:lang w:val="en-US"/>
               </w:rPr>
-              <w:t>Fetch(‘http://127.0.0.1:3000/</w:t>
-            </w:r>
-            <w:proofErr w:type="spellStart"/>
-            <w:r>
-              <w:rPr>
-                <w:lang w:val="en-US"/>
-              </w:rPr>
-              <w:t>api</w:t>
-            </w:r>
-            <w:proofErr w:type="spellEnd"/>
-            <w:r>
-              <w:rPr>
-                <w:lang w:val="en-US"/>
-              </w:rPr>
-              <w:t>/</w:t>
+              <w:t>Fetch(‘http://127.0.0.1:3000/api/</w:t>
             </w:r>
             <w:r>
               <w:rPr>
@@ -10317,21 +8969,7 @@
               <w:rPr>
                 <w:lang w:val="en-US"/>
               </w:rPr>
-              <w:t>.then(data=&gt;</w:t>
-            </w:r>
-            <w:proofErr w:type="spellStart"/>
-            <w:r>
-              <w:rPr>
-                <w:lang w:val="en-US"/>
-              </w:rPr>
-              <w:t>data.json</w:t>
-            </w:r>
-            <w:proofErr w:type="spellEnd"/>
-            <w:r>
-              <w:rPr>
-                <w:lang w:val="en-US"/>
-              </w:rPr>
-              <w:t>())</w:t>
+              <w:t>.then(data=&gt;data.json())</w:t>
             </w:r>
           </w:p>
           <w:p>

</xml_diff>